<commit_message>
ajouter la collecte et la description des données
</commit_message>
<xml_diff>
--- a/rapport.docx
+++ b/rapport.docx
@@ -735,12 +735,2864 @@
         </w:rPr>
         <w:t>. Chaque chapitre va être une étape de cette méthode. Donc nous aurons six chapitres dans ce rapport qui sont : la compréhension métier, la compréhension des données, la préparation des données, la  modélisation, l’évaluation et enfin le déploiement.</w:t>
       </w:r>
+    </w:p>
+    <w:p>
+      <w:pPr>
+        <w:spacing w:line="360" w:lineRule="auto"/>
+        <w:rPr>
+          <w:rFonts w:asciiTheme="majorBidi" w:hAnsiTheme="majorBidi" w:cstheme="majorBidi"/>
+          <w:b/>
+          <w:bCs/>
+          <w:sz w:val="24"/>
+          <w:szCs w:val="24"/>
+          <w:lang w:val="fr-FR"/>
+        </w:rPr>
+      </w:pPr>
+    </w:p>
+    <w:p>
+      <w:pPr>
+        <w:spacing w:line="360" w:lineRule="auto"/>
+        <w:rPr>
+          <w:rFonts w:asciiTheme="majorBidi" w:hAnsiTheme="majorBidi" w:cstheme="majorBidi"/>
+          <w:b/>
+          <w:bCs/>
+          <w:sz w:val="24"/>
+          <w:szCs w:val="24"/>
+          <w:lang w:val="fr-FR"/>
+        </w:rPr>
+      </w:pPr>
+    </w:p>
+    <w:p>
+      <w:pPr>
+        <w:spacing w:line="360" w:lineRule="auto"/>
+        <w:rPr>
+          <w:rFonts w:asciiTheme="majorBidi" w:hAnsiTheme="majorBidi" w:cstheme="majorBidi"/>
+          <w:b/>
+          <w:bCs/>
+          <w:sz w:val="24"/>
+          <w:szCs w:val="24"/>
+          <w:lang w:val="fr-FR"/>
+        </w:rPr>
+      </w:pPr>
+    </w:p>
+    <w:p>
+      <w:pPr>
+        <w:spacing w:line="360" w:lineRule="auto"/>
+        <w:rPr>
+          <w:rFonts w:asciiTheme="majorBidi" w:hAnsiTheme="majorBidi" w:cstheme="majorBidi"/>
+          <w:b/>
+          <w:bCs/>
+          <w:sz w:val="24"/>
+          <w:szCs w:val="24"/>
+          <w:lang w:val="fr-FR"/>
+        </w:rPr>
+      </w:pPr>
+      <w:r>
+        <w:rPr>
+          <w:rFonts w:asciiTheme="majorBidi" w:hAnsiTheme="majorBidi" w:cstheme="majorBidi"/>
+          <w:b/>
+          <w:bCs/>
+          <w:sz w:val="24"/>
+          <w:szCs w:val="24"/>
+          <w:lang w:val="fr-FR"/>
+        </w:rPr>
+        <w:lastRenderedPageBreak/>
+        <w:t>Chapitre 1</w:t>
+      </w:r>
+      <w:r>
+        <w:rPr>
+          <w:rFonts w:asciiTheme="majorBidi" w:hAnsiTheme="majorBidi" w:cstheme="majorBidi"/>
+          <w:b/>
+          <w:bCs/>
+          <w:sz w:val="24"/>
+          <w:szCs w:val="24"/>
+          <w:lang w:val="fr-FR"/>
+        </w:rPr>
+        <w:t xml:space="preserve"> : La compréhension métier </w:t>
+      </w:r>
+    </w:p>
+    <w:p>
+      <w:pPr>
+        <w:spacing w:line="360" w:lineRule="auto"/>
+        <w:jc w:val="both"/>
+        <w:rPr>
+          <w:rFonts w:asciiTheme="majorBidi" w:hAnsiTheme="majorBidi" w:cstheme="majorBidi"/>
+          <w:sz w:val="24"/>
+          <w:szCs w:val="24"/>
+          <w:lang w:val="fr-FR"/>
+        </w:rPr>
+      </w:pPr>
+      <w:r>
+        <w:rPr>
+          <w:rFonts w:asciiTheme="majorBidi" w:hAnsiTheme="majorBidi" w:cstheme="majorBidi"/>
+          <w:sz w:val="24"/>
+          <w:szCs w:val="24"/>
+          <w:lang w:val="fr-FR"/>
+        </w:rPr>
+        <w:t>Cette première phase consiste à bien comprendre les éléments métiers et problématique qu’on vise à résoudre.</w:t>
+      </w:r>
+      <w:r>
+        <w:rPr>
+          <w:rFonts w:asciiTheme="majorBidi" w:hAnsiTheme="majorBidi" w:cstheme="majorBidi"/>
+          <w:sz w:val="24"/>
+          <w:szCs w:val="24"/>
+          <w:lang w:val="fr-FR"/>
+        </w:rPr>
+        <w:t xml:space="preserve"> On va commencer par determiner les objectifs objectifs stratégiques et opérationneles. Puis, on va évaluer la situatuin actuelle. Finallement, vient la traduction de l’objectif stratégique en concepts de Data mining.</w:t>
+      </w:r>
+    </w:p>
+    <w:p>
+      <w:pPr>
+        <w:pStyle w:val="ListParagraph"/>
+        <w:numPr>
+          <w:ilvl w:val="0"/>
+          <w:numId w:val="1"/>
+        </w:numPr>
+        <w:spacing w:line="360" w:lineRule="auto"/>
+        <w:rPr>
+          <w:rFonts w:asciiTheme="majorBidi" w:hAnsiTheme="majorBidi" w:cstheme="majorBidi"/>
+          <w:b/>
+          <w:bCs/>
+          <w:sz w:val="24"/>
+          <w:szCs w:val="24"/>
+          <w:lang w:val="fr-FR"/>
+        </w:rPr>
+      </w:pPr>
+      <w:r>
+        <w:rPr>
+          <w:rFonts w:asciiTheme="majorBidi" w:hAnsiTheme="majorBidi" w:cstheme="majorBidi"/>
+          <w:b/>
+          <w:bCs/>
+          <w:sz w:val="24"/>
+          <w:szCs w:val="24"/>
+          <w:lang w:val="fr-FR"/>
+        </w:rPr>
+        <w:t>Détermination des objectifs stratégiques et opérationnelles</w:t>
+      </w:r>
+    </w:p>
+    <w:p>
+      <w:pPr>
+        <w:spacing w:line="360" w:lineRule="auto"/>
+        <w:jc w:val="both"/>
+        <w:rPr>
+          <w:rFonts w:asciiTheme="majorBidi" w:hAnsiTheme="majorBidi" w:cstheme="majorBidi"/>
+          <w:sz w:val="24"/>
+          <w:szCs w:val="24"/>
+          <w:lang w:val="fr-FR"/>
+        </w:rPr>
+      </w:pPr>
+      <w:r>
+        <w:rPr>
+          <w:rFonts w:asciiTheme="majorBidi" w:hAnsiTheme="majorBidi" w:cstheme="majorBidi"/>
+          <w:sz w:val="24"/>
+          <w:szCs w:val="24"/>
+          <w:lang w:val="fr-FR"/>
+        </w:rPr>
+        <w:t xml:space="preserve">Le problème qu’on rencontre dans le travail de groupe dans notre école l’ENSIAS c’est la non homogénéité des groupes. Le seul facteur de la formation de ces groupes c’est la relation entre les membres. Ainsi les outils techniques peuvent ne pas plaire tous les membres d’un groupe. D’où vient l’idée de notre projet, </w:t>
+      </w:r>
+      <w:r>
+        <w:rPr>
+          <w:rFonts w:asciiTheme="majorBidi" w:hAnsiTheme="majorBidi" w:cstheme="majorBidi"/>
+          <w:sz w:val="24"/>
+          <w:szCs w:val="24"/>
+          <w:lang w:val="fr-FR"/>
+        </w:rPr>
+        <w:t>former des groupes homogènes</w:t>
+      </w:r>
+      <w:r>
+        <w:rPr>
+          <w:rFonts w:asciiTheme="majorBidi" w:hAnsiTheme="majorBidi" w:cstheme="majorBidi"/>
+          <w:sz w:val="24"/>
+          <w:szCs w:val="24"/>
+          <w:lang w:val="fr-FR"/>
+        </w:rPr>
+        <w:t xml:space="preserve"> des étudiants ayant les mê</w:t>
+      </w:r>
+      <w:r>
+        <w:rPr>
+          <w:rFonts w:asciiTheme="majorBidi" w:hAnsiTheme="majorBidi" w:cstheme="majorBidi"/>
+          <w:sz w:val="24"/>
+          <w:szCs w:val="24"/>
+          <w:lang w:val="fr-FR"/>
+        </w:rPr>
+        <w:t>mes compéte</w:t>
+      </w:r>
+      <w:r>
+        <w:rPr>
+          <w:rFonts w:asciiTheme="majorBidi" w:hAnsiTheme="majorBidi" w:cstheme="majorBidi"/>
+          <w:sz w:val="24"/>
+          <w:szCs w:val="24"/>
+          <w:lang w:val="fr-FR"/>
+        </w:rPr>
+        <w:t>nces pour qu’ils puissent travailler sur un projet</w:t>
+      </w:r>
+      <w:r>
+        <w:rPr>
+          <w:rFonts w:asciiTheme="majorBidi" w:hAnsiTheme="majorBidi" w:cstheme="majorBidi"/>
+          <w:sz w:val="24"/>
+          <w:szCs w:val="24"/>
+          <w:lang w:val="fr-FR"/>
+        </w:rPr>
+        <w:t xml:space="preserve"> qui exploite leurs compétences communes. Tous cela, en annalysant leurs résultats et chercher les élèves</w:t>
+      </w:r>
+      <w:r>
+        <w:rPr>
+          <w:rFonts w:asciiTheme="majorBidi" w:hAnsiTheme="majorBidi" w:cstheme="majorBidi"/>
+          <w:sz w:val="24"/>
+          <w:szCs w:val="24"/>
+          <w:lang w:val="fr-FR"/>
+        </w:rPr>
+        <w:t xml:space="preserve"> ayant des résultats s</w:t>
+      </w:r>
+      <w:r>
+        <w:rPr>
+          <w:rFonts w:asciiTheme="majorBidi" w:hAnsiTheme="majorBidi" w:cstheme="majorBidi"/>
+          <w:sz w:val="24"/>
+          <w:szCs w:val="24"/>
+          <w:lang w:val="fr-FR"/>
+        </w:rPr>
+        <w:t>imilaires dans la m</w:t>
+      </w:r>
+      <w:r>
+        <w:rPr>
+          <w:rFonts w:asciiTheme="majorBidi" w:hAnsiTheme="majorBidi" w:cstheme="majorBidi"/>
+          <w:sz w:val="24"/>
+          <w:szCs w:val="24"/>
+          <w:lang w:val="fr-FR"/>
+        </w:rPr>
+        <w:t>ê</w:t>
+      </w:r>
+      <w:r>
+        <w:rPr>
+          <w:rFonts w:asciiTheme="majorBidi" w:hAnsiTheme="majorBidi" w:cstheme="majorBidi"/>
+          <w:sz w:val="24"/>
+          <w:szCs w:val="24"/>
+          <w:lang w:val="fr-FR"/>
+        </w:rPr>
+        <w:t>me fillière.</w:t>
+      </w:r>
+    </w:p>
+    <w:p>
+      <w:pPr>
+        <w:pStyle w:val="ListParagraph"/>
+        <w:numPr>
+          <w:ilvl w:val="0"/>
+          <w:numId w:val="1"/>
+        </w:numPr>
+        <w:spacing w:line="360" w:lineRule="auto"/>
+        <w:rPr>
+          <w:rFonts w:asciiTheme="majorBidi" w:hAnsiTheme="majorBidi" w:cstheme="majorBidi"/>
+          <w:b/>
+          <w:bCs/>
+          <w:sz w:val="24"/>
+          <w:szCs w:val="24"/>
+          <w:lang w:val="fr-FR"/>
+        </w:rPr>
+      </w:pPr>
+      <w:r>
+        <w:rPr>
+          <w:rFonts w:asciiTheme="majorBidi" w:hAnsiTheme="majorBidi" w:cstheme="majorBidi"/>
+          <w:b/>
+          <w:bCs/>
+          <w:sz w:val="24"/>
+          <w:szCs w:val="24"/>
+          <w:lang w:val="fr-FR"/>
+        </w:rPr>
+        <w:t>Analyse de la situation actuelle</w:t>
+      </w:r>
+    </w:p>
+    <w:p>
+      <w:pPr>
+        <w:spacing w:line="360" w:lineRule="auto"/>
+        <w:jc w:val="both"/>
+        <w:rPr>
+          <w:rFonts w:asciiTheme="majorBidi" w:hAnsiTheme="majorBidi" w:cstheme="majorBidi"/>
+          <w:sz w:val="24"/>
+          <w:szCs w:val="24"/>
+          <w:lang w:val="fr-FR"/>
+        </w:rPr>
+      </w:pPr>
+      <w:r>
+        <w:rPr>
+          <w:rFonts w:asciiTheme="majorBidi" w:hAnsiTheme="majorBidi" w:cstheme="majorBidi"/>
+          <w:sz w:val="24"/>
+          <w:szCs w:val="24"/>
+          <w:lang w:val="fr-FR"/>
+        </w:rPr>
+        <w:t>Actuellement, nous disposons de quelques relevés de notes de l</w:t>
+      </w:r>
+      <w:r>
+        <w:rPr>
+          <w:rFonts w:asciiTheme="majorBidi" w:hAnsiTheme="majorBidi" w:cstheme="majorBidi"/>
+          <w:sz w:val="24"/>
+          <w:szCs w:val="24"/>
+          <w:lang w:val="fr-FR"/>
+        </w:rPr>
+        <w:t>a deuxième année de quel</w:t>
+      </w:r>
+      <w:r>
+        <w:rPr>
+          <w:rFonts w:asciiTheme="majorBidi" w:hAnsiTheme="majorBidi" w:cstheme="majorBidi"/>
+          <w:sz w:val="24"/>
+          <w:szCs w:val="24"/>
+          <w:lang w:val="fr-FR"/>
+        </w:rPr>
+        <w:t xml:space="preserve">ques filières : la filière e-Management et Business Intelligence (eMBI), la filière Génie Logiciel (GL) et les notes de la première année. Tous ces relevés de notes sont de la promotion de l’année 2021. Nous devons encore collecter </w:t>
+      </w:r>
+      <w:r>
+        <w:rPr>
+          <w:rFonts w:asciiTheme="majorBidi" w:hAnsiTheme="majorBidi" w:cstheme="majorBidi"/>
+          <w:sz w:val="24"/>
+          <w:szCs w:val="24"/>
+          <w:lang w:val="fr-FR"/>
+        </w:rPr>
+        <w:t xml:space="preserve">les </w:t>
+      </w:r>
+      <w:r>
+        <w:rPr>
+          <w:rFonts w:asciiTheme="majorBidi" w:hAnsiTheme="majorBidi" w:cstheme="majorBidi"/>
+          <w:sz w:val="24"/>
+          <w:szCs w:val="24"/>
+          <w:lang w:val="fr-FR"/>
+        </w:rPr>
+        <w:t xml:space="preserve">relevés de notes </w:t>
+      </w:r>
+      <w:r>
+        <w:rPr>
+          <w:rFonts w:asciiTheme="majorBidi" w:hAnsiTheme="majorBidi" w:cstheme="majorBidi"/>
+          <w:sz w:val="24"/>
+          <w:szCs w:val="24"/>
+          <w:lang w:val="fr-FR"/>
+        </w:rPr>
+        <w:t>d’</w:t>
+      </w:r>
+      <w:r>
+        <w:rPr>
+          <w:rFonts w:asciiTheme="majorBidi" w:hAnsiTheme="majorBidi" w:cstheme="majorBidi"/>
+          <w:sz w:val="24"/>
+          <w:szCs w:val="24"/>
+          <w:lang w:val="fr-FR"/>
+        </w:rPr>
+        <w:t>autre</w:t>
+      </w:r>
+      <w:r>
+        <w:rPr>
+          <w:rFonts w:asciiTheme="majorBidi" w:hAnsiTheme="majorBidi" w:cstheme="majorBidi"/>
+          <w:sz w:val="24"/>
+          <w:szCs w:val="24"/>
+          <w:lang w:val="fr-FR"/>
+        </w:rPr>
+        <w:t>s</w:t>
+      </w:r>
+      <w:r>
+        <w:rPr>
+          <w:rFonts w:asciiTheme="majorBidi" w:hAnsiTheme="majorBidi" w:cstheme="majorBidi"/>
+          <w:sz w:val="24"/>
+          <w:szCs w:val="24"/>
+          <w:lang w:val="fr-FR"/>
+        </w:rPr>
+        <w:t xml:space="preserve"> filières : la filière Ingénierie e-Logistique (IeL), la filière Ingénierie des Systèmes Embarqués et Mobiles (ISEM) et et la filière Sécurité des Systèmes d'Information (SSI).</w:t>
+      </w:r>
+    </w:p>
+    <w:p>
+      <w:pPr>
+        <w:spacing w:line="360" w:lineRule="auto"/>
+        <w:jc w:val="both"/>
+        <w:rPr>
+          <w:rFonts w:asciiTheme="majorBidi" w:hAnsiTheme="majorBidi" w:cstheme="majorBidi"/>
+          <w:sz w:val="24"/>
+          <w:szCs w:val="24"/>
+          <w:lang w:val="fr-FR"/>
+        </w:rPr>
+      </w:pPr>
+      <w:r>
+        <w:rPr>
+          <w:rFonts w:asciiTheme="majorBidi" w:hAnsiTheme="majorBidi" w:cstheme="majorBidi"/>
+          <w:sz w:val="24"/>
+          <w:szCs w:val="24"/>
+          <w:lang w:val="fr-FR"/>
+        </w:rPr>
+        <w:t>Parmi les problèmes que nous avons rencontré</w:t>
+      </w:r>
+      <w:r>
+        <w:rPr>
+          <w:rFonts w:asciiTheme="majorBidi" w:hAnsiTheme="majorBidi" w:cstheme="majorBidi"/>
+          <w:sz w:val="24"/>
+          <w:szCs w:val="24"/>
+          <w:lang w:val="fr-FR"/>
+        </w:rPr>
+        <w:t>s</w:t>
+      </w:r>
+      <w:r>
+        <w:rPr>
+          <w:rFonts w:asciiTheme="majorBidi" w:hAnsiTheme="majorBidi" w:cstheme="majorBidi"/>
+          <w:sz w:val="24"/>
+          <w:szCs w:val="24"/>
+          <w:lang w:val="fr-FR"/>
+        </w:rPr>
+        <w:t xml:space="preserve"> c’est la </w:t>
+      </w:r>
+      <w:r>
+        <w:rPr>
+          <w:rFonts w:asciiTheme="majorBidi" w:hAnsiTheme="majorBidi" w:cstheme="majorBidi"/>
+          <w:sz w:val="24"/>
+          <w:szCs w:val="24"/>
+          <w:lang w:val="fr-FR"/>
+        </w:rPr>
+        <w:t>sensibilité des données</w:t>
+      </w:r>
+      <w:r>
+        <w:rPr>
+          <w:rFonts w:asciiTheme="majorBidi" w:hAnsiTheme="majorBidi" w:cstheme="majorBidi"/>
+          <w:sz w:val="24"/>
+          <w:szCs w:val="24"/>
+          <w:lang w:val="fr-FR"/>
+        </w:rPr>
+        <w:t xml:space="preserve">. On ne peut pas diffuser telles données personnelles, donc on doit cacher les noms et les prénoms des étudiants pour protéger </w:t>
+      </w:r>
+      <w:r>
+        <w:rPr>
+          <w:rFonts w:asciiTheme="majorBidi" w:hAnsiTheme="majorBidi" w:cstheme="majorBidi"/>
+          <w:sz w:val="24"/>
+          <w:szCs w:val="24"/>
+          <w:lang w:val="fr-FR"/>
+        </w:rPr>
+        <w:t xml:space="preserve">leurs </w:t>
+      </w:r>
+      <w:r>
+        <w:rPr>
+          <w:rFonts w:asciiTheme="majorBidi" w:hAnsiTheme="majorBidi" w:cstheme="majorBidi"/>
+          <w:sz w:val="24"/>
+          <w:szCs w:val="24"/>
+          <w:lang w:val="fr-FR"/>
+        </w:rPr>
+        <w:t>confidentialité</w:t>
+      </w:r>
+      <w:r>
+        <w:rPr>
+          <w:rFonts w:asciiTheme="majorBidi" w:hAnsiTheme="majorBidi" w:cstheme="majorBidi"/>
+          <w:sz w:val="24"/>
+          <w:szCs w:val="24"/>
+          <w:lang w:val="fr-FR"/>
+        </w:rPr>
+        <w:t>s.</w:t>
+      </w:r>
+    </w:p>
+    <w:p>
+      <w:pPr>
+        <w:pStyle w:val="ListParagraph"/>
+        <w:numPr>
+          <w:ilvl w:val="0"/>
+          <w:numId w:val="1"/>
+        </w:numPr>
+        <w:spacing w:line="360" w:lineRule="auto"/>
+        <w:jc w:val="both"/>
+        <w:rPr>
+          <w:rFonts w:asciiTheme="majorBidi" w:hAnsiTheme="majorBidi" w:cstheme="majorBidi"/>
+          <w:b/>
+          <w:bCs/>
+          <w:sz w:val="24"/>
+          <w:szCs w:val="24"/>
+          <w:lang w:val="fr-FR"/>
+        </w:rPr>
+      </w:pPr>
+      <w:r>
+        <w:rPr>
+          <w:rFonts w:asciiTheme="majorBidi" w:hAnsiTheme="majorBidi" w:cstheme="majorBidi"/>
+          <w:b/>
+          <w:bCs/>
+          <w:sz w:val="24"/>
+          <w:szCs w:val="24"/>
+          <w:lang w:val="fr-FR"/>
+        </w:rPr>
+        <w:t>Détermination des objectifs du Data Mining</w:t>
+      </w:r>
+    </w:p>
+    <w:p>
+      <w:pPr>
+        <w:spacing w:line="360" w:lineRule="auto"/>
+        <w:jc w:val="both"/>
+        <w:rPr>
+          <w:rFonts w:asciiTheme="majorBidi" w:hAnsiTheme="majorBidi" w:cstheme="majorBidi"/>
+          <w:sz w:val="24"/>
+          <w:szCs w:val="24"/>
+          <w:lang w:val="fr-FR"/>
+        </w:rPr>
+      </w:pPr>
+      <w:r>
+        <w:rPr>
+          <w:rFonts w:asciiTheme="majorBidi" w:hAnsiTheme="majorBidi" w:cstheme="majorBidi"/>
+          <w:sz w:val="24"/>
+          <w:szCs w:val="24"/>
+          <w:lang w:val="fr-FR"/>
+        </w:rPr>
+        <w:t>Puisque l’objectif stratégique est clairement défini, il convient maintenant de le traduire en concepts de Data Mining.</w:t>
+      </w:r>
+      <w:r>
+        <w:rPr>
+          <w:rFonts w:asciiTheme="majorBidi" w:hAnsiTheme="majorBidi" w:cstheme="majorBidi"/>
+          <w:sz w:val="24"/>
+          <w:szCs w:val="24"/>
+          <w:lang w:val="fr-FR"/>
+        </w:rPr>
+        <w:t xml:space="preserve"> On va opter à une technique descriptive car nous sommes en</w:t>
+      </w:r>
+      <w:r>
+        <w:rPr>
+          <w:rFonts w:asciiTheme="majorBidi" w:hAnsiTheme="majorBidi" w:cstheme="majorBidi"/>
+          <w:sz w:val="24"/>
+          <w:szCs w:val="24"/>
+          <w:lang w:val="fr-FR"/>
+        </w:rPr>
+        <w:t xml:space="preserve"> </w:t>
+      </w:r>
+      <w:r>
+        <w:rPr>
+          <w:rFonts w:asciiTheme="majorBidi" w:hAnsiTheme="majorBidi" w:cstheme="majorBidi"/>
+          <w:sz w:val="24"/>
+          <w:szCs w:val="24"/>
+          <w:lang w:val="fr-FR"/>
+        </w:rPr>
+        <w:t>train de présenter une information cachée par le volume des données. Et plus spécifiquement on va travailler un problème de clustering qui sert à regrouper des données non étiquetées présentant des propriétés similaires. Dans notre cas les proprités sont les notes de chaque module.</w:t>
+      </w:r>
+    </w:p>
+    <w:p>
+      <w:pPr>
+        <w:pStyle w:val="ListParagraph"/>
+        <w:numPr>
+          <w:ilvl w:val="1"/>
+          <w:numId w:val="1"/>
+        </w:numPr>
+        <w:spacing w:line="360" w:lineRule="auto"/>
+        <w:jc w:val="both"/>
+        <w:rPr>
+          <w:rFonts w:asciiTheme="majorBidi" w:hAnsiTheme="majorBidi" w:cstheme="majorBidi"/>
+          <w:b/>
+          <w:bCs/>
+          <w:sz w:val="24"/>
+          <w:szCs w:val="24"/>
+          <w:lang w:val="fr-FR"/>
+        </w:rPr>
+      </w:pPr>
+      <w:r>
+        <w:rPr>
+          <w:rFonts w:asciiTheme="majorBidi" w:hAnsiTheme="majorBidi" w:cstheme="majorBidi"/>
+          <w:b/>
+          <w:bCs/>
+          <w:sz w:val="24"/>
+          <w:szCs w:val="24"/>
+          <w:lang w:val="fr-FR"/>
+        </w:rPr>
+        <w:t>Clustering</w:t>
+      </w:r>
+    </w:p>
+    <w:p>
+      <w:pPr>
+        <w:spacing w:line="360" w:lineRule="auto"/>
+        <w:jc w:val="both"/>
+        <w:rPr>
+          <w:rFonts w:asciiTheme="majorBidi" w:hAnsiTheme="majorBidi" w:cstheme="majorBidi"/>
+          <w:sz w:val="24"/>
+          <w:szCs w:val="24"/>
+          <w:lang w:val="fr-FR"/>
+        </w:rPr>
+      </w:pPr>
+      <w:r>
+        <w:rPr>
+          <w:rFonts w:asciiTheme="majorBidi" w:hAnsiTheme="majorBidi" w:cstheme="majorBidi"/>
+          <w:sz w:val="24"/>
+          <w:szCs w:val="24"/>
+          <w:lang w:val="fr-FR"/>
+        </w:rPr>
+        <w:lastRenderedPageBreak/>
+        <w:t xml:space="preserve">Le </w:t>
+      </w:r>
+      <w:r>
+        <w:rPr>
+          <w:rFonts w:asciiTheme="majorBidi" w:hAnsiTheme="majorBidi" w:cstheme="majorBidi"/>
+          <w:sz w:val="24"/>
+          <w:szCs w:val="24"/>
+          <w:lang w:val="fr-FR"/>
+        </w:rPr>
+        <w:t>Clustering ou le partionnement des données est une méthode de classification non supervisé</w:t>
+      </w:r>
+      <w:r>
+        <w:rPr>
+          <w:rFonts w:asciiTheme="majorBidi" w:hAnsiTheme="majorBidi" w:cstheme="majorBidi"/>
+          <w:sz w:val="24"/>
+          <w:szCs w:val="24"/>
+          <w:lang w:val="fr-FR"/>
+        </w:rPr>
+        <w:t>e</w:t>
+      </w:r>
+      <w:r>
+        <w:rPr>
+          <w:rFonts w:asciiTheme="majorBidi" w:hAnsiTheme="majorBidi" w:cstheme="majorBidi"/>
+          <w:sz w:val="24"/>
+          <w:szCs w:val="24"/>
+          <w:lang w:val="fr-FR"/>
+        </w:rPr>
+        <w:t xml:space="preserve"> rassemble un ensemble d’algorithmes d’apprentissage pour relev</w:t>
+      </w:r>
+      <w:r>
+        <w:rPr>
+          <w:rFonts w:asciiTheme="majorBidi" w:hAnsiTheme="majorBidi" w:cstheme="majorBidi"/>
+          <w:sz w:val="24"/>
+          <w:szCs w:val="24"/>
+          <w:lang w:val="fr-FR"/>
+        </w:rPr>
+        <w:t>er</w:t>
+      </w:r>
+      <w:r>
+        <w:rPr>
+          <w:rFonts w:asciiTheme="majorBidi" w:hAnsiTheme="majorBidi" w:cstheme="majorBidi"/>
+          <w:sz w:val="24"/>
+          <w:szCs w:val="24"/>
+          <w:lang w:val="fr-FR"/>
+        </w:rPr>
+        <w:t xml:space="preserve"> des sous-ensembles des données difficiles à identifier à l’œil nu.</w:t>
+      </w:r>
+    </w:p>
+    <w:p>
+      <w:pPr>
+        <w:spacing w:line="360" w:lineRule="auto"/>
+        <w:jc w:val="both"/>
+        <w:rPr>
+          <w:rFonts w:asciiTheme="majorBidi" w:hAnsiTheme="majorBidi" w:cstheme="majorBidi"/>
+          <w:sz w:val="24"/>
+          <w:szCs w:val="24"/>
+          <w:lang w:val="fr-FR"/>
+        </w:rPr>
+      </w:pPr>
+      <w:r>
+        <w:rPr>
+          <w:rFonts w:asciiTheme="majorBidi" w:hAnsiTheme="majorBidi" w:cstheme="majorBidi"/>
+          <w:sz w:val="24"/>
+          <w:szCs w:val="24"/>
+          <w:lang w:val="fr-FR"/>
+        </w:rPr>
+        <w:t>Pour atteindre ce but, cette technique vise à maximiser l’inertie entre les sous-ensembles pour bien les différencier et minimiser celle au sein du même ensemble pour qu’il soit plus homogène.</w:t>
+      </w:r>
+      <w:r>
+        <w:rPr>
+          <w:rFonts w:asciiTheme="majorBidi" w:hAnsiTheme="majorBidi" w:cstheme="majorBidi"/>
+          <w:sz w:val="24"/>
+          <w:szCs w:val="24"/>
+          <w:lang w:val="fr-FR"/>
+        </w:rPr>
+        <w:t xml:space="preserve"> Il existe plusieurs méthodes de clustering : méthodes hiérarchiques, méthodes de partitionnement et méthode mixtes.</w:t>
+      </w:r>
+    </w:p>
+    <w:p>
+      <w:pPr>
+        <w:pStyle w:val="ListParagraph"/>
+        <w:numPr>
+          <w:ilvl w:val="1"/>
+          <w:numId w:val="1"/>
+        </w:numPr>
+        <w:spacing w:line="360" w:lineRule="auto"/>
+        <w:jc w:val="both"/>
+        <w:rPr>
+          <w:rFonts w:asciiTheme="majorBidi" w:hAnsiTheme="majorBidi" w:cstheme="majorBidi"/>
+          <w:b/>
+          <w:bCs/>
+          <w:sz w:val="24"/>
+          <w:szCs w:val="24"/>
+          <w:lang w:val="fr-FR"/>
+        </w:rPr>
+      </w:pPr>
+      <w:r>
+        <w:rPr>
+          <w:rFonts w:asciiTheme="majorBidi" w:hAnsiTheme="majorBidi" w:cstheme="majorBidi"/>
+          <w:b/>
+          <w:bCs/>
+          <w:sz w:val="24"/>
+          <w:szCs w:val="24"/>
+          <w:lang w:val="fr-FR"/>
+        </w:rPr>
+        <w:t>K-means</w:t>
+      </w:r>
+    </w:p>
+    <w:p>
+      <w:pPr>
+        <w:spacing w:line="360" w:lineRule="auto"/>
+        <w:jc w:val="both"/>
+        <w:rPr>
+          <w:rFonts w:asciiTheme="majorBidi" w:hAnsiTheme="majorBidi" w:cstheme="majorBidi"/>
+          <w:sz w:val="24"/>
+          <w:szCs w:val="24"/>
+          <w:lang w:val="fr-FR"/>
+        </w:rPr>
+      </w:pPr>
+      <w:r>
+        <w:rPr>
+          <w:rFonts w:asciiTheme="majorBidi" w:hAnsiTheme="majorBidi" w:cstheme="majorBidi"/>
+          <w:sz w:val="24"/>
+          <w:szCs w:val="24"/>
+          <w:lang w:val="fr-FR"/>
+        </w:rPr>
+        <w:t xml:space="preserve">Nous avons  choisis travailler avec l’algorithme de K-means c’est un algorithme de </w:t>
+      </w:r>
+      <w:r>
+        <w:rPr>
+          <w:rFonts w:asciiTheme="majorBidi" w:hAnsiTheme="majorBidi" w:cstheme="majorBidi"/>
+          <w:sz w:val="24"/>
+          <w:szCs w:val="24"/>
+          <w:lang w:val="fr-FR"/>
+        </w:rPr>
+        <w:t xml:space="preserve">partionnement </w:t>
+      </w:r>
+      <w:r>
+        <w:rPr>
+          <w:rFonts w:asciiTheme="majorBidi" w:hAnsiTheme="majorBidi" w:cstheme="majorBidi"/>
+          <w:sz w:val="24"/>
+          <w:szCs w:val="24"/>
+          <w:lang w:val="fr-FR"/>
+        </w:rPr>
+        <w:t>qui permet de regrouper les observation de notre data set en K clusters distincts. L’algorithme de K-means est comme suit :</w:t>
+      </w:r>
+    </w:p>
+    <w:p>
+      <w:pPr>
+        <w:spacing w:line="360" w:lineRule="auto"/>
+        <w:rPr>
+          <w:rFonts w:asciiTheme="majorBidi" w:hAnsiTheme="majorBidi" w:cstheme="majorBidi"/>
+          <w:sz w:val="24"/>
+          <w:szCs w:val="24"/>
+          <w:lang w:val="fr-FR"/>
+        </w:rPr>
+      </w:pPr>
+      <w:r>
+        <w:rPr>
+          <w:lang w:val="fr-FR" w:eastAsia="fr-FR"/>
+        </w:rPr>
+        <w:drawing>
+          <wp:inline distT="0" distB="0" distL="0" distR="0">
+            <wp:extent cx="5716157" cy="2571750"/>
+            <wp:effectExtent l="0" t="0" r="0" b="0"/>
+            <wp:docPr id="1" name="Picture 1" descr="k-means comment ça marche ? - YouTube"/>
+            <wp:cNvGraphicFramePr>
+              <a:graphicFrameLocks xmlns:a="http://schemas.openxmlformats.org/drawingml/2006/main" noChangeAspect="1"/>
+            </wp:cNvGraphicFramePr>
+            <a:graphic xmlns:a="http://schemas.openxmlformats.org/drawingml/2006/main">
+              <a:graphicData uri="http://schemas.openxmlformats.org/drawingml/2006/picture">
+                <pic:pic xmlns:pic="http://schemas.openxmlformats.org/drawingml/2006/picture">
+                  <pic:nvPicPr>
+                    <pic:cNvPr id="0" name="Picture 1" descr="k-means comment ça marche ? - YouTube"/>
+                    <pic:cNvPicPr>
+                      <a:picLocks noChangeAspect="1" noChangeArrowheads="1"/>
+                    </pic:cNvPicPr>
+                  </pic:nvPicPr>
+                  <pic:blipFill rotWithShape="1">
+                    <a:blip r:embed="rId5">
+                      <a:extLst>
+                        <a:ext uri="{28A0092B-C50C-407E-A947-70E740481C1C}">
+                          <a14:useLocalDpi xmlns:a14="http://schemas.microsoft.com/office/drawing/2010/main" val="0"/>
+                        </a:ext>
+                      </a:extLst>
+                    </a:blip>
+                    <a:srcRect l="3803" t="15579" r="5423" b="11817"/>
+                    <a:stretch/>
+                  </pic:blipFill>
+                  <pic:spPr bwMode="auto">
+                    <a:xfrm>
+                      <a:off x="0" y="0"/>
+                      <a:ext cx="5723082" cy="2574865"/>
+                    </a:xfrm>
+                    <a:prstGeom prst="rect">
+                      <a:avLst/>
+                    </a:prstGeom>
+                    <a:noFill/>
+                    <a:ln>
+                      <a:noFill/>
+                    </a:ln>
+                    <a:extLst>
+                      <a:ext uri="{53640926-AAD7-44D8-BBD7-CCE9431645EC}">
+                        <a14:shadowObscured xmlns:a14="http://schemas.microsoft.com/office/drawing/2010/main"/>
+                      </a:ext>
+                    </a:extLst>
+                  </pic:spPr>
+                </pic:pic>
+              </a:graphicData>
+            </a:graphic>
+          </wp:inline>
+        </w:drawing>
+      </w:r>
+    </w:p>
+    <w:p>
+      <w:pPr>
+        <w:spacing w:line="360" w:lineRule="auto"/>
+        <w:jc w:val="both"/>
+        <w:rPr>
+          <w:rFonts w:asciiTheme="majorBidi" w:hAnsiTheme="majorBidi" w:cstheme="majorBidi"/>
+          <w:b/>
+          <w:bCs/>
+          <w:sz w:val="24"/>
+          <w:szCs w:val="24"/>
+          <w:lang w:val="fr-FR"/>
+        </w:rPr>
+      </w:pPr>
+      <w:r>
+        <w:rPr>
+          <w:rFonts w:asciiTheme="majorBidi" w:hAnsiTheme="majorBidi" w:cstheme="majorBidi"/>
+          <w:b/>
+          <w:bCs/>
+          <w:sz w:val="24"/>
+          <w:szCs w:val="24"/>
+          <w:lang w:val="fr-FR"/>
+        </w:rPr>
+        <w:t>Figure 1 : Principe algorithmique de K-means</w:t>
+      </w:r>
+    </w:p>
+    <w:p>
+      <w:pPr>
+        <w:spacing w:line="360" w:lineRule="auto"/>
+        <w:jc w:val="both"/>
+        <w:rPr>
+          <w:rFonts w:asciiTheme="majorBidi" w:hAnsiTheme="majorBidi" w:cstheme="majorBidi"/>
+          <w:b/>
+          <w:bCs/>
+          <w:sz w:val="24"/>
+          <w:szCs w:val="24"/>
+          <w:lang w:val="fr-FR"/>
+        </w:rPr>
+      </w:pPr>
+    </w:p>
+    <w:p>
+      <w:pPr>
+        <w:tabs>
+          <w:tab w:val="left" w:pos="1816"/>
+        </w:tabs>
+        <w:spacing w:line="360" w:lineRule="auto"/>
+        <w:jc w:val="both"/>
+        <w:rPr>
+          <w:rFonts w:asciiTheme="majorBidi" w:hAnsiTheme="majorBidi" w:cstheme="majorBidi"/>
+          <w:sz w:val="24"/>
+          <w:szCs w:val="24"/>
+          <w:lang w:val="fr-FR"/>
+        </w:rPr>
+      </w:pPr>
+      <w:r>
+        <w:rPr>
+          <w:rFonts w:asciiTheme="majorBidi" w:hAnsiTheme="majorBidi" w:cstheme="majorBidi"/>
+          <w:sz w:val="24"/>
+          <w:szCs w:val="24"/>
+          <w:lang w:val="fr-FR"/>
+        </w:rPr>
+        <w:tab/>
+      </w:r>
+    </w:p>
+    <w:p>
+      <w:pPr>
+        <w:tabs>
+          <w:tab w:val="left" w:pos="1816"/>
+        </w:tabs>
+        <w:spacing w:line="360" w:lineRule="auto"/>
+        <w:jc w:val="both"/>
+        <w:rPr>
+          <w:rFonts w:asciiTheme="majorBidi" w:hAnsiTheme="majorBidi" w:cstheme="majorBidi"/>
+          <w:sz w:val="24"/>
+          <w:szCs w:val="24"/>
+          <w:lang w:val="fr-FR"/>
+        </w:rPr>
+      </w:pPr>
+    </w:p>
+    <w:p>
+      <w:pPr>
+        <w:tabs>
+          <w:tab w:val="left" w:pos="1816"/>
+        </w:tabs>
+        <w:spacing w:line="360" w:lineRule="auto"/>
+        <w:jc w:val="both"/>
+        <w:rPr>
+          <w:rFonts w:asciiTheme="majorBidi" w:hAnsiTheme="majorBidi" w:cstheme="majorBidi"/>
+          <w:sz w:val="24"/>
+          <w:szCs w:val="24"/>
+          <w:lang w:val="fr-FR"/>
+        </w:rPr>
+      </w:pPr>
+    </w:p>
+    <w:p>
+      <w:pPr>
+        <w:tabs>
+          <w:tab w:val="left" w:pos="1816"/>
+        </w:tabs>
+        <w:spacing w:line="360" w:lineRule="auto"/>
+        <w:jc w:val="both"/>
+        <w:rPr>
+          <w:rFonts w:asciiTheme="majorBidi" w:hAnsiTheme="majorBidi" w:cstheme="majorBidi"/>
+          <w:sz w:val="24"/>
+          <w:szCs w:val="24"/>
+          <w:lang w:val="fr-FR"/>
+        </w:rPr>
+      </w:pPr>
+    </w:p>
+    <w:p>
+      <w:pPr>
+        <w:tabs>
+          <w:tab w:val="left" w:pos="1816"/>
+        </w:tabs>
+        <w:spacing w:line="360" w:lineRule="auto"/>
+        <w:jc w:val="both"/>
+        <w:rPr>
+          <w:rFonts w:asciiTheme="majorBidi" w:hAnsiTheme="majorBidi" w:cstheme="majorBidi"/>
+          <w:sz w:val="24"/>
+          <w:szCs w:val="24"/>
+          <w:lang w:val="fr-FR"/>
+        </w:rPr>
+      </w:pPr>
+    </w:p>
+    <w:p>
+      <w:pPr>
+        <w:tabs>
+          <w:tab w:val="left" w:pos="1816"/>
+        </w:tabs>
+        <w:spacing w:line="360" w:lineRule="auto"/>
+        <w:jc w:val="both"/>
+        <w:rPr>
+          <w:rFonts w:asciiTheme="majorBidi" w:hAnsiTheme="majorBidi" w:cstheme="majorBidi"/>
+          <w:sz w:val="24"/>
+          <w:szCs w:val="24"/>
+          <w:lang w:val="fr-FR"/>
+        </w:rPr>
+      </w:pPr>
+    </w:p>
+    <w:p>
+      <w:pPr>
+        <w:spacing w:line="360" w:lineRule="auto"/>
+        <w:rPr>
+          <w:rFonts w:asciiTheme="majorBidi" w:hAnsiTheme="majorBidi" w:cstheme="majorBidi"/>
+          <w:b/>
+          <w:bCs/>
+          <w:sz w:val="24"/>
+          <w:szCs w:val="24"/>
+          <w:lang w:val="fr-FR"/>
+        </w:rPr>
+      </w:pPr>
+      <w:r>
+        <w:rPr>
+          <w:rFonts w:asciiTheme="majorBidi" w:hAnsiTheme="majorBidi" w:cstheme="majorBidi"/>
+          <w:b/>
+          <w:bCs/>
+          <w:sz w:val="24"/>
+          <w:szCs w:val="24"/>
+          <w:lang w:val="fr-FR"/>
+        </w:rPr>
+        <w:lastRenderedPageBreak/>
+        <w:t>Chapitre 2 : La compréhension des données</w:t>
+      </w:r>
+      <w:r>
+        <w:rPr>
+          <w:rFonts w:asciiTheme="majorBidi" w:hAnsiTheme="majorBidi" w:cstheme="majorBidi"/>
+          <w:b/>
+          <w:bCs/>
+          <w:sz w:val="24"/>
+          <w:szCs w:val="24"/>
+          <w:lang w:val="fr-FR"/>
+        </w:rPr>
+        <w:t xml:space="preserve"> </w:t>
+      </w:r>
+    </w:p>
+    <w:p>
+      <w:pPr>
+        <w:tabs>
+          <w:tab w:val="left" w:pos="1816"/>
+        </w:tabs>
+        <w:spacing w:line="360" w:lineRule="auto"/>
+        <w:jc w:val="both"/>
+        <w:rPr>
+          <w:rFonts w:asciiTheme="majorBidi" w:hAnsiTheme="majorBidi" w:cstheme="majorBidi"/>
+          <w:sz w:val="24"/>
+          <w:szCs w:val="24"/>
+          <w:lang w:val="fr-FR"/>
+        </w:rPr>
+      </w:pPr>
+      <w:r>
+        <w:rPr>
+          <w:rFonts w:asciiTheme="majorBidi" w:hAnsiTheme="majorBidi" w:cstheme="majorBidi"/>
+          <w:sz w:val="24"/>
+          <w:szCs w:val="24"/>
+          <w:lang w:val="fr-FR"/>
+        </w:rPr>
+        <w:t>La phase de compréhension des données de CRISP-DM implique l’étude des données disponibles pour le Data mining. On doit tout d’abord collecter les données puis faire la description de ces données. La troisième étape est l’exploration des données et comme étape finale vérifier la qualité des données collectées.</w:t>
+      </w:r>
+    </w:p>
+    <w:p>
+      <w:pPr>
+        <w:pStyle w:val="ListParagraph"/>
+        <w:numPr>
+          <w:ilvl w:val="0"/>
+          <w:numId w:val="2"/>
+        </w:numPr>
+        <w:tabs>
+          <w:tab w:val="left" w:pos="1816"/>
+        </w:tabs>
+        <w:spacing w:line="360" w:lineRule="auto"/>
+        <w:jc w:val="both"/>
+        <w:rPr>
+          <w:rFonts w:asciiTheme="majorBidi" w:hAnsiTheme="majorBidi" w:cstheme="majorBidi"/>
+          <w:b/>
+          <w:bCs/>
+          <w:sz w:val="24"/>
+          <w:szCs w:val="24"/>
+          <w:lang w:val="fr-FR"/>
+        </w:rPr>
+      </w:pPr>
+      <w:r>
+        <w:rPr>
+          <w:rFonts w:asciiTheme="majorBidi" w:hAnsiTheme="majorBidi" w:cstheme="majorBidi"/>
+          <w:b/>
+          <w:bCs/>
+          <w:sz w:val="24"/>
+          <w:szCs w:val="24"/>
+          <w:lang w:val="fr-FR"/>
+        </w:rPr>
+        <w:t>Collecte des données</w:t>
+      </w:r>
+    </w:p>
+    <w:p>
+      <w:pPr>
+        <w:tabs>
+          <w:tab w:val="left" w:pos="1816"/>
+        </w:tabs>
+        <w:spacing w:line="360" w:lineRule="auto"/>
+        <w:jc w:val="both"/>
+        <w:rPr>
+          <w:rFonts w:asciiTheme="majorBidi" w:hAnsiTheme="majorBidi" w:cstheme="majorBidi"/>
+          <w:sz w:val="24"/>
+          <w:szCs w:val="24"/>
+          <w:lang w:val="fr-FR"/>
+        </w:rPr>
+      </w:pPr>
+      <w:r>
+        <w:rPr>
+          <w:rFonts w:asciiTheme="majorBidi" w:hAnsiTheme="majorBidi" w:cstheme="majorBidi"/>
+          <w:sz w:val="24"/>
+          <w:szCs w:val="24"/>
+          <w:lang w:val="fr-FR"/>
+        </w:rPr>
+        <w:t>Nous avons pu collecter les notes de toute la promotion 2020 dans toutes les fillière</w:t>
+      </w:r>
+      <w:r>
+        <w:rPr>
+          <w:rFonts w:asciiTheme="majorBidi" w:hAnsiTheme="majorBidi" w:cstheme="majorBidi"/>
+          <w:sz w:val="24"/>
+          <w:szCs w:val="24"/>
+          <w:lang w:val="fr-FR"/>
+        </w:rPr>
+        <w:t xml:space="preserve"> auprès des élèves de cette promotion</w:t>
+      </w:r>
+      <w:r>
+        <w:rPr>
+          <w:rFonts w:asciiTheme="majorBidi" w:hAnsiTheme="majorBidi" w:cstheme="majorBidi"/>
+          <w:sz w:val="24"/>
+          <w:szCs w:val="24"/>
+          <w:lang w:val="fr-FR"/>
+        </w:rPr>
+        <w:t xml:space="preserve">. </w:t>
+      </w:r>
+      <w:r>
+        <w:rPr>
+          <w:rFonts w:asciiTheme="majorBidi" w:hAnsiTheme="majorBidi" w:cstheme="majorBidi"/>
+          <w:sz w:val="24"/>
+          <w:szCs w:val="24"/>
+          <w:lang w:val="fr-FR"/>
+        </w:rPr>
+        <w:t>Les notes de la</w:t>
+      </w:r>
+      <w:r>
+        <w:rPr>
+          <w:rFonts w:asciiTheme="majorBidi" w:hAnsiTheme="majorBidi" w:cstheme="majorBidi"/>
+          <w:sz w:val="24"/>
+          <w:szCs w:val="24"/>
+          <w:lang w:val="fr-FR"/>
+        </w:rPr>
+        <w:t xml:space="preserve"> première année qui est une année commune à toutes les filières. Puis les notes des élèves de chaque filière : eMBI, GL, IeL, SSI, et ISEM en deuxième année.</w:t>
+      </w:r>
+    </w:p>
+    <w:p>
+      <w:pPr>
+        <w:tabs>
+          <w:tab w:val="left" w:pos="1816"/>
+        </w:tabs>
+        <w:spacing w:line="360" w:lineRule="auto"/>
+        <w:jc w:val="both"/>
+        <w:rPr>
+          <w:rFonts w:asciiTheme="majorBidi" w:hAnsiTheme="majorBidi" w:cstheme="majorBidi"/>
+          <w:sz w:val="24"/>
+          <w:szCs w:val="24"/>
+          <w:lang w:val="fr-FR"/>
+        </w:rPr>
+      </w:pPr>
+      <w:r>
+        <w:rPr>
+          <w:lang w:val="fr-FR" w:eastAsia="fr-FR"/>
+        </w:rPr>
+        <w:drawing>
+          <wp:inline distT="0" distB="0" distL="0" distR="0" wp14:anchorId="08C5E1D3" wp14:editId="027BC872">
+            <wp:extent cx="5760720" cy="1393825"/>
+            <wp:effectExtent l="0" t="0" r="0" b="0"/>
+            <wp:docPr id="2" name="Picture 2"/>
+            <wp:cNvGraphicFramePr>
+              <a:graphicFrameLocks xmlns:a="http://schemas.openxmlformats.org/drawingml/2006/main" noChangeAspect="1"/>
+            </wp:cNvGraphicFramePr>
+            <a:graphic xmlns:a="http://schemas.openxmlformats.org/drawingml/2006/main">
+              <a:graphicData uri="http://schemas.openxmlformats.org/drawingml/2006/picture">
+                <pic:pic xmlns:pic="http://schemas.openxmlformats.org/drawingml/2006/picture">
+                  <pic:nvPicPr>
+                    <pic:cNvPr id="1" name=""/>
+                    <pic:cNvPicPr/>
+                  </pic:nvPicPr>
+                  <pic:blipFill>
+                    <a:blip r:embed="rId6"/>
+                    <a:stretch>
+                      <a:fillRect/>
+                    </a:stretch>
+                  </pic:blipFill>
+                  <pic:spPr>
+                    <a:xfrm>
+                      <a:off x="0" y="0"/>
+                      <a:ext cx="5760720" cy="1393825"/>
+                    </a:xfrm>
+                    <a:prstGeom prst="rect">
+                      <a:avLst/>
+                    </a:prstGeom>
+                  </pic:spPr>
+                </pic:pic>
+              </a:graphicData>
+            </a:graphic>
+          </wp:inline>
+        </w:drawing>
+      </w:r>
+    </w:p>
+    <w:p>
+      <w:pPr>
+        <w:spacing w:line="360" w:lineRule="auto"/>
+        <w:jc w:val="both"/>
+        <w:rPr>
+          <w:rFonts w:asciiTheme="majorBidi" w:hAnsiTheme="majorBidi" w:cstheme="majorBidi"/>
+          <w:b/>
+          <w:bCs/>
+          <w:sz w:val="24"/>
+          <w:szCs w:val="24"/>
+          <w:lang w:val="fr-FR"/>
+        </w:rPr>
+      </w:pPr>
+      <w:r>
+        <w:rPr>
+          <w:rFonts w:asciiTheme="majorBidi" w:hAnsiTheme="majorBidi" w:cstheme="majorBidi"/>
+          <w:b/>
+          <w:bCs/>
+          <w:sz w:val="24"/>
+          <w:szCs w:val="24"/>
+          <w:lang w:val="fr-FR"/>
+        </w:rPr>
+        <w:t>Figure 2 : Les données collectées</w:t>
+      </w:r>
+    </w:p>
+    <w:p>
+      <w:pPr>
+        <w:spacing w:line="360" w:lineRule="auto"/>
+        <w:jc w:val="both"/>
+        <w:rPr>
+          <w:rFonts w:asciiTheme="majorBidi" w:hAnsiTheme="majorBidi" w:cstheme="majorBidi"/>
+          <w:sz w:val="24"/>
+          <w:szCs w:val="24"/>
+          <w:lang w:val="fr-FR"/>
+        </w:rPr>
+      </w:pPr>
+      <w:r>
+        <w:rPr>
+          <w:rFonts w:asciiTheme="majorBidi" w:hAnsiTheme="majorBidi" w:cstheme="majorBidi"/>
+          <w:sz w:val="24"/>
+          <w:szCs w:val="24"/>
+          <w:lang w:val="fr-FR"/>
+        </w:rPr>
+        <w:t>Nos fichiers sont de différents formats : des fichiers pdf, un fichier png et un fichier Microsoft Excel.</w:t>
+      </w:r>
+    </w:p>
+    <w:p>
+      <w:pPr>
+        <w:pStyle w:val="ListParagraph"/>
+        <w:numPr>
+          <w:ilvl w:val="0"/>
+          <w:numId w:val="2"/>
+        </w:numPr>
+        <w:spacing w:line="360" w:lineRule="auto"/>
+        <w:jc w:val="both"/>
+        <w:rPr>
+          <w:rFonts w:asciiTheme="majorBidi" w:hAnsiTheme="majorBidi" w:cstheme="majorBidi"/>
+          <w:b/>
+          <w:bCs/>
+          <w:sz w:val="24"/>
+          <w:szCs w:val="24"/>
+          <w:lang w:val="fr-FR"/>
+        </w:rPr>
+      </w:pPr>
+      <w:r>
+        <w:rPr>
+          <w:rFonts w:asciiTheme="majorBidi" w:hAnsiTheme="majorBidi" w:cstheme="majorBidi"/>
+          <w:b/>
+          <w:bCs/>
+          <w:sz w:val="24"/>
+          <w:szCs w:val="24"/>
+          <w:lang w:val="fr-FR"/>
+        </w:rPr>
+        <w:t>Description des données</w:t>
+      </w:r>
+    </w:p>
+    <w:p>
+      <w:pPr>
+        <w:spacing w:line="360" w:lineRule="auto"/>
+        <w:jc w:val="both"/>
+        <w:rPr>
+          <w:rFonts w:asciiTheme="majorBidi" w:hAnsiTheme="majorBidi" w:cstheme="majorBidi"/>
+          <w:sz w:val="24"/>
+          <w:szCs w:val="24"/>
+          <w:lang w:val="fr-FR"/>
+        </w:rPr>
+      </w:pPr>
+      <w:r>
+        <w:rPr>
+          <w:rFonts w:asciiTheme="majorBidi" w:hAnsiTheme="majorBidi" w:cstheme="majorBidi"/>
+          <w:sz w:val="24"/>
+          <w:szCs w:val="24"/>
+          <w:lang w:val="fr-FR"/>
+        </w:rPr>
+        <w:t>Chaque fichier contient le nom et le prénom de l’étudiant, le moyen dans chaque semestre et chaque module ainsi la décision finale.</w:t>
+      </w:r>
+    </w:p>
+    <w:p>
+      <w:pPr>
+        <w:spacing w:line="360" w:lineRule="auto"/>
+        <w:ind w:left="360"/>
+        <w:jc w:val="both"/>
+        <w:rPr>
+          <w:rFonts w:asciiTheme="majorBidi" w:hAnsiTheme="majorBidi" w:cstheme="majorBidi"/>
+          <w:b/>
+          <w:bCs/>
+          <w:sz w:val="24"/>
+          <w:szCs w:val="24"/>
+          <w:lang w:val="fr-FR"/>
+        </w:rPr>
+      </w:pPr>
+      <w:r>
+        <w:rPr>
+          <w:lang w:val="fr-FR" w:eastAsia="fr-FR"/>
+        </w:rPr>
+        <w:drawing>
+          <wp:inline distT="0" distB="0" distL="0" distR="0" wp14:anchorId="7BB0B7D3" wp14:editId="776D6BEB">
+            <wp:extent cx="5943638" cy="349857"/>
+            <wp:effectExtent l="0" t="0" r="0" b="0"/>
+            <wp:docPr id="3" name="Picture 3"/>
+            <wp:cNvGraphicFramePr>
+              <a:graphicFrameLocks xmlns:a="http://schemas.openxmlformats.org/drawingml/2006/main" noChangeAspect="1"/>
+            </wp:cNvGraphicFramePr>
+            <a:graphic xmlns:a="http://schemas.openxmlformats.org/drawingml/2006/main">
+              <a:graphicData uri="http://schemas.openxmlformats.org/drawingml/2006/picture">
+                <pic:pic xmlns:pic="http://schemas.openxmlformats.org/drawingml/2006/picture">
+                  <pic:nvPicPr>
+                    <pic:cNvPr id="1" name=""/>
+                    <pic:cNvPicPr/>
+                  </pic:nvPicPr>
+                  <pic:blipFill>
+                    <a:blip r:embed="rId7"/>
+                    <a:stretch>
+                      <a:fillRect/>
+                    </a:stretch>
+                  </pic:blipFill>
+                  <pic:spPr>
+                    <a:xfrm>
+                      <a:off x="0" y="0"/>
+                      <a:ext cx="6202061" cy="365068"/>
+                    </a:xfrm>
+                    <a:prstGeom prst="rect">
+                      <a:avLst/>
+                    </a:prstGeom>
+                  </pic:spPr>
+                </pic:pic>
+              </a:graphicData>
+            </a:graphic>
+          </wp:inline>
+        </w:drawing>
+      </w:r>
+    </w:p>
+    <w:p>
+      <w:pPr>
+        <w:spacing w:line="360" w:lineRule="auto"/>
+        <w:jc w:val="both"/>
+        <w:rPr>
+          <w:rFonts w:asciiTheme="majorBidi" w:hAnsiTheme="majorBidi" w:cstheme="majorBidi"/>
+          <w:b/>
+          <w:bCs/>
+          <w:sz w:val="24"/>
+          <w:szCs w:val="24"/>
+          <w:lang w:val="fr-FR"/>
+        </w:rPr>
+      </w:pPr>
+      <w:r>
+        <w:rPr>
+          <w:rFonts w:asciiTheme="majorBidi" w:hAnsiTheme="majorBidi" w:cstheme="majorBidi"/>
+          <w:b/>
+          <w:bCs/>
+          <w:sz w:val="24"/>
+          <w:szCs w:val="24"/>
+          <w:lang w:val="fr-FR"/>
+        </w:rPr>
+        <w:t xml:space="preserve">Figure 3 : </w:t>
+      </w:r>
+      <w:r>
+        <w:rPr>
+          <w:rFonts w:asciiTheme="majorBidi" w:hAnsiTheme="majorBidi" w:cstheme="majorBidi"/>
+          <w:b/>
+          <w:bCs/>
+          <w:sz w:val="24"/>
+          <w:szCs w:val="24"/>
+          <w:lang w:val="fr-FR"/>
+        </w:rPr>
+        <w:t>les composants de chaque fichier</w:t>
+      </w:r>
+    </w:p>
+    <w:tbl>
+      <w:tblPr>
+        <w:tblStyle w:val="TableGrid"/>
+        <w:tblW w:w="9067" w:type="dxa"/>
+        <w:tblLook w:val="04A0" w:firstRow="1" w:lastRow="0" w:firstColumn="1" w:lastColumn="0" w:noHBand="0" w:noVBand="1"/>
+      </w:tblPr>
+      <w:tblGrid>
+        <w:gridCol w:w="1980"/>
+        <w:gridCol w:w="4536"/>
+        <w:gridCol w:w="1417"/>
+        <w:gridCol w:w="1134"/>
+      </w:tblGrid>
+      <w:tr>
+        <w:tc>
+          <w:tcPr>
+            <w:tcW w:w="1980" w:type="dxa"/>
+          </w:tcPr>
+          <w:p>
+            <w:pPr>
+              <w:jc w:val="both"/>
+              <w:rPr>
+                <w:rFonts w:asciiTheme="majorBidi" w:hAnsiTheme="majorBidi" w:cstheme="majorBidi"/>
+                <w:lang w:val="fr-FR"/>
+              </w:rPr>
+            </w:pPr>
+            <w:r>
+              <w:rPr>
+                <w:rFonts w:asciiTheme="majorBidi" w:hAnsiTheme="majorBidi" w:cstheme="majorBidi"/>
+                <w:lang w:val="fr-FR"/>
+              </w:rPr>
+              <w:t xml:space="preserve">Code </w:t>
+            </w:r>
+          </w:p>
+        </w:tc>
+        <w:tc>
+          <w:tcPr>
+            <w:tcW w:w="4536" w:type="dxa"/>
+          </w:tcPr>
+          <w:p>
+            <w:pPr>
+              <w:jc w:val="both"/>
+              <w:rPr>
+                <w:rFonts w:asciiTheme="majorBidi" w:hAnsiTheme="majorBidi" w:cstheme="majorBidi"/>
+                <w:lang w:val="fr-FR"/>
+              </w:rPr>
+            </w:pPr>
+            <w:r>
+              <w:rPr>
+                <w:rFonts w:asciiTheme="majorBidi" w:hAnsiTheme="majorBidi" w:cstheme="majorBidi"/>
+                <w:lang w:val="fr-FR"/>
+              </w:rPr>
+              <w:t>Signification</w:t>
+            </w:r>
+          </w:p>
+        </w:tc>
+        <w:tc>
+          <w:tcPr>
+            <w:tcW w:w="1417" w:type="dxa"/>
+          </w:tcPr>
+          <w:p>
+            <w:pPr>
+              <w:jc w:val="both"/>
+              <w:rPr>
+                <w:rFonts w:asciiTheme="majorBidi" w:hAnsiTheme="majorBidi" w:cstheme="majorBidi"/>
+                <w:lang w:val="fr-FR"/>
+              </w:rPr>
+            </w:pPr>
+            <w:r>
+              <w:rPr>
+                <w:rFonts w:asciiTheme="majorBidi" w:hAnsiTheme="majorBidi" w:cstheme="majorBidi"/>
+                <w:lang w:val="fr-FR"/>
+              </w:rPr>
+              <w:t>Type</w:t>
+            </w:r>
+          </w:p>
+        </w:tc>
+        <w:tc>
+          <w:tcPr>
+            <w:tcW w:w="1134" w:type="dxa"/>
+          </w:tcPr>
+          <w:p>
+            <w:pPr>
+              <w:jc w:val="both"/>
+              <w:rPr>
+                <w:rFonts w:asciiTheme="majorBidi" w:hAnsiTheme="majorBidi" w:cstheme="majorBidi"/>
+                <w:lang w:val="fr-FR"/>
+              </w:rPr>
+            </w:pPr>
+            <w:r>
+              <w:rPr>
+                <w:rFonts w:asciiTheme="majorBidi" w:hAnsiTheme="majorBidi" w:cstheme="majorBidi"/>
+                <w:lang w:val="fr-FR"/>
+              </w:rPr>
+              <w:t>longueur</w:t>
+            </w:r>
+          </w:p>
+        </w:tc>
+      </w:tr>
+      <w:tr>
+        <w:tc>
+          <w:tcPr>
+            <w:tcW w:w="1980" w:type="dxa"/>
+          </w:tcPr>
+          <w:p>
+            <w:pPr>
+              <w:jc w:val="both"/>
+              <w:rPr>
+                <w:rFonts w:asciiTheme="majorBidi" w:hAnsiTheme="majorBidi" w:cstheme="majorBidi"/>
+                <w:lang w:val="fr-FR"/>
+              </w:rPr>
+            </w:pPr>
+            <w:r>
+              <w:rPr>
+                <w:rFonts w:asciiTheme="majorBidi" w:hAnsiTheme="majorBidi" w:cstheme="majorBidi"/>
+                <w:lang w:val="fr-FR"/>
+              </w:rPr>
+              <w:t>NOM</w:t>
+            </w:r>
+          </w:p>
+        </w:tc>
+        <w:tc>
+          <w:tcPr>
+            <w:tcW w:w="4536" w:type="dxa"/>
+          </w:tcPr>
+          <w:p>
+            <w:pPr>
+              <w:jc w:val="both"/>
+              <w:rPr>
+                <w:rFonts w:asciiTheme="majorBidi" w:hAnsiTheme="majorBidi" w:cstheme="majorBidi"/>
+                <w:lang w:val="fr-FR"/>
+              </w:rPr>
+            </w:pPr>
+            <w:r>
+              <w:rPr>
+                <w:rFonts w:asciiTheme="majorBidi" w:hAnsiTheme="majorBidi" w:cstheme="majorBidi"/>
+                <w:lang w:val="fr-FR"/>
+              </w:rPr>
+              <w:t>Le nom de l’étudiant</w:t>
+            </w:r>
+          </w:p>
+        </w:tc>
+        <w:tc>
+          <w:tcPr>
+            <w:tcW w:w="1417" w:type="dxa"/>
+          </w:tcPr>
+          <w:p>
+            <w:pPr>
+              <w:jc w:val="both"/>
+              <w:rPr>
+                <w:rFonts w:asciiTheme="majorBidi" w:hAnsiTheme="majorBidi" w:cstheme="majorBidi"/>
+                <w:lang w:val="fr-FR"/>
+              </w:rPr>
+            </w:pPr>
+            <w:r>
+              <w:rPr>
+                <w:rFonts w:asciiTheme="majorBidi" w:hAnsiTheme="majorBidi" w:cstheme="majorBidi"/>
+                <w:lang w:val="fr-FR"/>
+              </w:rPr>
+              <w:t>Texte</w:t>
+            </w:r>
+          </w:p>
+        </w:tc>
+        <w:tc>
+          <w:tcPr>
+            <w:tcW w:w="1134" w:type="dxa"/>
+          </w:tcPr>
+          <w:p>
+            <w:pPr>
+              <w:jc w:val="both"/>
+              <w:rPr>
+                <w:rFonts w:asciiTheme="majorBidi" w:hAnsiTheme="majorBidi" w:cstheme="majorBidi"/>
+                <w:lang w:val="fr-FR"/>
+              </w:rPr>
+            </w:pPr>
+            <w:r>
+              <w:rPr>
+                <w:rFonts w:asciiTheme="majorBidi" w:hAnsiTheme="majorBidi" w:cstheme="majorBidi"/>
+                <w:lang w:val="fr-FR"/>
+              </w:rPr>
+              <w:t>32</w:t>
+            </w:r>
+          </w:p>
+        </w:tc>
+      </w:tr>
+      <w:tr>
+        <w:tc>
+          <w:tcPr>
+            <w:tcW w:w="1980" w:type="dxa"/>
+          </w:tcPr>
+          <w:p>
+            <w:pPr>
+              <w:jc w:val="both"/>
+              <w:rPr>
+                <w:rFonts w:asciiTheme="majorBidi" w:hAnsiTheme="majorBidi" w:cstheme="majorBidi"/>
+                <w:lang w:val="fr-FR"/>
+              </w:rPr>
+            </w:pPr>
+            <w:r>
+              <w:rPr>
+                <w:rFonts w:asciiTheme="majorBidi" w:hAnsiTheme="majorBidi" w:cstheme="majorBidi"/>
+                <w:lang w:val="fr-FR"/>
+              </w:rPr>
+              <w:t>PRENOM</w:t>
+            </w:r>
+          </w:p>
+        </w:tc>
+        <w:tc>
+          <w:tcPr>
+            <w:tcW w:w="4536" w:type="dxa"/>
+          </w:tcPr>
+          <w:p>
+            <w:pPr>
+              <w:jc w:val="both"/>
+              <w:rPr>
+                <w:rFonts w:asciiTheme="majorBidi" w:hAnsiTheme="majorBidi" w:cstheme="majorBidi"/>
+                <w:lang w:val="fr-FR"/>
+              </w:rPr>
+            </w:pPr>
+            <w:r>
+              <w:rPr>
+                <w:rFonts w:asciiTheme="majorBidi" w:hAnsiTheme="majorBidi" w:cstheme="majorBidi"/>
+                <w:lang w:val="fr-FR"/>
+              </w:rPr>
+              <w:t>Le prénom de l’étudiant</w:t>
+            </w:r>
+          </w:p>
+        </w:tc>
+        <w:tc>
+          <w:tcPr>
+            <w:tcW w:w="1417" w:type="dxa"/>
+          </w:tcPr>
+          <w:p>
+            <w:pPr>
+              <w:jc w:val="both"/>
+              <w:rPr>
+                <w:rFonts w:asciiTheme="majorBidi" w:hAnsiTheme="majorBidi" w:cstheme="majorBidi"/>
+                <w:lang w:val="fr-FR"/>
+              </w:rPr>
+            </w:pPr>
+            <w:r>
+              <w:rPr>
+                <w:rFonts w:asciiTheme="majorBidi" w:hAnsiTheme="majorBidi" w:cstheme="majorBidi"/>
+                <w:lang w:val="fr-FR"/>
+              </w:rPr>
+              <w:t>Texte</w:t>
+            </w:r>
+          </w:p>
+        </w:tc>
+        <w:tc>
+          <w:tcPr>
+            <w:tcW w:w="1134" w:type="dxa"/>
+          </w:tcPr>
+          <w:p>
+            <w:pPr>
+              <w:jc w:val="both"/>
+              <w:rPr>
+                <w:rFonts w:asciiTheme="majorBidi" w:hAnsiTheme="majorBidi" w:cstheme="majorBidi"/>
+                <w:lang w:val="fr-FR"/>
+              </w:rPr>
+            </w:pPr>
+            <w:r>
+              <w:rPr>
+                <w:rFonts w:asciiTheme="majorBidi" w:hAnsiTheme="majorBidi" w:cstheme="majorBidi"/>
+                <w:lang w:val="fr-FR"/>
+              </w:rPr>
+              <w:t>32</w:t>
+            </w:r>
+          </w:p>
+        </w:tc>
+      </w:tr>
+      <w:tr>
+        <w:tc>
+          <w:tcPr>
+            <w:tcW w:w="1980" w:type="dxa"/>
+          </w:tcPr>
+          <w:p>
+            <w:pPr>
+              <w:jc w:val="both"/>
+              <w:rPr>
+                <w:rFonts w:asciiTheme="majorBidi" w:hAnsiTheme="majorBidi" w:cstheme="majorBidi"/>
+                <w:lang w:val="fr-FR"/>
+              </w:rPr>
+            </w:pPr>
+            <w:r>
+              <w:rPr>
+                <w:rFonts w:asciiTheme="majorBidi" w:hAnsiTheme="majorBidi" w:cstheme="majorBidi"/>
+                <w:lang w:val="fr-FR"/>
+              </w:rPr>
+              <w:t>Moy_1A</w:t>
+            </w:r>
+          </w:p>
+        </w:tc>
+        <w:tc>
+          <w:tcPr>
+            <w:tcW w:w="4536" w:type="dxa"/>
+          </w:tcPr>
+          <w:p>
+            <w:pPr>
+              <w:jc w:val="both"/>
+              <w:rPr>
+                <w:rFonts w:asciiTheme="majorBidi" w:hAnsiTheme="majorBidi" w:cstheme="majorBidi"/>
+                <w:lang w:val="fr-FR"/>
+              </w:rPr>
+            </w:pPr>
+            <w:r>
+              <w:rPr>
+                <w:rFonts w:asciiTheme="majorBidi" w:hAnsiTheme="majorBidi" w:cstheme="majorBidi"/>
+                <w:lang w:val="fr-FR"/>
+              </w:rPr>
+              <w:t>Le moyen de la première année</w:t>
+            </w:r>
+          </w:p>
+        </w:tc>
+        <w:tc>
+          <w:tcPr>
+            <w:tcW w:w="1417" w:type="dxa"/>
+          </w:tcPr>
+          <w:p>
+            <w:pPr>
+              <w:jc w:val="both"/>
+              <w:rPr>
+                <w:rFonts w:asciiTheme="majorBidi" w:hAnsiTheme="majorBidi" w:cstheme="majorBidi"/>
+                <w:lang w:val="fr-FR"/>
+              </w:rPr>
+            </w:pPr>
+            <w:r>
+              <w:rPr>
+                <w:rFonts w:asciiTheme="majorBidi" w:hAnsiTheme="majorBidi" w:cstheme="majorBidi"/>
+                <w:lang w:val="fr-FR"/>
+              </w:rPr>
+              <w:t>Numérique</w:t>
+            </w:r>
+          </w:p>
+        </w:tc>
+        <w:tc>
+          <w:tcPr>
+            <w:tcW w:w="1134" w:type="dxa"/>
+          </w:tcPr>
+          <w:p>
+            <w:pPr>
+              <w:jc w:val="both"/>
+              <w:rPr>
+                <w:rFonts w:asciiTheme="majorBidi" w:hAnsiTheme="majorBidi" w:cstheme="majorBidi"/>
+                <w:lang w:val="fr-FR"/>
+              </w:rPr>
+            </w:pPr>
+            <w:r>
+              <w:rPr>
+                <w:rFonts w:asciiTheme="majorBidi" w:hAnsiTheme="majorBidi" w:cstheme="majorBidi"/>
+                <w:lang w:val="fr-FR"/>
+              </w:rPr>
+              <w:t>5</w:t>
+            </w:r>
+          </w:p>
+        </w:tc>
+      </w:tr>
+      <w:tr>
+        <w:tc>
+          <w:tcPr>
+            <w:tcW w:w="1980" w:type="dxa"/>
+          </w:tcPr>
+          <w:p>
+            <w:pPr>
+              <w:jc w:val="both"/>
+              <w:rPr>
+                <w:rFonts w:asciiTheme="majorBidi" w:hAnsiTheme="majorBidi" w:cstheme="majorBidi"/>
+                <w:lang w:val="fr-FR"/>
+              </w:rPr>
+            </w:pPr>
+            <w:r>
+              <w:rPr>
+                <w:rFonts w:asciiTheme="majorBidi" w:hAnsiTheme="majorBidi" w:cstheme="majorBidi"/>
+                <w:lang w:val="fr-FR"/>
+              </w:rPr>
+              <w:t>Moy_S1</w:t>
+            </w:r>
+          </w:p>
+        </w:tc>
+        <w:tc>
+          <w:tcPr>
+            <w:tcW w:w="4536" w:type="dxa"/>
+          </w:tcPr>
+          <w:p>
+            <w:pPr>
+              <w:jc w:val="both"/>
+              <w:rPr>
+                <w:rFonts w:asciiTheme="majorBidi" w:hAnsiTheme="majorBidi" w:cstheme="majorBidi"/>
+                <w:lang w:val="fr-FR"/>
+              </w:rPr>
+            </w:pPr>
+            <w:r>
+              <w:rPr>
+                <w:rFonts w:asciiTheme="majorBidi" w:hAnsiTheme="majorBidi" w:cstheme="majorBidi"/>
+                <w:lang w:val="fr-FR"/>
+              </w:rPr>
+              <w:t>Le moyen de la première semestre de la première année</w:t>
+            </w:r>
+          </w:p>
+        </w:tc>
+        <w:tc>
+          <w:tcPr>
+            <w:tcW w:w="1417" w:type="dxa"/>
+          </w:tcPr>
+          <w:p>
+            <w:pPr>
+              <w:jc w:val="both"/>
+              <w:rPr>
+                <w:rFonts w:asciiTheme="majorBidi" w:hAnsiTheme="majorBidi" w:cstheme="majorBidi"/>
+                <w:lang w:val="fr-FR"/>
+              </w:rPr>
+            </w:pPr>
+            <w:r>
+              <w:rPr>
+                <w:rFonts w:asciiTheme="majorBidi" w:hAnsiTheme="majorBidi" w:cstheme="majorBidi"/>
+                <w:lang w:val="fr-FR"/>
+              </w:rPr>
+              <w:t>Numérique</w:t>
+            </w:r>
+          </w:p>
+        </w:tc>
+        <w:tc>
+          <w:tcPr>
+            <w:tcW w:w="1134" w:type="dxa"/>
+          </w:tcPr>
+          <w:p>
+            <w:pPr>
+              <w:jc w:val="both"/>
+              <w:rPr>
+                <w:rFonts w:asciiTheme="majorBidi" w:hAnsiTheme="majorBidi" w:cstheme="majorBidi"/>
+                <w:lang w:val="fr-FR"/>
+              </w:rPr>
+            </w:pPr>
+            <w:r>
+              <w:rPr>
+                <w:rFonts w:asciiTheme="majorBidi" w:hAnsiTheme="majorBidi" w:cstheme="majorBidi"/>
+                <w:lang w:val="fr-FR"/>
+              </w:rPr>
+              <w:t>5</w:t>
+            </w:r>
+          </w:p>
+        </w:tc>
+      </w:tr>
+      <w:tr>
+        <w:trPr>
+          <w:trHeight w:val="552"/>
+        </w:trPr>
+        <w:tc>
+          <w:tcPr>
+            <w:tcW w:w="1980" w:type="dxa"/>
+          </w:tcPr>
+          <w:p>
+            <w:pPr>
+              <w:jc w:val="both"/>
+              <w:rPr>
+                <w:rFonts w:asciiTheme="majorBidi" w:hAnsiTheme="majorBidi" w:cstheme="majorBidi"/>
+                <w:lang w:val="fr-FR"/>
+              </w:rPr>
+            </w:pPr>
+            <w:r>
+              <w:rPr>
+                <w:rFonts w:asciiTheme="majorBidi" w:hAnsiTheme="majorBidi" w:cstheme="majorBidi"/>
+                <w:lang w:val="fr-FR"/>
+              </w:rPr>
+              <w:t>Moy_S2</w:t>
+            </w:r>
+          </w:p>
+        </w:tc>
+        <w:tc>
+          <w:tcPr>
+            <w:tcW w:w="4536" w:type="dxa"/>
+          </w:tcPr>
+          <w:p>
+            <w:pPr>
+              <w:jc w:val="both"/>
+              <w:rPr>
+                <w:rFonts w:asciiTheme="majorBidi" w:hAnsiTheme="majorBidi" w:cstheme="majorBidi"/>
+                <w:lang w:val="fr-FR"/>
+              </w:rPr>
+            </w:pPr>
+            <w:r>
+              <w:rPr>
+                <w:rFonts w:asciiTheme="majorBidi" w:hAnsiTheme="majorBidi" w:cstheme="majorBidi"/>
+                <w:lang w:val="fr-FR"/>
+              </w:rPr>
+              <w:t>Le moyen de la deuxième semestre de la première année</w:t>
+            </w:r>
+          </w:p>
+        </w:tc>
+        <w:tc>
+          <w:tcPr>
+            <w:tcW w:w="1417" w:type="dxa"/>
+          </w:tcPr>
+          <w:p>
+            <w:pPr>
+              <w:jc w:val="both"/>
+              <w:rPr>
+                <w:rFonts w:asciiTheme="majorBidi" w:hAnsiTheme="majorBidi" w:cstheme="majorBidi"/>
+                <w:lang w:val="fr-FR"/>
+              </w:rPr>
+            </w:pPr>
+            <w:r>
+              <w:rPr>
+                <w:rFonts w:asciiTheme="majorBidi" w:hAnsiTheme="majorBidi" w:cstheme="majorBidi"/>
+                <w:lang w:val="fr-FR"/>
+              </w:rPr>
+              <w:t>Numérique</w:t>
+            </w:r>
+          </w:p>
+        </w:tc>
+        <w:tc>
+          <w:tcPr>
+            <w:tcW w:w="1134" w:type="dxa"/>
+          </w:tcPr>
+          <w:p>
+            <w:pPr>
+              <w:jc w:val="both"/>
+              <w:rPr>
+                <w:rFonts w:asciiTheme="majorBidi" w:hAnsiTheme="majorBidi" w:cstheme="majorBidi"/>
+                <w:lang w:val="fr-FR"/>
+              </w:rPr>
+            </w:pPr>
+            <w:r>
+              <w:rPr>
+                <w:rFonts w:asciiTheme="majorBidi" w:hAnsiTheme="majorBidi" w:cstheme="majorBidi"/>
+                <w:lang w:val="fr-FR"/>
+              </w:rPr>
+              <w:t>5</w:t>
+            </w:r>
+          </w:p>
+        </w:tc>
+      </w:tr>
+      <w:tr>
+        <w:trPr>
+          <w:trHeight w:val="145"/>
+        </w:trPr>
+        <w:tc>
+          <w:tcPr>
+            <w:tcW w:w="1980" w:type="dxa"/>
+          </w:tcPr>
+          <w:p>
+            <w:pPr>
+              <w:jc w:val="both"/>
+              <w:rPr>
+                <w:rFonts w:asciiTheme="majorBidi" w:hAnsiTheme="majorBidi" w:cstheme="majorBidi"/>
+                <w:lang w:val="fr-FR"/>
+              </w:rPr>
+            </w:pPr>
+            <w:r>
+              <w:rPr>
+                <w:rFonts w:asciiTheme="majorBidi" w:hAnsiTheme="majorBidi" w:cstheme="majorBidi"/>
+                <w:lang w:val="fr-FR"/>
+              </w:rPr>
+              <w:lastRenderedPageBreak/>
+              <w:t>NV_1A</w:t>
+            </w:r>
+          </w:p>
+        </w:tc>
+        <w:tc>
+          <w:tcPr>
+            <w:tcW w:w="4536" w:type="dxa"/>
+          </w:tcPr>
+          <w:p>
+            <w:pPr>
+              <w:jc w:val="both"/>
+              <w:rPr>
+                <w:rFonts w:asciiTheme="majorBidi" w:hAnsiTheme="majorBidi" w:cstheme="majorBidi"/>
+                <w:lang w:val="fr-FR"/>
+              </w:rPr>
+            </w:pPr>
+            <w:r>
+              <w:rPr>
+                <w:rFonts w:asciiTheme="majorBidi" w:hAnsiTheme="majorBidi" w:cstheme="majorBidi"/>
+                <w:lang w:val="fr-FR"/>
+              </w:rPr>
+              <w:t>Le nombre des modules non validé dans la première année</w:t>
+            </w:r>
+          </w:p>
+        </w:tc>
+        <w:tc>
+          <w:tcPr>
+            <w:tcW w:w="1417" w:type="dxa"/>
+          </w:tcPr>
+          <w:p>
+            <w:pPr>
+              <w:jc w:val="both"/>
+              <w:rPr>
+                <w:rFonts w:asciiTheme="majorBidi" w:hAnsiTheme="majorBidi" w:cstheme="majorBidi"/>
+                <w:lang w:val="fr-FR"/>
+              </w:rPr>
+            </w:pPr>
+            <w:r>
+              <w:rPr>
+                <w:rFonts w:asciiTheme="majorBidi" w:hAnsiTheme="majorBidi" w:cstheme="majorBidi"/>
+                <w:lang w:val="fr-FR"/>
+              </w:rPr>
+              <w:t>Numérique</w:t>
+            </w:r>
+          </w:p>
+        </w:tc>
+        <w:tc>
+          <w:tcPr>
+            <w:tcW w:w="1134" w:type="dxa"/>
+          </w:tcPr>
+          <w:p>
+            <w:pPr>
+              <w:jc w:val="both"/>
+              <w:rPr>
+                <w:rFonts w:asciiTheme="majorBidi" w:hAnsiTheme="majorBidi" w:cstheme="majorBidi"/>
+                <w:lang w:val="fr-FR"/>
+              </w:rPr>
+            </w:pPr>
+            <w:r>
+              <w:rPr>
+                <w:rFonts w:asciiTheme="majorBidi" w:hAnsiTheme="majorBidi" w:cstheme="majorBidi"/>
+                <w:lang w:val="fr-FR"/>
+              </w:rPr>
+              <w:t>2</w:t>
+            </w:r>
+          </w:p>
+        </w:tc>
+      </w:tr>
+      <w:tr>
+        <w:trPr>
+          <w:trHeight w:val="158"/>
+        </w:trPr>
+        <w:tc>
+          <w:tcPr>
+            <w:tcW w:w="1980" w:type="dxa"/>
+          </w:tcPr>
+          <w:p>
+            <w:pPr>
+              <w:jc w:val="both"/>
+              <w:rPr>
+                <w:rFonts w:asciiTheme="majorBidi" w:hAnsiTheme="majorBidi" w:cstheme="majorBidi"/>
+                <w:lang w:val="fr-FR"/>
+              </w:rPr>
+            </w:pPr>
+            <w:r>
+              <w:rPr>
+                <w:rFonts w:asciiTheme="majorBidi" w:hAnsiTheme="majorBidi" w:cstheme="majorBidi"/>
+                <w:lang w:val="fr-FR"/>
+              </w:rPr>
+              <w:t>NV_S1</w:t>
+            </w:r>
+          </w:p>
+        </w:tc>
+        <w:tc>
+          <w:tcPr>
+            <w:tcW w:w="4536" w:type="dxa"/>
+          </w:tcPr>
+          <w:p>
+            <w:pPr>
+              <w:jc w:val="both"/>
+              <w:rPr>
+                <w:rFonts w:asciiTheme="majorBidi" w:hAnsiTheme="majorBidi" w:cstheme="majorBidi"/>
+                <w:lang w:val="fr-FR"/>
+              </w:rPr>
+            </w:pPr>
+            <w:r>
+              <w:rPr>
+                <w:rFonts w:asciiTheme="majorBidi" w:hAnsiTheme="majorBidi" w:cstheme="majorBidi"/>
+                <w:lang w:val="fr-FR"/>
+              </w:rPr>
+              <w:t>Le nombre des modules non validé dans la première semestre de la première année</w:t>
+            </w:r>
+          </w:p>
+        </w:tc>
+        <w:tc>
+          <w:tcPr>
+            <w:tcW w:w="1417" w:type="dxa"/>
+          </w:tcPr>
+          <w:p>
+            <w:pPr>
+              <w:jc w:val="both"/>
+              <w:rPr>
+                <w:rFonts w:asciiTheme="majorBidi" w:hAnsiTheme="majorBidi" w:cstheme="majorBidi"/>
+                <w:lang w:val="fr-FR"/>
+              </w:rPr>
+            </w:pPr>
+            <w:r>
+              <w:rPr>
+                <w:rFonts w:asciiTheme="majorBidi" w:hAnsiTheme="majorBidi" w:cstheme="majorBidi"/>
+                <w:lang w:val="fr-FR"/>
+              </w:rPr>
+              <w:t>Numérique</w:t>
+            </w:r>
+          </w:p>
+        </w:tc>
+        <w:tc>
+          <w:tcPr>
+            <w:tcW w:w="1134" w:type="dxa"/>
+          </w:tcPr>
+          <w:p>
+            <w:pPr>
+              <w:jc w:val="both"/>
+              <w:rPr>
+                <w:rFonts w:asciiTheme="majorBidi" w:hAnsiTheme="majorBidi" w:cstheme="majorBidi"/>
+                <w:lang w:val="fr-FR"/>
+              </w:rPr>
+            </w:pPr>
+            <w:r>
+              <w:rPr>
+                <w:rFonts w:asciiTheme="majorBidi" w:hAnsiTheme="majorBidi" w:cstheme="majorBidi"/>
+                <w:lang w:val="fr-FR"/>
+              </w:rPr>
+              <w:t>1</w:t>
+            </w:r>
+          </w:p>
+        </w:tc>
+      </w:tr>
+      <w:tr>
+        <w:trPr>
+          <w:trHeight w:val="253"/>
+        </w:trPr>
+        <w:tc>
+          <w:tcPr>
+            <w:tcW w:w="1980" w:type="dxa"/>
+          </w:tcPr>
+          <w:p>
+            <w:pPr>
+              <w:jc w:val="both"/>
+              <w:rPr>
+                <w:rFonts w:asciiTheme="majorBidi" w:hAnsiTheme="majorBidi" w:cstheme="majorBidi"/>
+                <w:lang w:val="fr-FR"/>
+              </w:rPr>
+            </w:pPr>
+            <w:r>
+              <w:rPr>
+                <w:rFonts w:asciiTheme="majorBidi" w:hAnsiTheme="majorBidi" w:cstheme="majorBidi"/>
+                <w:lang w:val="fr-FR"/>
+              </w:rPr>
+              <w:t>NV_S2</w:t>
+            </w:r>
+          </w:p>
+        </w:tc>
+        <w:tc>
+          <w:tcPr>
+            <w:tcW w:w="4536" w:type="dxa"/>
+          </w:tcPr>
+          <w:p>
+            <w:pPr>
+              <w:jc w:val="both"/>
+              <w:rPr>
+                <w:rFonts w:asciiTheme="majorBidi" w:hAnsiTheme="majorBidi" w:cstheme="majorBidi"/>
+                <w:lang w:val="fr-FR"/>
+              </w:rPr>
+            </w:pPr>
+            <w:r>
+              <w:rPr>
+                <w:rFonts w:asciiTheme="majorBidi" w:hAnsiTheme="majorBidi" w:cstheme="majorBidi"/>
+                <w:lang w:val="fr-FR"/>
+              </w:rPr>
+              <w:t>Le nombre des modules non validé dans la deuxième semestre de la première année</w:t>
+            </w:r>
+          </w:p>
+        </w:tc>
+        <w:tc>
+          <w:tcPr>
+            <w:tcW w:w="1417" w:type="dxa"/>
+          </w:tcPr>
+          <w:p>
+            <w:pPr>
+              <w:jc w:val="both"/>
+              <w:rPr>
+                <w:rFonts w:asciiTheme="majorBidi" w:hAnsiTheme="majorBidi" w:cstheme="majorBidi"/>
+                <w:lang w:val="fr-FR"/>
+              </w:rPr>
+            </w:pPr>
+            <w:r>
+              <w:rPr>
+                <w:rFonts w:asciiTheme="majorBidi" w:hAnsiTheme="majorBidi" w:cstheme="majorBidi"/>
+                <w:lang w:val="fr-FR"/>
+              </w:rPr>
+              <w:t>Numérique</w:t>
+            </w:r>
+          </w:p>
+        </w:tc>
+        <w:tc>
+          <w:tcPr>
+            <w:tcW w:w="1134" w:type="dxa"/>
+          </w:tcPr>
+          <w:p>
+            <w:pPr>
+              <w:jc w:val="both"/>
+              <w:rPr>
+                <w:rFonts w:asciiTheme="majorBidi" w:hAnsiTheme="majorBidi" w:cstheme="majorBidi"/>
+                <w:lang w:val="fr-FR"/>
+              </w:rPr>
+            </w:pPr>
+            <w:r>
+              <w:rPr>
+                <w:rFonts w:asciiTheme="majorBidi" w:hAnsiTheme="majorBidi" w:cstheme="majorBidi"/>
+                <w:lang w:val="fr-FR"/>
+              </w:rPr>
+              <w:t>1</w:t>
+            </w:r>
+          </w:p>
+        </w:tc>
+      </w:tr>
+      <w:tr>
+        <w:trPr>
+          <w:trHeight w:val="689"/>
+        </w:trPr>
+        <w:tc>
+          <w:tcPr>
+            <w:tcW w:w="1980" w:type="dxa"/>
+          </w:tcPr>
+          <w:p>
+            <w:pPr>
+              <w:jc w:val="both"/>
+              <w:rPr>
+                <w:rFonts w:asciiTheme="majorBidi" w:hAnsiTheme="majorBidi" w:cstheme="majorBidi"/>
+                <w:lang w:val="fr-FR"/>
+              </w:rPr>
+            </w:pPr>
+            <w:r>
+              <w:rPr>
+                <w:rFonts w:asciiTheme="majorBidi" w:hAnsiTheme="majorBidi" w:cstheme="majorBidi"/>
+                <w:lang w:val="fr-FR"/>
+              </w:rPr>
+              <w:t>Mx.y_MOY_Finale</w:t>
+            </w:r>
+          </w:p>
+        </w:tc>
+        <w:tc>
+          <w:tcPr>
+            <w:tcW w:w="4536" w:type="dxa"/>
+          </w:tcPr>
+          <w:p>
+            <w:pPr>
+              <w:jc w:val="both"/>
+              <w:rPr>
+                <w:rFonts w:asciiTheme="majorBidi" w:hAnsiTheme="majorBidi" w:cstheme="majorBidi"/>
+                <w:lang w:val="fr-FR"/>
+              </w:rPr>
+            </w:pPr>
+            <w:r>
+              <w:rPr>
+                <w:rFonts w:asciiTheme="majorBidi" w:hAnsiTheme="majorBidi" w:cstheme="majorBidi"/>
+                <w:lang w:val="fr-FR"/>
+              </w:rPr>
+              <w:t>Le moyen du y</w:t>
+            </w:r>
+            <w:r>
+              <w:rPr>
+                <w:rFonts w:asciiTheme="majorBidi" w:hAnsiTheme="majorBidi" w:cstheme="majorBidi"/>
+                <w:vertAlign w:val="superscript"/>
+                <w:lang w:val="fr-FR"/>
+              </w:rPr>
+              <w:t xml:space="preserve">ème </w:t>
+            </w:r>
+            <w:r>
+              <w:rPr>
+                <w:rFonts w:asciiTheme="majorBidi" w:hAnsiTheme="majorBidi" w:cstheme="majorBidi"/>
+                <w:lang w:val="fr-FR"/>
+              </w:rPr>
+              <w:t>module dans la x</w:t>
+            </w:r>
+            <w:r>
+              <w:rPr>
+                <w:rFonts w:asciiTheme="majorBidi" w:hAnsiTheme="majorBidi" w:cstheme="majorBidi"/>
+                <w:vertAlign w:val="superscript"/>
+                <w:lang w:val="fr-FR"/>
+              </w:rPr>
+              <w:t xml:space="preserve">ème </w:t>
+            </w:r>
+            <w:r>
+              <w:rPr>
+                <w:rFonts w:asciiTheme="majorBidi" w:hAnsiTheme="majorBidi" w:cstheme="majorBidi"/>
+                <w:lang w:val="fr-FR"/>
+              </w:rPr>
+              <w:t>semestre</w:t>
+            </w:r>
+          </w:p>
+        </w:tc>
+        <w:tc>
+          <w:tcPr>
+            <w:tcW w:w="1417" w:type="dxa"/>
+          </w:tcPr>
+          <w:p>
+            <w:pPr>
+              <w:jc w:val="both"/>
+              <w:rPr>
+                <w:rFonts w:asciiTheme="majorBidi" w:hAnsiTheme="majorBidi" w:cstheme="majorBidi"/>
+                <w:lang w:val="fr-FR"/>
+              </w:rPr>
+            </w:pPr>
+            <w:r>
+              <w:rPr>
+                <w:rFonts w:asciiTheme="majorBidi" w:hAnsiTheme="majorBidi" w:cstheme="majorBidi"/>
+                <w:lang w:val="fr-FR"/>
+              </w:rPr>
+              <w:t>Numérique</w:t>
+            </w:r>
+          </w:p>
+        </w:tc>
+        <w:tc>
+          <w:tcPr>
+            <w:tcW w:w="1134" w:type="dxa"/>
+          </w:tcPr>
+          <w:p>
+            <w:pPr>
+              <w:jc w:val="both"/>
+              <w:rPr>
+                <w:rFonts w:asciiTheme="majorBidi" w:hAnsiTheme="majorBidi" w:cstheme="majorBidi"/>
+                <w:lang w:val="fr-FR"/>
+              </w:rPr>
+            </w:pPr>
+            <w:r>
+              <w:rPr>
+                <w:rFonts w:asciiTheme="majorBidi" w:hAnsiTheme="majorBidi" w:cstheme="majorBidi"/>
+                <w:lang w:val="fr-FR"/>
+              </w:rPr>
+              <w:t>5</w:t>
+            </w:r>
+          </w:p>
+        </w:tc>
+      </w:tr>
+      <w:tr>
+        <w:trPr>
+          <w:trHeight w:val="1150"/>
+        </w:trPr>
+        <w:tc>
+          <w:tcPr>
+            <w:tcW w:w="1980" w:type="dxa"/>
+          </w:tcPr>
+          <w:p>
+            <w:pPr>
+              <w:jc w:val="both"/>
+              <w:rPr>
+                <w:rFonts w:asciiTheme="majorBidi" w:hAnsiTheme="majorBidi" w:cstheme="majorBidi"/>
+                <w:lang w:val="fr-FR"/>
+              </w:rPr>
+            </w:pPr>
+            <w:r>
+              <w:rPr>
+                <w:rFonts w:asciiTheme="majorBidi" w:hAnsiTheme="majorBidi" w:cstheme="majorBidi"/>
+                <w:lang w:val="fr-FR"/>
+              </w:rPr>
+              <w:t>NV_Mx.y</w:t>
+            </w:r>
+          </w:p>
+        </w:tc>
+        <w:tc>
+          <w:tcPr>
+            <w:tcW w:w="4536" w:type="dxa"/>
+          </w:tcPr>
+          <w:p>
+            <w:pPr>
+              <w:jc w:val="both"/>
+              <w:rPr>
+                <w:rFonts w:asciiTheme="majorBidi" w:hAnsiTheme="majorBidi" w:cstheme="majorBidi"/>
+                <w:lang w:val="fr-FR"/>
+              </w:rPr>
+            </w:pPr>
+            <w:r>
+              <w:rPr>
+                <w:rFonts w:asciiTheme="majorBidi" w:hAnsiTheme="majorBidi" w:cstheme="majorBidi"/>
+                <w:lang w:val="fr-FR"/>
+              </w:rPr>
+              <w:t>Le module y de la x</w:t>
+            </w:r>
+            <w:r>
+              <w:rPr>
+                <w:rFonts w:asciiTheme="majorBidi" w:hAnsiTheme="majorBidi" w:cstheme="majorBidi"/>
+                <w:vertAlign w:val="superscript"/>
+                <w:lang w:val="fr-FR"/>
+              </w:rPr>
+              <w:t xml:space="preserve">ème </w:t>
+            </w:r>
+            <w:r>
+              <w:rPr>
+                <w:rFonts w:asciiTheme="majorBidi" w:hAnsiTheme="majorBidi" w:cstheme="majorBidi"/>
+                <w:lang w:val="fr-FR"/>
+              </w:rPr>
+              <w:t>semestre est-il valide ?</w:t>
+            </w:r>
+          </w:p>
+          <w:p>
+            <w:pPr>
+              <w:pStyle w:val="ListParagraph"/>
+              <w:numPr>
+                <w:ilvl w:val="0"/>
+                <w:numId w:val="3"/>
+              </w:numPr>
+              <w:jc w:val="both"/>
+              <w:rPr>
+                <w:rFonts w:asciiTheme="majorBidi" w:hAnsiTheme="majorBidi" w:cstheme="majorBidi"/>
+                <w:lang w:val="fr-FR"/>
+              </w:rPr>
+            </w:pPr>
+            <w:r>
+              <w:rPr>
+                <w:rFonts w:asciiTheme="majorBidi" w:hAnsiTheme="majorBidi" w:cstheme="majorBidi"/>
+                <w:lang w:val="fr-FR"/>
+              </w:rPr>
+              <w:t>0 : si le module est validé (Mx.y_MOY_Finale &gt;=12)</w:t>
+            </w:r>
+          </w:p>
+          <w:p>
+            <w:pPr>
+              <w:pStyle w:val="ListParagraph"/>
+              <w:numPr>
+                <w:ilvl w:val="0"/>
+                <w:numId w:val="3"/>
+              </w:numPr>
+              <w:spacing w:after="160"/>
+              <w:jc w:val="both"/>
+              <w:rPr>
+                <w:rFonts w:asciiTheme="majorBidi" w:hAnsiTheme="majorBidi" w:cstheme="majorBidi"/>
+                <w:lang w:val="fr-FR"/>
+              </w:rPr>
+            </w:pPr>
+            <w:r>
+              <w:rPr>
+                <w:rFonts w:asciiTheme="majorBidi" w:hAnsiTheme="majorBidi" w:cstheme="majorBidi"/>
+                <w:lang w:val="fr-FR"/>
+              </w:rPr>
+              <w:t>1 : si le module n’est pas validé</w:t>
+            </w:r>
+          </w:p>
+        </w:tc>
+        <w:tc>
+          <w:tcPr>
+            <w:tcW w:w="1417" w:type="dxa"/>
+          </w:tcPr>
+          <w:p>
+            <w:pPr>
+              <w:jc w:val="both"/>
+              <w:rPr>
+                <w:rFonts w:asciiTheme="majorBidi" w:hAnsiTheme="majorBidi" w:cstheme="majorBidi"/>
+                <w:lang w:val="fr-FR"/>
+              </w:rPr>
+            </w:pPr>
+            <w:r>
+              <w:rPr>
+                <w:rFonts w:asciiTheme="majorBidi" w:hAnsiTheme="majorBidi" w:cstheme="majorBidi"/>
+                <w:lang w:val="fr-FR"/>
+              </w:rPr>
+              <w:t>Numérique</w:t>
+            </w:r>
+          </w:p>
+        </w:tc>
+        <w:tc>
+          <w:tcPr>
+            <w:tcW w:w="1134" w:type="dxa"/>
+          </w:tcPr>
+          <w:p>
+            <w:pPr>
+              <w:jc w:val="both"/>
+              <w:rPr>
+                <w:rFonts w:asciiTheme="majorBidi" w:hAnsiTheme="majorBidi" w:cstheme="majorBidi"/>
+                <w:lang w:val="fr-FR"/>
+              </w:rPr>
+            </w:pPr>
+            <w:r>
+              <w:rPr>
+                <w:rFonts w:asciiTheme="majorBidi" w:hAnsiTheme="majorBidi" w:cstheme="majorBidi"/>
+                <w:lang w:val="fr-FR"/>
+              </w:rPr>
+              <w:t>5</w:t>
+            </w:r>
+          </w:p>
+        </w:tc>
+      </w:tr>
+      <w:tr>
+        <w:trPr>
+          <w:trHeight w:val="506"/>
+        </w:trPr>
+        <w:tc>
+          <w:tcPr>
+            <w:tcW w:w="1980" w:type="dxa"/>
+          </w:tcPr>
+          <w:p>
+            <w:pPr>
+              <w:jc w:val="both"/>
+              <w:rPr>
+                <w:rFonts w:asciiTheme="majorBidi" w:hAnsiTheme="majorBidi" w:cstheme="majorBidi"/>
+                <w:lang w:val="fr-FR"/>
+              </w:rPr>
+            </w:pPr>
+            <w:r>
+              <w:rPr>
+                <w:rFonts w:asciiTheme="majorBidi" w:hAnsiTheme="majorBidi" w:cstheme="majorBidi"/>
+                <w:lang w:val="fr-FR"/>
+              </w:rPr>
+              <w:t>PFA</w:t>
+            </w:r>
+          </w:p>
+        </w:tc>
+        <w:tc>
+          <w:tcPr>
+            <w:tcW w:w="4536" w:type="dxa"/>
+          </w:tcPr>
+          <w:p>
+            <w:pPr>
+              <w:jc w:val="both"/>
+              <w:rPr>
+                <w:rFonts w:asciiTheme="majorBidi" w:hAnsiTheme="majorBidi" w:cstheme="majorBidi"/>
+                <w:lang w:val="fr-FR"/>
+              </w:rPr>
+            </w:pPr>
+            <w:r>
+              <w:rPr>
+                <w:rFonts w:asciiTheme="majorBidi" w:hAnsiTheme="majorBidi" w:cstheme="majorBidi"/>
+                <w:lang w:val="fr-FR"/>
+              </w:rPr>
+              <w:t>La note du projet de la fin de l’année</w:t>
+            </w:r>
+          </w:p>
+        </w:tc>
+        <w:tc>
+          <w:tcPr>
+            <w:tcW w:w="1417" w:type="dxa"/>
+          </w:tcPr>
+          <w:p>
+            <w:pPr>
+              <w:jc w:val="both"/>
+              <w:rPr>
+                <w:rFonts w:asciiTheme="majorBidi" w:hAnsiTheme="majorBidi" w:cstheme="majorBidi"/>
+                <w:lang w:val="fr-FR"/>
+              </w:rPr>
+            </w:pPr>
+            <w:r>
+              <w:rPr>
+                <w:rFonts w:asciiTheme="majorBidi" w:hAnsiTheme="majorBidi" w:cstheme="majorBidi"/>
+                <w:lang w:val="fr-FR"/>
+              </w:rPr>
+              <w:t>Numérique</w:t>
+            </w:r>
+          </w:p>
+        </w:tc>
+        <w:tc>
+          <w:tcPr>
+            <w:tcW w:w="1134" w:type="dxa"/>
+          </w:tcPr>
+          <w:p>
+            <w:pPr>
+              <w:jc w:val="both"/>
+              <w:rPr>
+                <w:rFonts w:asciiTheme="majorBidi" w:hAnsiTheme="majorBidi" w:cstheme="majorBidi"/>
+                <w:lang w:val="fr-FR"/>
+              </w:rPr>
+            </w:pPr>
+            <w:r>
+              <w:rPr>
+                <w:rFonts w:asciiTheme="majorBidi" w:hAnsiTheme="majorBidi" w:cstheme="majorBidi"/>
+                <w:lang w:val="fr-FR"/>
+              </w:rPr>
+              <w:t>5</w:t>
+            </w:r>
+          </w:p>
+        </w:tc>
+      </w:tr>
+      <w:tr>
+        <w:trPr>
+          <w:trHeight w:val="311"/>
+        </w:trPr>
+        <w:tc>
+          <w:tcPr>
+            <w:tcW w:w="1980" w:type="dxa"/>
+          </w:tcPr>
+          <w:p>
+            <w:pPr>
+              <w:jc w:val="both"/>
+              <w:rPr>
+                <w:rFonts w:asciiTheme="majorBidi" w:hAnsiTheme="majorBidi" w:cstheme="majorBidi"/>
+                <w:lang w:val="fr-FR"/>
+              </w:rPr>
+            </w:pPr>
+            <w:r>
+              <w:rPr>
+                <w:rFonts w:asciiTheme="majorBidi" w:hAnsiTheme="majorBidi" w:cstheme="majorBidi"/>
+                <w:lang w:val="fr-FR"/>
+              </w:rPr>
+              <w:t>Décision</w:t>
+            </w:r>
+          </w:p>
+        </w:tc>
+        <w:tc>
+          <w:tcPr>
+            <w:tcW w:w="4536" w:type="dxa"/>
+          </w:tcPr>
+          <w:p>
+            <w:pPr>
+              <w:jc w:val="both"/>
+              <w:rPr>
+                <w:rFonts w:asciiTheme="majorBidi" w:hAnsiTheme="majorBidi" w:cstheme="majorBidi"/>
+                <w:lang w:val="fr-FR"/>
+              </w:rPr>
+            </w:pPr>
+            <w:r>
+              <w:rPr>
+                <w:rFonts w:asciiTheme="majorBidi" w:hAnsiTheme="majorBidi" w:cstheme="majorBidi"/>
+                <w:lang w:val="fr-FR"/>
+              </w:rPr>
+              <w:t>La décision du conseil il prend 6 valeurs :</w:t>
+            </w:r>
+          </w:p>
+          <w:p>
+            <w:pPr>
+              <w:pStyle w:val="ListParagraph"/>
+              <w:numPr>
+                <w:ilvl w:val="0"/>
+                <w:numId w:val="4"/>
+              </w:numPr>
+              <w:jc w:val="both"/>
+              <w:rPr>
+                <w:rFonts w:asciiTheme="majorBidi" w:hAnsiTheme="majorBidi" w:cstheme="majorBidi"/>
+                <w:lang w:val="fr-FR"/>
+              </w:rPr>
+            </w:pPr>
+            <w:r>
+              <w:rPr>
+                <w:rFonts w:asciiTheme="majorBidi" w:hAnsiTheme="majorBidi" w:cstheme="majorBidi"/>
+                <w:lang w:val="fr-FR"/>
+              </w:rPr>
+              <w:t>Félicitation si  Moy_1A&gt;=15</w:t>
+            </w:r>
+          </w:p>
+          <w:p>
+            <w:pPr>
+              <w:pStyle w:val="ListParagraph"/>
+              <w:numPr>
+                <w:ilvl w:val="0"/>
+                <w:numId w:val="4"/>
+              </w:numPr>
+              <w:jc w:val="both"/>
+              <w:rPr>
+                <w:rFonts w:asciiTheme="majorBidi" w:hAnsiTheme="majorBidi" w:cstheme="majorBidi"/>
+                <w:lang w:val="fr-FR"/>
+              </w:rPr>
+            </w:pPr>
+            <w:r>
+              <w:rPr>
+                <w:rFonts w:asciiTheme="majorBidi" w:hAnsiTheme="majorBidi" w:cstheme="majorBidi"/>
+                <w:lang w:val="fr-FR"/>
+              </w:rPr>
+              <w:t xml:space="preserve">Encouragement </w:t>
+            </w:r>
+            <w:r>
+              <w:rPr>
+                <w:rFonts w:asciiTheme="majorBidi" w:hAnsiTheme="majorBidi" w:cstheme="majorBidi"/>
+                <w:lang w:val="fr-FR"/>
+              </w:rPr>
+              <w:t>si 15&lt;Moy_1A&lt;=14</w:t>
+            </w:r>
+          </w:p>
+          <w:p>
+            <w:pPr>
+              <w:pStyle w:val="ListParagraph"/>
+              <w:numPr>
+                <w:ilvl w:val="0"/>
+                <w:numId w:val="4"/>
+              </w:numPr>
+              <w:jc w:val="both"/>
+              <w:rPr>
+                <w:rFonts w:asciiTheme="majorBidi" w:hAnsiTheme="majorBidi" w:cstheme="majorBidi"/>
+                <w:lang w:val="fr-FR"/>
+              </w:rPr>
+            </w:pPr>
+            <w:r>
+              <w:rPr>
+                <w:rFonts w:asciiTheme="majorBidi" w:hAnsiTheme="majorBidi" w:cstheme="majorBidi"/>
+                <w:lang w:val="fr-FR"/>
+              </w:rPr>
+              <w:t>Admis si 14&lt;Moy_1A&lt;=12 et NV_1A&lt;=4</w:t>
+            </w:r>
+          </w:p>
+          <w:p>
+            <w:pPr>
+              <w:pStyle w:val="ListParagraph"/>
+              <w:numPr>
+                <w:ilvl w:val="0"/>
+                <w:numId w:val="4"/>
+              </w:numPr>
+              <w:jc w:val="both"/>
+              <w:rPr>
+                <w:rFonts w:asciiTheme="majorBidi" w:hAnsiTheme="majorBidi" w:cstheme="majorBidi"/>
+                <w:lang w:val="fr-FR"/>
+              </w:rPr>
+            </w:pPr>
+            <w:r>
+              <w:rPr>
+                <w:rFonts w:asciiTheme="majorBidi" w:hAnsiTheme="majorBidi" w:cstheme="majorBidi"/>
+                <w:lang w:val="fr-FR"/>
+              </w:rPr>
+              <w:t xml:space="preserve">Admis avec indulgence si </w:t>
+            </w:r>
+            <w:r>
+              <w:rPr>
+                <w:rFonts w:asciiTheme="majorBidi" w:hAnsiTheme="majorBidi" w:cstheme="majorBidi"/>
+                <w:lang w:val="fr-FR"/>
+              </w:rPr>
+              <w:t>12</w:t>
+            </w:r>
+            <w:r>
+              <w:rPr>
+                <w:rFonts w:asciiTheme="majorBidi" w:hAnsiTheme="majorBidi" w:cstheme="majorBidi"/>
+                <w:lang w:val="fr-FR"/>
+              </w:rPr>
+              <w:t>&lt;Moy_1A</w:t>
+            </w:r>
+            <w:r>
+              <w:rPr>
+                <w:rFonts w:asciiTheme="majorBidi" w:hAnsiTheme="majorBidi" w:cstheme="majorBidi"/>
+                <w:lang w:val="fr-FR"/>
+              </w:rPr>
+              <w:t>&lt;=</w:t>
+            </w:r>
+            <w:r>
+              <w:rPr>
+                <w:rFonts w:asciiTheme="majorBidi" w:hAnsiTheme="majorBidi" w:cstheme="majorBidi"/>
+                <w:lang w:val="fr-FR"/>
+              </w:rPr>
+              <w:t>min_</w:t>
+            </w:r>
+            <w:r>
+              <w:rPr>
+                <w:rFonts w:asciiTheme="majorBidi" w:hAnsiTheme="majorBidi" w:cstheme="majorBidi"/>
+                <w:lang w:val="fr-FR"/>
+              </w:rPr>
+              <w:t xml:space="preserve">moy ou </w:t>
+            </w:r>
+            <w:r>
+              <w:rPr>
+                <w:rFonts w:asciiTheme="majorBidi" w:hAnsiTheme="majorBidi" w:cstheme="majorBidi"/>
+                <w:lang w:val="fr-FR"/>
+              </w:rPr>
+              <w:t>NV_1A</w:t>
+            </w:r>
+            <w:r>
+              <w:rPr>
+                <w:rFonts w:asciiTheme="majorBidi" w:hAnsiTheme="majorBidi" w:cstheme="majorBidi"/>
+                <w:lang w:val="fr-FR"/>
+              </w:rPr>
+              <w:t>&gt;4</w:t>
+            </w:r>
+          </w:p>
+          <w:p>
+            <w:pPr>
+              <w:pStyle w:val="ListParagraph"/>
+              <w:numPr>
+                <w:ilvl w:val="0"/>
+                <w:numId w:val="4"/>
+              </w:numPr>
+              <w:jc w:val="both"/>
+              <w:rPr>
+                <w:rFonts w:asciiTheme="majorBidi" w:hAnsiTheme="majorBidi" w:cstheme="majorBidi"/>
+                <w:lang w:val="fr-FR"/>
+              </w:rPr>
+            </w:pPr>
+            <w:r>
+              <w:rPr>
+                <w:rFonts w:asciiTheme="majorBidi" w:hAnsiTheme="majorBidi" w:cstheme="majorBidi"/>
+                <w:lang w:val="fr-FR"/>
+              </w:rPr>
+              <w:t xml:space="preserve">Ajourné si </w:t>
+            </w:r>
+            <w:r>
+              <w:rPr>
+                <w:rFonts w:asciiTheme="majorBidi" w:hAnsiTheme="majorBidi" w:cstheme="majorBidi"/>
+                <w:lang w:val="fr-FR"/>
+              </w:rPr>
+              <w:t>min_</w:t>
+            </w:r>
+            <w:r>
+              <w:rPr>
+                <w:rFonts w:asciiTheme="majorBidi" w:hAnsiTheme="majorBidi" w:cstheme="majorBidi"/>
+                <w:lang w:val="fr-FR"/>
+              </w:rPr>
+              <w:t>moy</w:t>
+            </w:r>
+            <w:r>
+              <w:rPr>
+                <w:rFonts w:asciiTheme="majorBidi" w:hAnsiTheme="majorBidi" w:cstheme="majorBidi"/>
+                <w:lang w:val="fr-FR"/>
+              </w:rPr>
+              <w:t>&lt;Moy_1A</w:t>
+            </w:r>
+            <w:r>
+              <w:rPr>
+                <w:rFonts w:asciiTheme="majorBidi" w:hAnsiTheme="majorBidi" w:cstheme="majorBidi"/>
+                <w:lang w:val="fr-FR"/>
+              </w:rPr>
+              <w:t xml:space="preserve"> (min_moy est décidé par le conseil)</w:t>
+            </w:r>
+          </w:p>
+          <w:p>
+            <w:pPr>
+              <w:pStyle w:val="ListParagraph"/>
+              <w:numPr>
+                <w:ilvl w:val="0"/>
+                <w:numId w:val="4"/>
+              </w:numPr>
+              <w:jc w:val="both"/>
+              <w:rPr>
+                <w:rFonts w:asciiTheme="majorBidi" w:hAnsiTheme="majorBidi" w:cstheme="majorBidi"/>
+                <w:lang w:val="fr-FR"/>
+              </w:rPr>
+            </w:pPr>
+            <w:r>
+              <w:rPr>
+                <w:rFonts w:asciiTheme="majorBidi" w:hAnsiTheme="majorBidi" w:cstheme="majorBidi"/>
+                <w:lang w:val="fr-FR"/>
+              </w:rPr>
+              <w:t>Réorienté</w:t>
+            </w:r>
+            <w:r>
+              <w:rPr>
+                <w:rFonts w:asciiTheme="majorBidi" w:hAnsiTheme="majorBidi" w:cstheme="majorBidi"/>
+                <w:lang w:val="fr-FR"/>
+              </w:rPr>
+              <w:t xml:space="preserve"> si l’étudiant n’était pas admis pendant deux ans</w:t>
+            </w:r>
+          </w:p>
+        </w:tc>
+        <w:tc>
+          <w:tcPr>
+            <w:tcW w:w="1417" w:type="dxa"/>
+          </w:tcPr>
+          <w:p>
+            <w:pPr>
+              <w:jc w:val="both"/>
+              <w:rPr>
+                <w:rFonts w:asciiTheme="majorBidi" w:hAnsiTheme="majorBidi" w:cstheme="majorBidi"/>
+                <w:lang w:val="fr-FR"/>
+              </w:rPr>
+            </w:pPr>
+            <w:r>
+              <w:rPr>
+                <w:rFonts w:asciiTheme="majorBidi" w:hAnsiTheme="majorBidi" w:cstheme="majorBidi"/>
+                <w:lang w:val="fr-FR"/>
+              </w:rPr>
+              <w:t>Texte</w:t>
+            </w:r>
+          </w:p>
+        </w:tc>
+        <w:tc>
+          <w:tcPr>
+            <w:tcW w:w="1134" w:type="dxa"/>
+          </w:tcPr>
+          <w:p>
+            <w:pPr>
+              <w:jc w:val="both"/>
+              <w:rPr>
+                <w:rFonts w:asciiTheme="majorBidi" w:hAnsiTheme="majorBidi" w:cstheme="majorBidi"/>
+                <w:lang w:val="fr-FR"/>
+              </w:rPr>
+            </w:pPr>
+            <w:r>
+              <w:rPr>
+                <w:rFonts w:asciiTheme="majorBidi" w:hAnsiTheme="majorBidi" w:cstheme="majorBidi"/>
+                <w:lang w:val="fr-FR"/>
+              </w:rPr>
+              <w:t>32</w:t>
+            </w:r>
+          </w:p>
+        </w:tc>
+      </w:tr>
+    </w:tbl>
+    <w:p>
+      <w:pPr>
+        <w:spacing w:line="360" w:lineRule="auto"/>
+        <w:jc w:val="both"/>
+        <w:rPr>
+          <w:rFonts w:asciiTheme="majorBidi" w:hAnsiTheme="majorBidi" w:cstheme="majorBidi"/>
+          <w:b/>
+          <w:bCs/>
+          <w:sz w:val="24"/>
+          <w:szCs w:val="24"/>
+          <w:lang w:val="fr-FR"/>
+        </w:rPr>
+      </w:pPr>
+      <w:r>
+        <w:rPr>
+          <w:rFonts w:asciiTheme="majorBidi" w:hAnsiTheme="majorBidi" w:cstheme="majorBidi"/>
+          <w:b/>
+          <w:bCs/>
+          <w:sz w:val="24"/>
+          <w:szCs w:val="24"/>
+          <w:lang w:val="fr-FR"/>
+        </w:rPr>
+        <w:t>Tableau 1 : Dictionnaire des données</w:t>
+      </w:r>
+    </w:p>
+    <w:p>
+      <w:pPr>
+        <w:pStyle w:val="ListParagraph"/>
+        <w:numPr>
+          <w:ilvl w:val="0"/>
+          <w:numId w:val="2"/>
+        </w:numPr>
+        <w:spacing w:line="360" w:lineRule="auto"/>
+        <w:jc w:val="both"/>
+        <w:rPr>
+          <w:rFonts w:asciiTheme="majorBidi" w:hAnsiTheme="majorBidi" w:cstheme="majorBidi"/>
+          <w:b/>
+          <w:bCs/>
+          <w:sz w:val="24"/>
+          <w:szCs w:val="24"/>
+          <w:lang w:val="fr-FR"/>
+        </w:rPr>
+      </w:pPr>
+      <w:r>
+        <w:rPr>
+          <w:rFonts w:asciiTheme="majorBidi" w:hAnsiTheme="majorBidi" w:cstheme="majorBidi"/>
+          <w:b/>
+          <w:bCs/>
+          <w:sz w:val="24"/>
+          <w:szCs w:val="24"/>
+          <w:lang w:val="fr-FR"/>
+        </w:rPr>
+        <w:t xml:space="preserve">Exploration des données </w:t>
+      </w:r>
+    </w:p>
+    <w:p>
+      <w:pPr>
+        <w:tabs>
+          <w:tab w:val="left" w:pos="1816"/>
+        </w:tabs>
+        <w:spacing w:line="360" w:lineRule="auto"/>
+        <w:jc w:val="both"/>
+        <w:rPr>
+          <w:rFonts w:asciiTheme="majorBidi" w:hAnsiTheme="majorBidi" w:cstheme="majorBidi"/>
+          <w:sz w:val="24"/>
+          <w:szCs w:val="24"/>
+          <w:lang w:val="fr-FR"/>
+        </w:rPr>
+      </w:pPr>
       <w:bookmarkStart w:id="0" w:name="_GoBack"/>
       <w:bookmarkEnd w:id="0"/>
     </w:p>
     <w:p>
       <w:pPr>
-        <w:spacing w:line="360" w:lineRule="auto"/>
+        <w:tabs>
+          <w:tab w:val="left" w:pos="1816"/>
+        </w:tabs>
+        <w:spacing w:line="360" w:lineRule="auto"/>
+        <w:jc w:val="both"/>
         <w:rPr>
           <w:rFonts w:asciiTheme="majorBidi" w:hAnsiTheme="majorBidi" w:cstheme="majorBidi"/>
           <w:sz w:val="24"/>
@@ -773,16 +3625,16 @@
 <file path=word/numbering.xml><?xml version="1.0" encoding="utf-8"?>
 <w:numbering xmlns:wpc="http://schemas.microsoft.com/office/word/2010/wordprocessingCanvas" xmlns:mc="http://schemas.openxmlformats.org/markup-compatibility/2006" xmlns:o="urn:schemas-microsoft-com:office:office" xmlns:r="http://schemas.openxmlformats.org/officeDocument/2006/relationships" xmlns:m="http://schemas.openxmlformats.org/officeDocument/2006/math" xmlns:v="urn:schemas-microsoft-com:vml" xmlns:wp14="http://schemas.microsoft.com/office/word/2010/wordprocessingDrawing" xmlns:wp="http://schemas.openxmlformats.org/drawingml/2006/wordprocessingDrawing" xmlns:w10="urn:schemas-microsoft-com:office:word" xmlns:w="http://schemas.openxmlformats.org/wordprocessingml/2006/main" xmlns:w14="http://schemas.microsoft.com/office/word/2010/wordml" xmlns:w15="http://schemas.microsoft.com/office/word/2012/wordml" xmlns:wpg="http://schemas.microsoft.com/office/word/2010/wordprocessingGroup" xmlns:wpi="http://schemas.microsoft.com/office/word/2010/wordprocessingInk" xmlns:wne="http://schemas.microsoft.com/office/word/2006/wordml" xmlns:wps="http://schemas.microsoft.com/office/word/2010/wordprocessingShape" mc:Ignorable="w14 w15 wp14">
   <w:abstractNum w:abstractNumId="0">
-    <w:nsid w:val="4B280667"/>
+    <w:nsid w:val="067F56D8"/>
     <w:multiLevelType w:val="hybridMultilevel"/>
-    <w:tmpl w:val="AE7ECE9A"/>
+    <w:tmpl w:val="478AE3FC"/>
     <w:lvl w:ilvl="0" w:tplc="040C000F">
       <w:start w:val="1"/>
       <w:numFmt w:val="decimal"/>
       <w:lvlText w:val="%1."/>
       <w:lvlJc w:val="left"/>
       <w:pPr>
-        <w:ind w:left="780" w:hanging="360"/>
+        <w:ind w:left="720" w:hanging="360"/>
       </w:pPr>
     </w:lvl>
     <w:lvl w:ilvl="1" w:tplc="040C0019" w:tentative="1">
@@ -791,7 +3643,7 @@
       <w:lvlText w:val="%2."/>
       <w:lvlJc w:val="left"/>
       <w:pPr>
-        <w:ind w:left="1500" w:hanging="360"/>
+        <w:ind w:left="1440" w:hanging="360"/>
       </w:pPr>
     </w:lvl>
     <w:lvl w:ilvl="2" w:tplc="040C001B" w:tentative="1">
@@ -800,7 +3652,7 @@
       <w:lvlText w:val="%3."/>
       <w:lvlJc w:val="right"/>
       <w:pPr>
-        <w:ind w:left="2220" w:hanging="180"/>
+        <w:ind w:left="2160" w:hanging="180"/>
       </w:pPr>
     </w:lvl>
     <w:lvl w:ilvl="3" w:tplc="040C000F" w:tentative="1">
@@ -809,7 +3661,7 @@
       <w:lvlText w:val="%4."/>
       <w:lvlJc w:val="left"/>
       <w:pPr>
-        <w:ind w:left="2940" w:hanging="360"/>
+        <w:ind w:left="2880" w:hanging="360"/>
       </w:pPr>
     </w:lvl>
     <w:lvl w:ilvl="4" w:tplc="040C0019" w:tentative="1">
@@ -818,7 +3670,7 @@
       <w:lvlText w:val="%5."/>
       <w:lvlJc w:val="left"/>
       <w:pPr>
-        <w:ind w:left="3660" w:hanging="360"/>
+        <w:ind w:left="3600" w:hanging="360"/>
       </w:pPr>
     </w:lvl>
     <w:lvl w:ilvl="5" w:tplc="040C001B" w:tentative="1">
@@ -827,7 +3679,7 @@
       <w:lvlText w:val="%6."/>
       <w:lvlJc w:val="right"/>
       <w:pPr>
-        <w:ind w:left="4380" w:hanging="180"/>
+        <w:ind w:left="4320" w:hanging="180"/>
       </w:pPr>
     </w:lvl>
     <w:lvl w:ilvl="6" w:tplc="040C000F" w:tentative="1">
@@ -836,7 +3688,7 @@
       <w:lvlText w:val="%7."/>
       <w:lvlJc w:val="left"/>
       <w:pPr>
-        <w:ind w:left="5100" w:hanging="360"/>
+        <w:ind w:left="5040" w:hanging="360"/>
       </w:pPr>
     </w:lvl>
     <w:lvl w:ilvl="7" w:tplc="040C0019" w:tentative="1">
@@ -845,7 +3697,7 @@
       <w:lvlText w:val="%8."/>
       <w:lvlJc w:val="left"/>
       <w:pPr>
-        <w:ind w:left="5820" w:hanging="360"/>
+        <w:ind w:left="5760" w:hanging="360"/>
       </w:pPr>
     </w:lvl>
     <w:lvl w:ilvl="8" w:tplc="040C001B" w:tentative="1">
@@ -854,11 +3706,421 @@
       <w:lvlText w:val="%9."/>
       <w:lvlJc w:val="right"/>
       <w:pPr>
+        <w:ind w:left="6480" w:hanging="180"/>
+      </w:pPr>
+    </w:lvl>
+  </w:abstractNum>
+  <w:abstractNum w:abstractNumId="1">
+    <w:nsid w:val="18DA15AF"/>
+    <w:multiLevelType w:val="hybridMultilevel"/>
+    <w:tmpl w:val="EF88F8E4"/>
+    <w:lvl w:ilvl="0" w:tplc="040C000F">
+      <w:start w:val="1"/>
+      <w:numFmt w:val="decimal"/>
+      <w:lvlText w:val="%1."/>
+      <w:lvlJc w:val="left"/>
+      <w:pPr>
+        <w:ind w:left="720" w:hanging="360"/>
+      </w:pPr>
+    </w:lvl>
+    <w:lvl w:ilvl="1" w:tplc="040C0019" w:tentative="1">
+      <w:start w:val="1"/>
+      <w:numFmt w:val="lowerLetter"/>
+      <w:lvlText w:val="%2."/>
+      <w:lvlJc w:val="left"/>
+      <w:pPr>
+        <w:ind w:left="1440" w:hanging="360"/>
+      </w:pPr>
+    </w:lvl>
+    <w:lvl w:ilvl="2" w:tplc="040C001B" w:tentative="1">
+      <w:start w:val="1"/>
+      <w:numFmt w:val="lowerRoman"/>
+      <w:lvlText w:val="%3."/>
+      <w:lvlJc w:val="right"/>
+      <w:pPr>
+        <w:ind w:left="2160" w:hanging="180"/>
+      </w:pPr>
+    </w:lvl>
+    <w:lvl w:ilvl="3" w:tplc="040C000F" w:tentative="1">
+      <w:start w:val="1"/>
+      <w:numFmt w:val="decimal"/>
+      <w:lvlText w:val="%4."/>
+      <w:lvlJc w:val="left"/>
+      <w:pPr>
+        <w:ind w:left="2880" w:hanging="360"/>
+      </w:pPr>
+    </w:lvl>
+    <w:lvl w:ilvl="4" w:tplc="040C0019" w:tentative="1">
+      <w:start w:val="1"/>
+      <w:numFmt w:val="lowerLetter"/>
+      <w:lvlText w:val="%5."/>
+      <w:lvlJc w:val="left"/>
+      <w:pPr>
+        <w:ind w:left="3600" w:hanging="360"/>
+      </w:pPr>
+    </w:lvl>
+    <w:lvl w:ilvl="5" w:tplc="040C001B" w:tentative="1">
+      <w:start w:val="1"/>
+      <w:numFmt w:val="lowerRoman"/>
+      <w:lvlText w:val="%6."/>
+      <w:lvlJc w:val="right"/>
+      <w:pPr>
+        <w:ind w:left="4320" w:hanging="180"/>
+      </w:pPr>
+    </w:lvl>
+    <w:lvl w:ilvl="6" w:tplc="040C000F" w:tentative="1">
+      <w:start w:val="1"/>
+      <w:numFmt w:val="decimal"/>
+      <w:lvlText w:val="%7."/>
+      <w:lvlJc w:val="left"/>
+      <w:pPr>
+        <w:ind w:left="5040" w:hanging="360"/>
+      </w:pPr>
+    </w:lvl>
+    <w:lvl w:ilvl="7" w:tplc="040C0019" w:tentative="1">
+      <w:start w:val="1"/>
+      <w:numFmt w:val="lowerLetter"/>
+      <w:lvlText w:val="%8."/>
+      <w:lvlJc w:val="left"/>
+      <w:pPr>
+        <w:ind w:left="5760" w:hanging="360"/>
+      </w:pPr>
+    </w:lvl>
+    <w:lvl w:ilvl="8" w:tplc="040C001B" w:tentative="1">
+      <w:start w:val="1"/>
+      <w:numFmt w:val="lowerRoman"/>
+      <w:lvlText w:val="%9."/>
+      <w:lvlJc w:val="right"/>
+      <w:pPr>
+        <w:ind w:left="6480" w:hanging="180"/>
+      </w:pPr>
+    </w:lvl>
+  </w:abstractNum>
+  <w:abstractNum w:abstractNumId="2">
+    <w:nsid w:val="380B48A1"/>
+    <w:multiLevelType w:val="hybridMultilevel"/>
+    <w:tmpl w:val="2FB81578"/>
+    <w:lvl w:ilvl="0" w:tplc="040C0001">
+      <w:start w:val="1"/>
+      <w:numFmt w:val="bullet"/>
+      <w:lvlText w:val=""/>
+      <w:lvlJc w:val="left"/>
+      <w:pPr>
+        <w:ind w:left="720" w:hanging="360"/>
+      </w:pPr>
+      <w:rPr>
+        <w:rFonts w:ascii="Symbol" w:hAnsi="Symbol" w:hint="default"/>
+      </w:rPr>
+    </w:lvl>
+    <w:lvl w:ilvl="1" w:tplc="040C0003" w:tentative="1">
+      <w:start w:val="1"/>
+      <w:numFmt w:val="bullet"/>
+      <w:lvlText w:val="o"/>
+      <w:lvlJc w:val="left"/>
+      <w:pPr>
+        <w:ind w:left="1440" w:hanging="360"/>
+      </w:pPr>
+      <w:rPr>
+        <w:rFonts w:ascii="Courier New" w:hAnsi="Courier New" w:cs="Courier New" w:hint="default"/>
+      </w:rPr>
+    </w:lvl>
+    <w:lvl w:ilvl="2" w:tplc="040C0005" w:tentative="1">
+      <w:start w:val="1"/>
+      <w:numFmt w:val="bullet"/>
+      <w:lvlText w:val=""/>
+      <w:lvlJc w:val="left"/>
+      <w:pPr>
+        <w:ind w:left="2160" w:hanging="360"/>
+      </w:pPr>
+      <w:rPr>
+        <w:rFonts w:ascii="Wingdings" w:hAnsi="Wingdings" w:hint="default"/>
+      </w:rPr>
+    </w:lvl>
+    <w:lvl w:ilvl="3" w:tplc="040C0001" w:tentative="1">
+      <w:start w:val="1"/>
+      <w:numFmt w:val="bullet"/>
+      <w:lvlText w:val=""/>
+      <w:lvlJc w:val="left"/>
+      <w:pPr>
+        <w:ind w:left="2880" w:hanging="360"/>
+      </w:pPr>
+      <w:rPr>
+        <w:rFonts w:ascii="Symbol" w:hAnsi="Symbol" w:hint="default"/>
+      </w:rPr>
+    </w:lvl>
+    <w:lvl w:ilvl="4" w:tplc="040C0003" w:tentative="1">
+      <w:start w:val="1"/>
+      <w:numFmt w:val="bullet"/>
+      <w:lvlText w:val="o"/>
+      <w:lvlJc w:val="left"/>
+      <w:pPr>
+        <w:ind w:left="3600" w:hanging="360"/>
+      </w:pPr>
+      <w:rPr>
+        <w:rFonts w:ascii="Courier New" w:hAnsi="Courier New" w:cs="Courier New" w:hint="default"/>
+      </w:rPr>
+    </w:lvl>
+    <w:lvl w:ilvl="5" w:tplc="040C0005" w:tentative="1">
+      <w:start w:val="1"/>
+      <w:numFmt w:val="bullet"/>
+      <w:lvlText w:val=""/>
+      <w:lvlJc w:val="left"/>
+      <w:pPr>
+        <w:ind w:left="4320" w:hanging="360"/>
+      </w:pPr>
+      <w:rPr>
+        <w:rFonts w:ascii="Wingdings" w:hAnsi="Wingdings" w:hint="default"/>
+      </w:rPr>
+    </w:lvl>
+    <w:lvl w:ilvl="6" w:tplc="040C0001" w:tentative="1">
+      <w:start w:val="1"/>
+      <w:numFmt w:val="bullet"/>
+      <w:lvlText w:val=""/>
+      <w:lvlJc w:val="left"/>
+      <w:pPr>
+        <w:ind w:left="5040" w:hanging="360"/>
+      </w:pPr>
+      <w:rPr>
+        <w:rFonts w:ascii="Symbol" w:hAnsi="Symbol" w:hint="default"/>
+      </w:rPr>
+    </w:lvl>
+    <w:lvl w:ilvl="7" w:tplc="040C0003" w:tentative="1">
+      <w:start w:val="1"/>
+      <w:numFmt w:val="bullet"/>
+      <w:lvlText w:val="o"/>
+      <w:lvlJc w:val="left"/>
+      <w:pPr>
+        <w:ind w:left="5760" w:hanging="360"/>
+      </w:pPr>
+      <w:rPr>
+        <w:rFonts w:ascii="Courier New" w:hAnsi="Courier New" w:cs="Courier New" w:hint="default"/>
+      </w:rPr>
+    </w:lvl>
+    <w:lvl w:ilvl="8" w:tplc="040C0005" w:tentative="1">
+      <w:start w:val="1"/>
+      <w:numFmt w:val="bullet"/>
+      <w:lvlText w:val=""/>
+      <w:lvlJc w:val="left"/>
+      <w:pPr>
+        <w:ind w:left="6480" w:hanging="360"/>
+      </w:pPr>
+      <w:rPr>
+        <w:rFonts w:ascii="Wingdings" w:hAnsi="Wingdings" w:hint="default"/>
+      </w:rPr>
+    </w:lvl>
+  </w:abstractNum>
+  <w:abstractNum w:abstractNumId="3">
+    <w:nsid w:val="4B280667"/>
+    <w:multiLevelType w:val="hybridMultilevel"/>
+    <w:tmpl w:val="62389730"/>
+    <w:lvl w:ilvl="0" w:tplc="040C0019">
+      <w:start w:val="1"/>
+      <w:numFmt w:val="lowerLetter"/>
+      <w:lvlText w:val="%1."/>
+      <w:lvlJc w:val="left"/>
+      <w:pPr>
+        <w:ind w:left="780" w:hanging="360"/>
+      </w:pPr>
+    </w:lvl>
+    <w:lvl w:ilvl="1" w:tplc="040C0019">
+      <w:start w:val="1"/>
+      <w:numFmt w:val="lowerLetter"/>
+      <w:lvlText w:val="%2."/>
+      <w:lvlJc w:val="left"/>
+      <w:pPr>
+        <w:ind w:left="1500" w:hanging="360"/>
+      </w:pPr>
+    </w:lvl>
+    <w:lvl w:ilvl="2" w:tplc="040C001B" w:tentative="1">
+      <w:start w:val="1"/>
+      <w:numFmt w:val="lowerRoman"/>
+      <w:lvlText w:val="%3."/>
+      <w:lvlJc w:val="right"/>
+      <w:pPr>
+        <w:ind w:left="2220" w:hanging="180"/>
+      </w:pPr>
+    </w:lvl>
+    <w:lvl w:ilvl="3" w:tplc="040C000F" w:tentative="1">
+      <w:start w:val="1"/>
+      <w:numFmt w:val="decimal"/>
+      <w:lvlText w:val="%4."/>
+      <w:lvlJc w:val="left"/>
+      <w:pPr>
+        <w:ind w:left="2940" w:hanging="360"/>
+      </w:pPr>
+    </w:lvl>
+    <w:lvl w:ilvl="4" w:tplc="040C0019" w:tentative="1">
+      <w:start w:val="1"/>
+      <w:numFmt w:val="lowerLetter"/>
+      <w:lvlText w:val="%5."/>
+      <w:lvlJc w:val="left"/>
+      <w:pPr>
+        <w:ind w:left="3660" w:hanging="360"/>
+      </w:pPr>
+    </w:lvl>
+    <w:lvl w:ilvl="5" w:tplc="040C001B" w:tentative="1">
+      <w:start w:val="1"/>
+      <w:numFmt w:val="lowerRoman"/>
+      <w:lvlText w:val="%6."/>
+      <w:lvlJc w:val="right"/>
+      <w:pPr>
+        <w:ind w:left="4380" w:hanging="180"/>
+      </w:pPr>
+    </w:lvl>
+    <w:lvl w:ilvl="6" w:tplc="040C000F" w:tentative="1">
+      <w:start w:val="1"/>
+      <w:numFmt w:val="decimal"/>
+      <w:lvlText w:val="%7."/>
+      <w:lvlJc w:val="left"/>
+      <w:pPr>
+        <w:ind w:left="5100" w:hanging="360"/>
+      </w:pPr>
+    </w:lvl>
+    <w:lvl w:ilvl="7" w:tplc="040C0019" w:tentative="1">
+      <w:start w:val="1"/>
+      <w:numFmt w:val="lowerLetter"/>
+      <w:lvlText w:val="%8."/>
+      <w:lvlJc w:val="left"/>
+      <w:pPr>
+        <w:ind w:left="5820" w:hanging="360"/>
+      </w:pPr>
+    </w:lvl>
+    <w:lvl w:ilvl="8" w:tplc="040C001B" w:tentative="1">
+      <w:start w:val="1"/>
+      <w:numFmt w:val="lowerRoman"/>
+      <w:lvlText w:val="%9."/>
+      <w:lvlJc w:val="right"/>
+      <w:pPr>
         <w:ind w:left="6540" w:hanging="180"/>
       </w:pPr>
+    </w:lvl>
+  </w:abstractNum>
+  <w:abstractNum w:abstractNumId="4">
+    <w:nsid w:val="7123241D"/>
+    <w:multiLevelType w:val="hybridMultilevel"/>
+    <w:tmpl w:val="27B814EA"/>
+    <w:lvl w:ilvl="0" w:tplc="040C0001">
+      <w:start w:val="1"/>
+      <w:numFmt w:val="bullet"/>
+      <w:lvlText w:val=""/>
+      <w:lvlJc w:val="left"/>
+      <w:pPr>
+        <w:ind w:left="720" w:hanging="360"/>
+      </w:pPr>
+      <w:rPr>
+        <w:rFonts w:ascii="Symbol" w:hAnsi="Symbol" w:hint="default"/>
+      </w:rPr>
+    </w:lvl>
+    <w:lvl w:ilvl="1" w:tplc="040C0003" w:tentative="1">
+      <w:start w:val="1"/>
+      <w:numFmt w:val="bullet"/>
+      <w:lvlText w:val="o"/>
+      <w:lvlJc w:val="left"/>
+      <w:pPr>
+        <w:ind w:left="1440" w:hanging="360"/>
+      </w:pPr>
+      <w:rPr>
+        <w:rFonts w:ascii="Courier New" w:hAnsi="Courier New" w:cs="Courier New" w:hint="default"/>
+      </w:rPr>
+    </w:lvl>
+    <w:lvl w:ilvl="2" w:tplc="040C0005" w:tentative="1">
+      <w:start w:val="1"/>
+      <w:numFmt w:val="bullet"/>
+      <w:lvlText w:val=""/>
+      <w:lvlJc w:val="left"/>
+      <w:pPr>
+        <w:ind w:left="2160" w:hanging="360"/>
+      </w:pPr>
+      <w:rPr>
+        <w:rFonts w:ascii="Wingdings" w:hAnsi="Wingdings" w:hint="default"/>
+      </w:rPr>
+    </w:lvl>
+    <w:lvl w:ilvl="3" w:tplc="040C0001" w:tentative="1">
+      <w:start w:val="1"/>
+      <w:numFmt w:val="bullet"/>
+      <w:lvlText w:val=""/>
+      <w:lvlJc w:val="left"/>
+      <w:pPr>
+        <w:ind w:left="2880" w:hanging="360"/>
+      </w:pPr>
+      <w:rPr>
+        <w:rFonts w:ascii="Symbol" w:hAnsi="Symbol" w:hint="default"/>
+      </w:rPr>
+    </w:lvl>
+    <w:lvl w:ilvl="4" w:tplc="040C0003" w:tentative="1">
+      <w:start w:val="1"/>
+      <w:numFmt w:val="bullet"/>
+      <w:lvlText w:val="o"/>
+      <w:lvlJc w:val="left"/>
+      <w:pPr>
+        <w:ind w:left="3600" w:hanging="360"/>
+      </w:pPr>
+      <w:rPr>
+        <w:rFonts w:ascii="Courier New" w:hAnsi="Courier New" w:cs="Courier New" w:hint="default"/>
+      </w:rPr>
+    </w:lvl>
+    <w:lvl w:ilvl="5" w:tplc="040C0005" w:tentative="1">
+      <w:start w:val="1"/>
+      <w:numFmt w:val="bullet"/>
+      <w:lvlText w:val=""/>
+      <w:lvlJc w:val="left"/>
+      <w:pPr>
+        <w:ind w:left="4320" w:hanging="360"/>
+      </w:pPr>
+      <w:rPr>
+        <w:rFonts w:ascii="Wingdings" w:hAnsi="Wingdings" w:hint="default"/>
+      </w:rPr>
+    </w:lvl>
+    <w:lvl w:ilvl="6" w:tplc="040C0001" w:tentative="1">
+      <w:start w:val="1"/>
+      <w:numFmt w:val="bullet"/>
+      <w:lvlText w:val=""/>
+      <w:lvlJc w:val="left"/>
+      <w:pPr>
+        <w:ind w:left="5040" w:hanging="360"/>
+      </w:pPr>
+      <w:rPr>
+        <w:rFonts w:ascii="Symbol" w:hAnsi="Symbol" w:hint="default"/>
+      </w:rPr>
+    </w:lvl>
+    <w:lvl w:ilvl="7" w:tplc="040C0003" w:tentative="1">
+      <w:start w:val="1"/>
+      <w:numFmt w:val="bullet"/>
+      <w:lvlText w:val="o"/>
+      <w:lvlJc w:val="left"/>
+      <w:pPr>
+        <w:ind w:left="5760" w:hanging="360"/>
+      </w:pPr>
+      <w:rPr>
+        <w:rFonts w:ascii="Courier New" w:hAnsi="Courier New" w:cs="Courier New" w:hint="default"/>
+      </w:rPr>
+    </w:lvl>
+    <w:lvl w:ilvl="8" w:tplc="040C0005" w:tentative="1">
+      <w:start w:val="1"/>
+      <w:numFmt w:val="bullet"/>
+      <w:lvlText w:val=""/>
+      <w:lvlJc w:val="left"/>
+      <w:pPr>
+        <w:ind w:left="6480" w:hanging="360"/>
+      </w:pPr>
+      <w:rPr>
+        <w:rFonts w:ascii="Wingdings" w:hAnsi="Wingdings" w:hint="default"/>
+      </w:rPr>
     </w:lvl>
   </w:abstractNum>
   <w:num w:numId="1">
+    <w:abstractNumId w:val="3"/>
+  </w:num>
+  <w:num w:numId="2">
+    <w:abstractNumId w:val="1"/>
+  </w:num>
+  <w:num w:numId="3">
+    <w:abstractNumId w:val="4"/>
+  </w:num>
+  <w:num w:numId="4">
+    <w:abstractNumId w:val="2"/>
+  </w:num>
+  <w:num w:numId="5">
     <w:abstractNumId w:val="0"/>
   </w:num>
 </w:numbering>
@@ -1300,6 +4562,32 @@
       <w:contextualSpacing/>
     </w:pPr>
   </w:style>
+  <w:style w:type="table" w:styleId="TableGrid">
+    <w:name w:val="Table Grid"/>
+    <w:basedOn w:val="TableNormal"/>
+    <w:uiPriority w:val="39"/>
+    <w:rsid w:val="00893857"/>
+    <w:pPr>
+      <w:spacing w:after="0" w:line="240" w:lineRule="auto"/>
+    </w:pPr>
+    <w:tblPr>
+      <w:tblInd w:w="0" w:type="dxa"/>
+      <w:tblBorders>
+        <w:top w:val="single" w:sz="4" w:space="0" w:color="auto"/>
+        <w:left w:val="single" w:sz="4" w:space="0" w:color="auto"/>
+        <w:bottom w:val="single" w:sz="4" w:space="0" w:color="auto"/>
+        <w:right w:val="single" w:sz="4" w:space="0" w:color="auto"/>
+        <w:insideH w:val="single" w:sz="4" w:space="0" w:color="auto"/>
+        <w:insideV w:val="single" w:sz="4" w:space="0" w:color="auto"/>
+      </w:tblBorders>
+      <w:tblCellMar>
+        <w:top w:w="0" w:type="dxa"/>
+        <w:left w:w="108" w:type="dxa"/>
+        <w:bottom w:w="0" w:type="dxa"/>
+        <w:right w:w="108" w:type="dxa"/>
+      </w:tblCellMar>
+    </w:tblPr>
+  </w:style>
 </w:styles>
 </file>
 

</xml_diff>

<commit_message>
Ajouter l'exploration des données
</commit_message>
<xml_diff>
--- a/rapport.docx
+++ b/rapport.docx
@@ -3571,9 +3571,1751 @@
     </w:p>
     <w:p>
       <w:pPr>
-        <w:tabs>
-          <w:tab w:val="left" w:pos="1816"/>
-        </w:tabs>
+        <w:spacing w:line="360" w:lineRule="auto"/>
+        <w:ind w:left="360"/>
+        <w:jc w:val="both"/>
+        <w:rPr>
+          <w:rFonts w:asciiTheme="majorBidi" w:hAnsiTheme="majorBidi" w:cstheme="majorBidi"/>
+          <w:sz w:val="24"/>
+          <w:szCs w:val="24"/>
+          <w:lang w:val="fr-FR"/>
+        </w:rPr>
+      </w:pPr>
+      <w:r>
+        <w:rPr>
+          <w:rFonts w:asciiTheme="majorBidi" w:hAnsiTheme="majorBidi" w:cstheme="majorBidi"/>
+          <w:sz w:val="24"/>
+          <w:szCs w:val="24"/>
+          <w:lang w:val="fr-FR"/>
+        </w:rPr>
+        <w:t>Pour explorer les données il faut tout d’</w:t>
+      </w:r>
+      <w:r>
+        <w:rPr>
+          <w:rFonts w:asciiTheme="majorBidi" w:hAnsiTheme="majorBidi" w:cstheme="majorBidi"/>
+          <w:sz w:val="24"/>
+          <w:szCs w:val="24"/>
+          <w:lang w:val="fr-FR"/>
+        </w:rPr>
+        <w:t>abord</w:t>
+      </w:r>
+      <w:r>
+        <w:rPr>
+          <w:rFonts w:asciiTheme="majorBidi" w:hAnsiTheme="majorBidi" w:cstheme="majorBidi"/>
+          <w:sz w:val="24"/>
+          <w:szCs w:val="24"/>
+          <w:lang w:val="fr-FR"/>
+        </w:rPr>
+        <w:t xml:space="preserve"> transformer nos fichiers en un format adopter par le S</w:t>
+      </w:r>
+      <w:r>
+        <w:rPr>
+          <w:rFonts w:asciiTheme="majorBidi" w:hAnsiTheme="majorBidi" w:cstheme="majorBidi"/>
+          <w:sz w:val="24"/>
+          <w:szCs w:val="24"/>
+          <w:lang w:val="fr-FR"/>
+        </w:rPr>
+        <w:t>pss modeler. Nous avons trois formats : des</w:t>
+      </w:r>
+      <w:r>
+        <w:rPr>
+          <w:rFonts w:asciiTheme="majorBidi" w:hAnsiTheme="majorBidi" w:cstheme="majorBidi"/>
+          <w:sz w:val="24"/>
+          <w:szCs w:val="24"/>
+          <w:lang w:val="fr-FR"/>
+        </w:rPr>
+        <w:t xml:space="preserve"> fichiers excel adopter par le S</w:t>
+      </w:r>
+      <w:r>
+        <w:rPr>
+          <w:rFonts w:asciiTheme="majorBidi" w:hAnsiTheme="majorBidi" w:cstheme="majorBidi"/>
+          <w:sz w:val="24"/>
+          <w:szCs w:val="24"/>
+          <w:lang w:val="fr-FR"/>
+        </w:rPr>
+        <w:t>pss modeler et des fichie</w:t>
+      </w:r>
+      <w:r>
+        <w:rPr>
+          <w:rFonts w:asciiTheme="majorBidi" w:hAnsiTheme="majorBidi" w:cstheme="majorBidi"/>
+          <w:sz w:val="24"/>
+          <w:szCs w:val="24"/>
+          <w:lang w:val="fr-FR"/>
+        </w:rPr>
+        <w:t>rs PDF</w:t>
+      </w:r>
+      <w:r>
+        <w:rPr>
+          <w:rFonts w:asciiTheme="majorBidi" w:hAnsiTheme="majorBidi" w:cstheme="majorBidi"/>
+          <w:sz w:val="24"/>
+          <w:szCs w:val="24"/>
+          <w:lang w:val="fr-FR"/>
+        </w:rPr>
+        <w:t xml:space="preserve"> et une</w:t>
+      </w:r>
+      <w:r>
+        <w:rPr>
+          <w:rFonts w:asciiTheme="majorBidi" w:hAnsiTheme="majorBidi" w:cstheme="majorBidi"/>
+          <w:sz w:val="24"/>
+          <w:szCs w:val="24"/>
+          <w:lang w:val="fr-FR"/>
+        </w:rPr>
+        <w:t xml:space="preserve"> image. Pour les fichiers PDF</w:t>
+      </w:r>
+      <w:r>
+        <w:rPr>
+          <w:rFonts w:asciiTheme="majorBidi" w:hAnsiTheme="majorBidi" w:cstheme="majorBidi"/>
+          <w:sz w:val="24"/>
+          <w:szCs w:val="24"/>
+          <w:lang w:val="fr-FR"/>
+        </w:rPr>
+        <w:t xml:space="preserve"> nous avons pu les convertir en fichiers pdf facilement. Par contre la conversion de l’image a été faite manuellement puisque sa qualité était mauvaise.</w:t>
+      </w:r>
+    </w:p>
+    <w:p>
+      <w:pPr>
+        <w:spacing w:line="360" w:lineRule="auto"/>
+        <w:ind w:left="360"/>
+        <w:jc w:val="both"/>
+        <w:rPr>
+          <w:rFonts w:asciiTheme="majorBidi" w:hAnsiTheme="majorBidi" w:cstheme="majorBidi"/>
+          <w:sz w:val="24"/>
+          <w:szCs w:val="24"/>
+          <w:lang w:val="fr-FR"/>
+        </w:rPr>
+      </w:pPr>
+      <w:r>
+        <w:rPr>
+          <w:lang w:val="fr-FR" w:eastAsia="fr-FR"/>
+        </w:rPr>
+        <w:lastRenderedPageBreak/>
+        <w:drawing>
+          <wp:inline distT="0" distB="0" distL="0" distR="0" wp14:anchorId="33C69CB7" wp14:editId="6235E17A">
+            <wp:extent cx="5760720" cy="3895090"/>
+            <wp:effectExtent l="0" t="0" r="0" b="0"/>
+            <wp:docPr id="6" name="Picture 6"/>
+            <wp:cNvGraphicFramePr>
+              <a:graphicFrameLocks xmlns:a="http://schemas.openxmlformats.org/drawingml/2006/main" noChangeAspect="1"/>
+            </wp:cNvGraphicFramePr>
+            <a:graphic xmlns:a="http://schemas.openxmlformats.org/drawingml/2006/main">
+              <a:graphicData uri="http://schemas.openxmlformats.org/drawingml/2006/picture">
+                <pic:pic xmlns:pic="http://schemas.openxmlformats.org/drawingml/2006/picture">
+                  <pic:nvPicPr>
+                    <pic:cNvPr id="1" name=""/>
+                    <pic:cNvPicPr/>
+                  </pic:nvPicPr>
+                  <pic:blipFill>
+                    <a:blip r:embed="rId8"/>
+                    <a:stretch>
+                      <a:fillRect/>
+                    </a:stretch>
+                  </pic:blipFill>
+                  <pic:spPr>
+                    <a:xfrm>
+                      <a:off x="0" y="0"/>
+                      <a:ext cx="5760720" cy="3895090"/>
+                    </a:xfrm>
+                    <a:prstGeom prst="rect">
+                      <a:avLst/>
+                    </a:prstGeom>
+                  </pic:spPr>
+                </pic:pic>
+              </a:graphicData>
+            </a:graphic>
+          </wp:inline>
+        </w:drawing>
+      </w:r>
+    </w:p>
+    <w:p>
+      <w:pPr>
+        <w:spacing w:line="360" w:lineRule="auto"/>
+        <w:jc w:val="both"/>
+        <w:rPr>
+          <w:rFonts w:asciiTheme="majorBidi" w:hAnsiTheme="majorBidi" w:cstheme="majorBidi"/>
+          <w:b/>
+          <w:bCs/>
+          <w:sz w:val="24"/>
+          <w:szCs w:val="24"/>
+          <w:lang w:val="fr-FR"/>
+        </w:rPr>
+      </w:pPr>
+      <w:r>
+        <w:rPr>
+          <w:rFonts w:asciiTheme="majorBidi" w:hAnsiTheme="majorBidi" w:cstheme="majorBidi"/>
+          <w:b/>
+          <w:bCs/>
+          <w:sz w:val="24"/>
+          <w:szCs w:val="24"/>
+          <w:lang w:val="fr-FR"/>
+        </w:rPr>
+        <w:t xml:space="preserve">Figure 4 : </w:t>
+      </w:r>
+      <w:r>
+        <w:rPr>
+          <w:rFonts w:asciiTheme="majorBidi" w:hAnsiTheme="majorBidi" w:cstheme="majorBidi"/>
+          <w:b/>
+          <w:bCs/>
+          <w:sz w:val="24"/>
+          <w:szCs w:val="24"/>
+          <w:lang w:val="fr-FR"/>
+        </w:rPr>
+        <w:t>Création des nœuds sources</w:t>
+      </w:r>
+    </w:p>
+    <w:p>
+      <w:pPr>
+        <w:spacing w:line="360" w:lineRule="auto"/>
+        <w:jc w:val="both"/>
+        <w:rPr>
+          <w:rFonts w:asciiTheme="majorBidi" w:hAnsiTheme="majorBidi" w:cstheme="majorBidi"/>
+          <w:sz w:val="24"/>
+          <w:szCs w:val="24"/>
+          <w:lang w:val="fr-FR"/>
+        </w:rPr>
+      </w:pPr>
+      <w:r>
+        <w:rPr>
+          <w:rFonts w:asciiTheme="majorBidi" w:hAnsiTheme="majorBidi" w:cstheme="majorBidi"/>
+          <w:sz w:val="24"/>
+          <w:szCs w:val="24"/>
+          <w:lang w:val="fr-FR"/>
+        </w:rPr>
+        <w:t xml:space="preserve">Nous avons placé des nœuds sources excel et nous avons édité les nœuds en important les fichiers excel qui contiennent les données. </w:t>
+      </w:r>
+    </w:p>
+    <w:p>
+      <w:pPr>
+        <w:pStyle w:val="ListParagraph"/>
+        <w:numPr>
+          <w:ilvl w:val="1"/>
+          <w:numId w:val="2"/>
+        </w:numPr>
+        <w:spacing w:line="360" w:lineRule="auto"/>
+        <w:jc w:val="both"/>
+        <w:rPr>
+          <w:rFonts w:asciiTheme="majorBidi" w:hAnsiTheme="majorBidi" w:cstheme="majorBidi"/>
+          <w:b/>
+          <w:bCs/>
+          <w:sz w:val="24"/>
+          <w:szCs w:val="24"/>
+          <w:lang w:val="fr-FR"/>
+        </w:rPr>
+      </w:pPr>
+      <w:r>
+        <w:rPr>
+          <w:rFonts w:asciiTheme="majorBidi" w:hAnsiTheme="majorBidi" w:cstheme="majorBidi"/>
+          <w:b/>
+          <w:bCs/>
+          <w:sz w:val="24"/>
+          <w:szCs w:val="24"/>
+          <w:lang w:val="fr-FR"/>
+        </w:rPr>
+        <w:t>Exploradion à l’aide des tableau</w:t>
+      </w:r>
+    </w:p>
+    <w:p>
+      <w:pPr>
+        <w:spacing w:line="360" w:lineRule="auto"/>
+        <w:jc w:val="both"/>
+        <w:rPr>
+          <w:rFonts w:asciiTheme="majorBidi" w:hAnsiTheme="majorBidi" w:cstheme="majorBidi"/>
+          <w:b/>
+          <w:bCs/>
+          <w:sz w:val="24"/>
+          <w:szCs w:val="24"/>
+          <w:lang w:val="fr-FR"/>
+        </w:rPr>
+      </w:pPr>
+      <w:r>
+        <w:rPr>
+          <w:lang w:val="fr-FR" w:eastAsia="fr-FR"/>
+        </w:rPr>
+        <w:lastRenderedPageBreak/>
+        <w:drawing>
+          <wp:anchor distT="0" distB="0" distL="114300" distR="114300" simplePos="0" relativeHeight="251657216" behindDoc="0" locked="0" layoutInCell="1" allowOverlap="1" wp14:anchorId="556525DB" wp14:editId="246A1A14">
+            <wp:simplePos x="0" y="0"/>
+            <wp:positionH relativeFrom="column">
+              <wp:posOffset>1824355</wp:posOffset>
+            </wp:positionH>
+            <wp:positionV relativeFrom="paragraph">
+              <wp:posOffset>20955</wp:posOffset>
+            </wp:positionV>
+            <wp:extent cx="4276725" cy="3255645"/>
+            <wp:effectExtent l="0" t="0" r="9525" b="1905"/>
+            <wp:wrapSquare wrapText="bothSides"/>
+            <wp:docPr id="5" name="Picture 5"/>
+            <wp:cNvGraphicFramePr>
+              <a:graphicFrameLocks xmlns:a="http://schemas.openxmlformats.org/drawingml/2006/main" noChangeAspect="1"/>
+            </wp:cNvGraphicFramePr>
+            <a:graphic xmlns:a="http://schemas.openxmlformats.org/drawingml/2006/main">
+              <a:graphicData uri="http://schemas.openxmlformats.org/drawingml/2006/picture">
+                <pic:pic xmlns:pic="http://schemas.openxmlformats.org/drawingml/2006/picture">
+                  <pic:nvPicPr>
+                    <pic:cNvPr id="1" name=""/>
+                    <pic:cNvPicPr/>
+                  </pic:nvPicPr>
+                  <pic:blipFill rotWithShape="1">
+                    <a:blip r:embed="rId9">
+                      <a:extLst>
+                        <a:ext uri="{28A0092B-C50C-407E-A947-70E740481C1C}">
+                          <a14:useLocalDpi xmlns:a14="http://schemas.microsoft.com/office/drawing/2010/main" val="0"/>
+                        </a:ext>
+                      </a:extLst>
+                    </a:blip>
+                    <a:srcRect r="25761"/>
+                    <a:stretch/>
+                  </pic:blipFill>
+                  <pic:spPr bwMode="auto">
+                    <a:xfrm>
+                      <a:off x="0" y="0"/>
+                      <a:ext cx="4276725" cy="3255645"/>
+                    </a:xfrm>
+                    <a:prstGeom prst="rect">
+                      <a:avLst/>
+                    </a:prstGeom>
+                    <a:ln>
+                      <a:noFill/>
+                    </a:ln>
+                    <a:extLst>
+                      <a:ext uri="{53640926-AAD7-44D8-BBD7-CCE9431645EC}">
+                        <a14:shadowObscured xmlns:a14="http://schemas.microsoft.com/office/drawing/2010/main"/>
+                      </a:ext>
+                    </a:extLst>
+                  </pic:spPr>
+                </pic:pic>
+              </a:graphicData>
+            </a:graphic>
+            <wp14:sizeRelH relativeFrom="page">
+              <wp14:pctWidth>0</wp14:pctWidth>
+            </wp14:sizeRelH>
+            <wp14:sizeRelV relativeFrom="page">
+              <wp14:pctHeight>0</wp14:pctHeight>
+            </wp14:sizeRelV>
+          </wp:anchor>
+        </w:drawing>
+      </w:r>
+      <w:r>
+        <w:rPr>
+          <w:lang w:val="fr-FR" w:eastAsia="fr-FR"/>
+        </w:rPr>
+        <w:drawing>
+          <wp:inline distT="0" distB="0" distL="0" distR="0" wp14:anchorId="7E2D71A9" wp14:editId="306E5C67">
+            <wp:extent cx="1476375" cy="3274695"/>
+            <wp:effectExtent l="0" t="0" r="9525" b="1905"/>
+            <wp:docPr id="4" name="Picture 4"/>
+            <wp:cNvGraphicFramePr>
+              <a:graphicFrameLocks xmlns:a="http://schemas.openxmlformats.org/drawingml/2006/main" noChangeAspect="1"/>
+            </wp:cNvGraphicFramePr>
+            <a:graphic xmlns:a="http://schemas.openxmlformats.org/drawingml/2006/main">
+              <a:graphicData uri="http://schemas.openxmlformats.org/drawingml/2006/picture">
+                <pic:pic xmlns:pic="http://schemas.openxmlformats.org/drawingml/2006/picture">
+                  <pic:nvPicPr>
+                    <pic:cNvPr id="1" name=""/>
+                    <pic:cNvPicPr/>
+                  </pic:nvPicPr>
+                  <pic:blipFill rotWithShape="1">
+                    <a:blip r:embed="rId10"/>
+                    <a:srcRect r="74372"/>
+                    <a:stretch/>
+                  </pic:blipFill>
+                  <pic:spPr bwMode="auto">
+                    <a:xfrm>
+                      <a:off x="0" y="0"/>
+                      <a:ext cx="1476375" cy="3274695"/>
+                    </a:xfrm>
+                    <a:prstGeom prst="rect">
+                      <a:avLst/>
+                    </a:prstGeom>
+                    <a:ln>
+                      <a:noFill/>
+                    </a:ln>
+                    <a:extLst>
+                      <a:ext uri="{53640926-AAD7-44D8-BBD7-CCE9431645EC}">
+                        <a14:shadowObscured xmlns:a14="http://schemas.microsoft.com/office/drawing/2010/main"/>
+                      </a:ext>
+                    </a:extLst>
+                  </pic:spPr>
+                </pic:pic>
+              </a:graphicData>
+            </a:graphic>
+          </wp:inline>
+        </w:drawing>
+      </w:r>
+      <w:r>
+        <w:rPr>
+          <w:rFonts w:asciiTheme="majorBidi" w:hAnsiTheme="majorBidi" w:cstheme="majorBidi"/>
+          <w:b/>
+          <w:bCs/>
+          <w:sz w:val="24"/>
+          <w:szCs w:val="24"/>
+          <w:lang w:val="fr-FR"/>
+        </w:rPr>
+        <w:t>Figure 5 : Explorer les données à l’aide des tableaux</w:t>
+      </w:r>
+    </w:p>
+    <w:p>
+      <w:pPr>
+        <w:spacing w:line="360" w:lineRule="auto"/>
+        <w:jc w:val="both"/>
+        <w:rPr>
+          <w:rFonts w:asciiTheme="majorBidi" w:hAnsiTheme="majorBidi" w:cstheme="majorBidi"/>
+          <w:sz w:val="24"/>
+          <w:szCs w:val="24"/>
+          <w:lang w:val="fr-FR"/>
+        </w:rPr>
+      </w:pPr>
+      <w:r>
+        <w:rPr>
+          <w:rFonts w:asciiTheme="majorBidi" w:hAnsiTheme="majorBidi" w:cstheme="majorBidi"/>
+          <w:sz w:val="24"/>
+          <w:szCs w:val="24"/>
+          <w:lang w:val="fr-FR"/>
+        </w:rPr>
+        <w:t>Nous avons connecté un nœud tableau avec chaque nœud source pour visualiser les données.</w:t>
+      </w:r>
+    </w:p>
+    <w:p>
+      <w:pPr>
+        <w:pStyle w:val="ListParagraph"/>
+        <w:numPr>
+          <w:ilvl w:val="1"/>
+          <w:numId w:val="2"/>
+        </w:numPr>
+        <w:spacing w:line="360" w:lineRule="auto"/>
+        <w:jc w:val="both"/>
+        <w:rPr>
+          <w:rFonts w:asciiTheme="majorBidi" w:hAnsiTheme="majorBidi" w:cstheme="majorBidi"/>
+          <w:b/>
+          <w:bCs/>
+          <w:sz w:val="24"/>
+          <w:szCs w:val="24"/>
+          <w:lang w:val="fr-FR"/>
+        </w:rPr>
+      </w:pPr>
+      <w:r>
+        <w:rPr>
+          <w:rFonts w:asciiTheme="majorBidi" w:hAnsiTheme="majorBidi" w:cstheme="majorBidi"/>
+          <w:b/>
+          <w:bCs/>
+          <w:sz w:val="24"/>
+          <w:szCs w:val="24"/>
+          <w:lang w:val="fr-FR"/>
+        </w:rPr>
+        <w:t xml:space="preserve"> </w:t>
+      </w:r>
+      <w:r>
+        <w:rPr>
+          <w:rFonts w:asciiTheme="majorBidi" w:hAnsiTheme="majorBidi" w:cstheme="majorBidi"/>
+          <w:b/>
+          <w:bCs/>
+          <w:sz w:val="24"/>
+          <w:szCs w:val="24"/>
+          <w:lang w:val="fr-FR"/>
+        </w:rPr>
+        <w:t>Visualisation du pourcentage de réussite</w:t>
+      </w:r>
+    </w:p>
+    <w:p>
+      <w:pPr>
+        <w:spacing w:line="360" w:lineRule="auto"/>
+        <w:jc w:val="both"/>
+        <w:rPr>
+          <w:rFonts w:asciiTheme="majorBidi" w:hAnsiTheme="majorBidi" w:cstheme="majorBidi"/>
+          <w:sz w:val="24"/>
+          <w:szCs w:val="24"/>
+          <w:lang w:val="fr-FR"/>
+        </w:rPr>
+      </w:pPr>
+      <w:r>
+        <w:rPr>
+          <w:rFonts w:asciiTheme="majorBidi" w:hAnsiTheme="majorBidi" w:cstheme="majorBidi"/>
+          <w:sz w:val="24"/>
+          <w:szCs w:val="24"/>
+          <w:lang w:val="fr-FR"/>
+        </w:rPr>
+        <w:t xml:space="preserve">Il sera utile de connaitre </w:t>
+      </w:r>
+      <w:r>
+        <w:rPr>
+          <w:rFonts w:asciiTheme="majorBidi" w:hAnsiTheme="majorBidi" w:cstheme="majorBidi"/>
+          <w:sz w:val="24"/>
+          <w:szCs w:val="24"/>
+          <w:lang w:val="fr-FR"/>
+        </w:rPr>
+        <w:t>le pour</w:t>
+      </w:r>
+      <w:r>
+        <w:rPr>
+          <w:rFonts w:asciiTheme="majorBidi" w:hAnsiTheme="majorBidi" w:cstheme="majorBidi"/>
+          <w:sz w:val="24"/>
+          <w:szCs w:val="24"/>
+          <w:lang w:val="fr-FR"/>
+        </w:rPr>
+        <w:t>centage des gens qui ont réussi</w:t>
+      </w:r>
+      <w:r>
+        <w:rPr>
+          <w:rFonts w:asciiTheme="majorBidi" w:hAnsiTheme="majorBidi" w:cstheme="majorBidi"/>
+          <w:sz w:val="24"/>
+          <w:szCs w:val="24"/>
+          <w:lang w:val="fr-FR"/>
+        </w:rPr>
+        <w:t xml:space="preserve"> avec félicitation et le pourcentage des admis et aussi les autres catégorie</w:t>
+      </w:r>
+      <w:r>
+        <w:rPr>
+          <w:rFonts w:asciiTheme="majorBidi" w:hAnsiTheme="majorBidi" w:cstheme="majorBidi"/>
+          <w:sz w:val="24"/>
+          <w:szCs w:val="24"/>
+          <w:lang w:val="fr-FR"/>
+        </w:rPr>
+        <w:t>s</w:t>
+      </w:r>
+      <w:r>
+        <w:rPr>
+          <w:rFonts w:asciiTheme="majorBidi" w:hAnsiTheme="majorBidi" w:cstheme="majorBidi"/>
+          <w:sz w:val="24"/>
+          <w:szCs w:val="24"/>
+          <w:lang w:val="fr-FR"/>
+        </w:rPr>
+        <w:t xml:space="preserve"> donc nous avons choisi d’</w:t>
+      </w:r>
+      <w:r>
+        <w:rPr>
+          <w:rFonts w:asciiTheme="majorBidi" w:hAnsiTheme="majorBidi" w:cstheme="majorBidi"/>
+          <w:sz w:val="24"/>
+          <w:szCs w:val="24"/>
+          <w:lang w:val="fr-FR"/>
+        </w:rPr>
+        <w:t>explorer cette donnée</w:t>
+      </w:r>
+      <w:r>
+        <w:rPr>
+          <w:rFonts w:asciiTheme="majorBidi" w:hAnsiTheme="majorBidi" w:cstheme="majorBidi"/>
+          <w:sz w:val="24"/>
+          <w:szCs w:val="24"/>
+          <w:lang w:val="fr-FR"/>
+        </w:rPr>
+        <w:t>.</w:t>
+      </w:r>
+    </w:p>
+    <w:p>
+      <w:pPr>
+        <w:spacing w:line="360" w:lineRule="auto"/>
+        <w:jc w:val="both"/>
+        <w:rPr>
+          <w:rFonts w:asciiTheme="majorBidi" w:hAnsiTheme="majorBidi" w:cstheme="majorBidi"/>
+          <w:sz w:val="24"/>
+          <w:szCs w:val="24"/>
+          <w:lang w:val="fr-FR"/>
+        </w:rPr>
+      </w:pPr>
+      <w:r>
+        <w:rPr>
+          <w:lang w:val="fr-FR" w:eastAsia="fr-FR"/>
+        </w:rPr>
+        <w:drawing>
+          <wp:inline distT="0" distB="0" distL="0" distR="0" wp14:anchorId="099D28DD" wp14:editId="1083C078">
+            <wp:extent cx="5760720" cy="856615"/>
+            <wp:effectExtent l="0" t="0" r="0" b="635"/>
+            <wp:docPr id="7" name="Picture 7"/>
+            <wp:cNvGraphicFramePr>
+              <a:graphicFrameLocks xmlns:a="http://schemas.openxmlformats.org/drawingml/2006/main" noChangeAspect="1"/>
+            </wp:cNvGraphicFramePr>
+            <a:graphic xmlns:a="http://schemas.openxmlformats.org/drawingml/2006/main">
+              <a:graphicData uri="http://schemas.openxmlformats.org/drawingml/2006/picture">
+                <pic:pic xmlns:pic="http://schemas.openxmlformats.org/drawingml/2006/picture">
+                  <pic:nvPicPr>
+                    <pic:cNvPr id="1" name=""/>
+                    <pic:cNvPicPr/>
+                  </pic:nvPicPr>
+                  <pic:blipFill>
+                    <a:blip r:embed="rId11"/>
+                    <a:stretch>
+                      <a:fillRect/>
+                    </a:stretch>
+                  </pic:blipFill>
+                  <pic:spPr>
+                    <a:xfrm>
+                      <a:off x="0" y="0"/>
+                      <a:ext cx="5760720" cy="856615"/>
+                    </a:xfrm>
+                    <a:prstGeom prst="rect">
+                      <a:avLst/>
+                    </a:prstGeom>
+                  </pic:spPr>
+                </pic:pic>
+              </a:graphicData>
+            </a:graphic>
+          </wp:inline>
+        </w:drawing>
+      </w:r>
+    </w:p>
+    <w:p>
+      <w:pPr>
+        <w:spacing w:line="360" w:lineRule="auto"/>
+        <w:jc w:val="both"/>
+        <w:rPr>
+          <w:rFonts w:asciiTheme="majorBidi" w:hAnsiTheme="majorBidi" w:cstheme="majorBidi"/>
+          <w:sz w:val="24"/>
+          <w:szCs w:val="24"/>
+          <w:lang w:val="fr-FR"/>
+        </w:rPr>
+      </w:pPr>
+      <w:r>
+        <w:rPr>
+          <w:lang w:val="fr-FR" w:eastAsia="fr-FR"/>
+        </w:rPr>
+        <w:lastRenderedPageBreak/>
+        <w:drawing>
+          <wp:inline distT="0" distB="0" distL="0" distR="0" wp14:anchorId="6C6CDEB1" wp14:editId="78C60DC9">
+            <wp:extent cx="5753100" cy="4476750"/>
+            <wp:effectExtent l="0" t="0" r="0" b="0"/>
+            <wp:docPr id="8" name="Picture 8"/>
+            <wp:cNvGraphicFramePr>
+              <a:graphicFrameLocks xmlns:a="http://schemas.openxmlformats.org/drawingml/2006/main" noChangeAspect="1"/>
+            </wp:cNvGraphicFramePr>
+            <a:graphic xmlns:a="http://schemas.openxmlformats.org/drawingml/2006/main">
+              <a:graphicData uri="http://schemas.openxmlformats.org/drawingml/2006/picture">
+                <pic:pic xmlns:pic="http://schemas.openxmlformats.org/drawingml/2006/picture">
+                  <pic:nvPicPr>
+                    <pic:cNvPr id="1" name=""/>
+                    <pic:cNvPicPr/>
+                  </pic:nvPicPr>
+                  <pic:blipFill>
+                    <a:blip r:embed="rId12"/>
+                    <a:stretch>
+                      <a:fillRect/>
+                    </a:stretch>
+                  </pic:blipFill>
+                  <pic:spPr>
+                    <a:xfrm>
+                      <a:off x="0" y="0"/>
+                      <a:ext cx="5753100" cy="4476750"/>
+                    </a:xfrm>
+                    <a:prstGeom prst="rect">
+                      <a:avLst/>
+                    </a:prstGeom>
+                  </pic:spPr>
+                </pic:pic>
+              </a:graphicData>
+            </a:graphic>
+          </wp:inline>
+        </w:drawing>
+      </w:r>
+    </w:p>
+    <w:p>
+      <w:pPr>
+        <w:spacing w:line="360" w:lineRule="auto"/>
+        <w:jc w:val="both"/>
+        <w:rPr>
+          <w:rFonts w:asciiTheme="majorBidi" w:hAnsiTheme="majorBidi" w:cstheme="majorBidi"/>
+          <w:b/>
+          <w:bCs/>
+          <w:sz w:val="24"/>
+          <w:szCs w:val="24"/>
+          <w:lang w:val="fr-FR"/>
+        </w:rPr>
+      </w:pPr>
+      <w:r>
+        <w:rPr>
+          <w:rFonts w:asciiTheme="majorBidi" w:hAnsiTheme="majorBidi" w:cstheme="majorBidi"/>
+          <w:b/>
+          <w:bCs/>
+          <w:sz w:val="24"/>
+          <w:szCs w:val="24"/>
+          <w:lang w:val="fr-FR"/>
+        </w:rPr>
+        <w:t>Figure 6 : Pourcentage de réussite</w:t>
+      </w:r>
+    </w:p>
+    <w:p>
+      <w:pPr>
+        <w:spacing w:line="360" w:lineRule="auto"/>
+        <w:jc w:val="both"/>
+        <w:rPr>
+          <w:rFonts w:asciiTheme="majorBidi" w:hAnsiTheme="majorBidi" w:cstheme="majorBidi"/>
+          <w:sz w:val="24"/>
+          <w:szCs w:val="24"/>
+          <w:lang w:val="fr-FR"/>
+        </w:rPr>
+      </w:pPr>
+      <w:r>
+        <w:rPr>
+          <w:rFonts w:asciiTheme="majorBidi" w:hAnsiTheme="majorBidi" w:cstheme="majorBidi"/>
+          <w:sz w:val="24"/>
+          <w:szCs w:val="24"/>
+          <w:lang w:val="fr-FR"/>
+        </w:rPr>
+        <w:t xml:space="preserve">D’après le résultat du nœud </w:t>
+      </w:r>
+      <w:r>
+        <w:rPr>
+          <w:rFonts w:asciiTheme="majorBidi" w:hAnsiTheme="majorBidi" w:cstheme="majorBidi"/>
+          <w:sz w:val="24"/>
+          <w:szCs w:val="24"/>
+          <w:lang w:val="fr-FR"/>
+        </w:rPr>
+        <w:t>Distribution, la plu</w:t>
+      </w:r>
+      <w:r>
+        <w:rPr>
+          <w:rFonts w:asciiTheme="majorBidi" w:hAnsiTheme="majorBidi" w:cstheme="majorBidi"/>
+          <w:sz w:val="24"/>
+          <w:szCs w:val="24"/>
+          <w:lang w:val="fr-FR"/>
+        </w:rPr>
+        <w:t>part des étudiants sont des admis. Ainsi nous avons constaté que nous avons seulement 22 étudiant</w:t>
+      </w:r>
+      <w:r>
+        <w:rPr>
+          <w:rFonts w:asciiTheme="majorBidi" w:hAnsiTheme="majorBidi" w:cstheme="majorBidi"/>
+          <w:sz w:val="24"/>
+          <w:szCs w:val="24"/>
+          <w:lang w:val="fr-FR"/>
+        </w:rPr>
+        <w:t>s</w:t>
+      </w:r>
+      <w:r>
+        <w:rPr>
+          <w:rFonts w:asciiTheme="majorBidi" w:hAnsiTheme="majorBidi" w:cstheme="majorBidi"/>
+          <w:sz w:val="24"/>
+          <w:szCs w:val="24"/>
+          <w:lang w:val="fr-FR"/>
+        </w:rPr>
+        <w:t xml:space="preserve"> qui réussi</w:t>
+      </w:r>
+      <w:r>
+        <w:rPr>
+          <w:rFonts w:asciiTheme="majorBidi" w:hAnsiTheme="majorBidi" w:cstheme="majorBidi"/>
+          <w:sz w:val="24"/>
+          <w:szCs w:val="24"/>
+          <w:lang w:val="fr-FR"/>
+        </w:rPr>
+        <w:t>rent</w:t>
+      </w:r>
+      <w:r>
+        <w:rPr>
+          <w:rFonts w:asciiTheme="majorBidi" w:hAnsiTheme="majorBidi" w:cstheme="majorBidi"/>
+          <w:sz w:val="24"/>
+          <w:szCs w:val="24"/>
+          <w:lang w:val="fr-FR"/>
+        </w:rPr>
+        <w:t xml:space="preserve"> avec félic</w:t>
+      </w:r>
+      <w:r>
+        <w:rPr>
+          <w:rFonts w:asciiTheme="majorBidi" w:hAnsiTheme="majorBidi" w:cstheme="majorBidi"/>
+          <w:sz w:val="24"/>
+          <w:szCs w:val="24"/>
+          <w:lang w:val="fr-FR"/>
+        </w:rPr>
+        <w:t>it</w:t>
+      </w:r>
+      <w:r>
+        <w:rPr>
+          <w:rFonts w:asciiTheme="majorBidi" w:hAnsiTheme="majorBidi" w:cstheme="majorBidi"/>
+          <w:sz w:val="24"/>
+          <w:szCs w:val="24"/>
+          <w:lang w:val="fr-FR"/>
+        </w:rPr>
+        <w:t>ation , c’est-à-dire ils ont une note supérieure à 15.</w:t>
+      </w:r>
+    </w:p>
+    <w:p>
+      <w:pPr>
+        <w:pStyle w:val="ListParagraph"/>
+        <w:numPr>
+          <w:ilvl w:val="1"/>
+          <w:numId w:val="6"/>
+        </w:numPr>
+        <w:spacing w:line="360" w:lineRule="auto"/>
+        <w:jc w:val="both"/>
+        <w:rPr>
+          <w:rFonts w:asciiTheme="majorBidi" w:hAnsiTheme="majorBidi" w:cstheme="majorBidi"/>
+          <w:b/>
+          <w:bCs/>
+          <w:sz w:val="24"/>
+          <w:szCs w:val="24"/>
+          <w:lang w:val="fr-FR"/>
+        </w:rPr>
+      </w:pPr>
+      <w:r>
+        <w:rPr>
+          <w:rFonts w:asciiTheme="majorBidi" w:hAnsiTheme="majorBidi" w:cstheme="majorBidi"/>
+          <w:b/>
+          <w:bCs/>
+          <w:sz w:val="24"/>
+          <w:szCs w:val="24"/>
+          <w:lang w:val="fr-FR"/>
+        </w:rPr>
+        <w:t>Visualisation du pourcentage des filières</w:t>
+      </w:r>
+    </w:p>
+    <w:p>
+      <w:pPr>
+        <w:spacing w:line="360" w:lineRule="auto"/>
+        <w:jc w:val="both"/>
+        <w:rPr>
+          <w:rFonts w:asciiTheme="majorBidi" w:hAnsiTheme="majorBidi" w:cstheme="majorBidi"/>
+          <w:sz w:val="24"/>
+          <w:szCs w:val="24"/>
+          <w:lang w:val="fr-FR"/>
+        </w:rPr>
+      </w:pPr>
+      <w:r>
+        <w:rPr>
+          <w:rFonts w:asciiTheme="majorBidi" w:hAnsiTheme="majorBidi" w:cstheme="majorBidi"/>
+          <w:sz w:val="24"/>
+          <w:szCs w:val="24"/>
+          <w:lang w:val="fr-FR"/>
+        </w:rPr>
+        <w:t>Il sera utile aussi de visualiser le pourcentage</w:t>
+      </w:r>
+      <w:r>
+        <w:rPr>
+          <w:rFonts w:asciiTheme="majorBidi" w:hAnsiTheme="majorBidi" w:cstheme="majorBidi"/>
+          <w:sz w:val="24"/>
+          <w:szCs w:val="24"/>
+          <w:lang w:val="fr-FR"/>
+        </w:rPr>
+        <w:t xml:space="preserve"> et le nombre</w:t>
+      </w:r>
+      <w:r>
+        <w:rPr>
+          <w:rFonts w:asciiTheme="majorBidi" w:hAnsiTheme="majorBidi" w:cstheme="majorBidi"/>
+          <w:sz w:val="24"/>
+          <w:szCs w:val="24"/>
+          <w:lang w:val="fr-FR"/>
+        </w:rPr>
+        <w:t xml:space="preserve"> des étud</w:t>
+      </w:r>
+      <w:r>
+        <w:rPr>
+          <w:rFonts w:asciiTheme="majorBidi" w:hAnsiTheme="majorBidi" w:cstheme="majorBidi"/>
+          <w:sz w:val="24"/>
+          <w:szCs w:val="24"/>
+          <w:lang w:val="fr-FR"/>
+        </w:rPr>
+        <w:t>iants dans chaque filière. Pour savoir le nombre des groupes quand on aura.</w:t>
+      </w:r>
+      <w:r>
+        <w:rPr>
+          <w:rFonts w:asciiTheme="majorBidi" w:hAnsiTheme="majorBidi" w:cstheme="majorBidi"/>
+          <w:sz w:val="24"/>
+          <w:szCs w:val="24"/>
+          <w:lang w:val="fr-FR"/>
+        </w:rPr>
+        <w:t xml:space="preserve"> Pour ce</w:t>
+      </w:r>
+      <w:r>
+        <w:rPr>
+          <w:rFonts w:asciiTheme="majorBidi" w:hAnsiTheme="majorBidi" w:cstheme="majorBidi"/>
+          <w:sz w:val="24"/>
+          <w:szCs w:val="24"/>
+          <w:lang w:val="fr-FR"/>
+        </w:rPr>
+        <w:t>la nous avons ajouté un champ</w:t>
+      </w:r>
+      <w:r>
+        <w:rPr>
+          <w:rFonts w:asciiTheme="majorBidi" w:hAnsiTheme="majorBidi" w:cstheme="majorBidi"/>
+          <w:sz w:val="24"/>
+          <w:szCs w:val="24"/>
+          <w:lang w:val="fr-FR"/>
+        </w:rPr>
+        <w:t xml:space="preserve"> qui contient la filière de chaque étudiant</w:t>
+      </w:r>
+      <w:r>
+        <w:rPr>
+          <w:rFonts w:asciiTheme="majorBidi" w:hAnsiTheme="majorBidi" w:cstheme="majorBidi"/>
+          <w:sz w:val="24"/>
+          <w:szCs w:val="24"/>
+          <w:lang w:val="fr-FR"/>
+        </w:rPr>
+        <w:t xml:space="preserve"> en utilisant le nœud « calculer »</w:t>
+      </w:r>
+      <w:r>
+        <w:rPr>
+          <w:rFonts w:asciiTheme="majorBidi" w:hAnsiTheme="majorBidi" w:cstheme="majorBidi"/>
+          <w:sz w:val="24"/>
+          <w:szCs w:val="24"/>
+          <w:lang w:val="fr-FR"/>
+        </w:rPr>
+        <w:t>.</w:t>
+      </w:r>
+      <w:r>
+        <w:rPr>
+          <w:rFonts w:asciiTheme="majorBidi" w:hAnsiTheme="majorBidi" w:cstheme="majorBidi"/>
+          <w:sz w:val="24"/>
+          <w:szCs w:val="24"/>
+          <w:lang w:val="fr-FR"/>
+        </w:rPr>
+        <w:t xml:space="preserve"> Mais avant nous a</w:t>
+      </w:r>
+      <w:r>
+        <w:rPr>
+          <w:rFonts w:asciiTheme="majorBidi" w:hAnsiTheme="majorBidi" w:cstheme="majorBidi"/>
+          <w:sz w:val="24"/>
+          <w:szCs w:val="24"/>
+          <w:lang w:val="fr-FR"/>
+        </w:rPr>
+        <w:t>llons extraire le champ</w:t>
+      </w:r>
+      <w:r>
+        <w:rPr>
+          <w:rFonts w:asciiTheme="majorBidi" w:hAnsiTheme="majorBidi" w:cstheme="majorBidi"/>
+          <w:sz w:val="24"/>
+          <w:szCs w:val="24"/>
+          <w:lang w:val="fr-FR"/>
+        </w:rPr>
+        <w:t xml:space="preserve"> « NOM », puisque dans le fichier des étudiants « GL » nous disposons seulement des noms des étudiants, avec le nœud « filter »</w:t>
+      </w:r>
+      <w:r>
+        <w:rPr>
+          <w:rFonts w:asciiTheme="majorBidi" w:hAnsiTheme="majorBidi" w:cstheme="majorBidi"/>
+          <w:sz w:val="24"/>
+          <w:szCs w:val="24"/>
+          <w:lang w:val="fr-FR"/>
+        </w:rPr>
+        <w:t>.</w:t>
+      </w:r>
+    </w:p>
+    <w:p>
+      <w:pPr>
+        <w:spacing w:line="360" w:lineRule="auto"/>
+        <w:jc w:val="both"/>
+        <w:rPr>
+          <w:rFonts w:asciiTheme="majorBidi" w:hAnsiTheme="majorBidi" w:cstheme="majorBidi"/>
+          <w:sz w:val="24"/>
+          <w:szCs w:val="24"/>
+          <w:lang w:val="fr-FR"/>
+        </w:rPr>
+      </w:pPr>
+      <w:r>
+        <w:rPr>
+          <w:lang w:val="fr-FR" w:eastAsia="fr-FR"/>
+        </w:rPr>
+        <w:lastRenderedPageBreak/>
+        <w:drawing>
+          <wp:inline distT="0" distB="0" distL="0" distR="0" wp14:anchorId="3B0FA58A" wp14:editId="56DF27E6">
+            <wp:extent cx="5400675" cy="4505325"/>
+            <wp:effectExtent l="0" t="0" r="9525" b="9525"/>
+            <wp:docPr id="15" name="Picture 15"/>
+            <wp:cNvGraphicFramePr>
+              <a:graphicFrameLocks xmlns:a="http://schemas.openxmlformats.org/drawingml/2006/main" noChangeAspect="1"/>
+            </wp:cNvGraphicFramePr>
+            <a:graphic xmlns:a="http://schemas.openxmlformats.org/drawingml/2006/main">
+              <a:graphicData uri="http://schemas.openxmlformats.org/drawingml/2006/picture">
+                <pic:pic xmlns:pic="http://schemas.openxmlformats.org/drawingml/2006/picture">
+                  <pic:nvPicPr>
+                    <pic:cNvPr id="1" name=""/>
+                    <pic:cNvPicPr/>
+                  </pic:nvPicPr>
+                  <pic:blipFill>
+                    <a:blip r:embed="rId13"/>
+                    <a:stretch>
+                      <a:fillRect/>
+                    </a:stretch>
+                  </pic:blipFill>
+                  <pic:spPr>
+                    <a:xfrm>
+                      <a:off x="0" y="0"/>
+                      <a:ext cx="5400675" cy="4505325"/>
+                    </a:xfrm>
+                    <a:prstGeom prst="rect">
+                      <a:avLst/>
+                    </a:prstGeom>
+                  </pic:spPr>
+                </pic:pic>
+              </a:graphicData>
+            </a:graphic>
+          </wp:inline>
+        </w:drawing>
+      </w:r>
+    </w:p>
+    <w:p>
+      <w:pPr>
+        <w:spacing w:line="360" w:lineRule="auto"/>
+        <w:jc w:val="both"/>
+        <w:rPr>
+          <w:rFonts w:asciiTheme="majorBidi" w:hAnsiTheme="majorBidi" w:cstheme="majorBidi"/>
+          <w:b/>
+          <w:bCs/>
+          <w:sz w:val="24"/>
+          <w:szCs w:val="24"/>
+          <w:lang w:val="fr-FR"/>
+        </w:rPr>
+      </w:pPr>
+      <w:r>
+        <w:rPr>
+          <w:rFonts w:asciiTheme="majorBidi" w:hAnsiTheme="majorBidi" w:cstheme="majorBidi"/>
+          <w:b/>
+          <w:bCs/>
+          <w:sz w:val="24"/>
+          <w:szCs w:val="24"/>
+          <w:lang w:val="fr-FR"/>
+        </w:rPr>
+        <w:t xml:space="preserve">Figure 7 : </w:t>
+      </w:r>
+      <w:r>
+        <w:rPr>
+          <w:rFonts w:asciiTheme="majorBidi" w:hAnsiTheme="majorBidi" w:cstheme="majorBidi"/>
+          <w:b/>
+          <w:bCs/>
+          <w:sz w:val="24"/>
+          <w:szCs w:val="24"/>
+          <w:lang w:val="fr-FR"/>
+        </w:rPr>
+        <w:t>Extraire le champ des noms</w:t>
+      </w:r>
+    </w:p>
+    <w:p>
+      <w:pPr>
+        <w:spacing w:line="360" w:lineRule="auto"/>
+        <w:jc w:val="both"/>
+        <w:rPr>
+          <w:rFonts w:asciiTheme="majorBidi" w:hAnsiTheme="majorBidi" w:cstheme="majorBidi"/>
+          <w:b/>
+          <w:bCs/>
+          <w:sz w:val="24"/>
+          <w:szCs w:val="24"/>
+          <w:lang w:val="fr-FR"/>
+        </w:rPr>
+      </w:pPr>
+    </w:p>
+    <w:p>
+      <w:pPr>
+        <w:rPr>
+          <w:rFonts w:asciiTheme="majorBidi" w:hAnsiTheme="majorBidi" w:cstheme="majorBidi"/>
+          <w:sz w:val="24"/>
+          <w:szCs w:val="24"/>
+          <w:lang w:val="fr-FR"/>
+        </w:rPr>
+      </w:pPr>
+    </w:p>
+    <w:p>
+      <w:pPr>
+        <w:spacing w:line="360" w:lineRule="auto"/>
+        <w:jc w:val="both"/>
+        <w:rPr>
+          <w:rFonts w:asciiTheme="majorBidi" w:hAnsiTheme="majorBidi" w:cstheme="majorBidi"/>
+          <w:sz w:val="24"/>
+          <w:szCs w:val="24"/>
+          <w:lang w:val="fr-FR"/>
+        </w:rPr>
+      </w:pPr>
+      <w:r>
+        <w:rPr>
+          <w:lang w:val="fr-FR" w:eastAsia="fr-FR"/>
+        </w:rPr>
+        <w:lastRenderedPageBreak/>
+        <w:drawing>
+          <wp:anchor distT="0" distB="0" distL="114300" distR="114300" simplePos="0" relativeHeight="251658240" behindDoc="0" locked="0" layoutInCell="1" allowOverlap="1" wp14:anchorId="50A488A0" wp14:editId="531A3226">
+            <wp:simplePos x="0" y="0"/>
+            <wp:positionH relativeFrom="column">
+              <wp:posOffset>2863850</wp:posOffset>
+            </wp:positionH>
+            <wp:positionV relativeFrom="paragraph">
+              <wp:posOffset>110298</wp:posOffset>
+            </wp:positionV>
+            <wp:extent cx="3601720" cy="2997835"/>
+            <wp:effectExtent l="0" t="0" r="0" b="0"/>
+            <wp:wrapSquare wrapText="bothSides"/>
+            <wp:docPr id="10" name="Picture 10"/>
+            <wp:cNvGraphicFramePr>
+              <a:graphicFrameLocks xmlns:a="http://schemas.openxmlformats.org/drawingml/2006/main" noChangeAspect="1"/>
+            </wp:cNvGraphicFramePr>
+            <a:graphic xmlns:a="http://schemas.openxmlformats.org/drawingml/2006/main">
+              <a:graphicData uri="http://schemas.openxmlformats.org/drawingml/2006/picture">
+                <pic:pic xmlns:pic="http://schemas.openxmlformats.org/drawingml/2006/picture">
+                  <pic:nvPicPr>
+                    <pic:cNvPr id="1" name=""/>
+                    <pic:cNvPicPr/>
+                  </pic:nvPicPr>
+                  <pic:blipFill>
+                    <a:blip r:embed="rId14">
+                      <a:extLst>
+                        <a:ext uri="{28A0092B-C50C-407E-A947-70E740481C1C}">
+                          <a14:useLocalDpi xmlns:a14="http://schemas.microsoft.com/office/drawing/2010/main" val="0"/>
+                        </a:ext>
+                      </a:extLst>
+                    </a:blip>
+                    <a:stretch>
+                      <a:fillRect/>
+                    </a:stretch>
+                  </pic:blipFill>
+                  <pic:spPr>
+                    <a:xfrm>
+                      <a:off x="0" y="0"/>
+                      <a:ext cx="3601720" cy="2997835"/>
+                    </a:xfrm>
+                    <a:prstGeom prst="rect">
+                      <a:avLst/>
+                    </a:prstGeom>
+                  </pic:spPr>
+                </pic:pic>
+              </a:graphicData>
+            </a:graphic>
+            <wp14:sizeRelH relativeFrom="page">
+              <wp14:pctWidth>0</wp14:pctWidth>
+            </wp14:sizeRelH>
+            <wp14:sizeRelV relativeFrom="page">
+              <wp14:pctHeight>0</wp14:pctHeight>
+            </wp14:sizeRelV>
+          </wp:anchor>
+        </w:drawing>
+      </w:r>
+      <w:r>
+        <w:rPr>
+          <w:lang w:val="fr-FR" w:eastAsia="fr-FR"/>
+        </w:rPr>
+        <w:drawing>
+          <wp:anchor distT="0" distB="0" distL="114300" distR="114300" simplePos="0" relativeHeight="251659264" behindDoc="0" locked="0" layoutInCell="1" allowOverlap="1" wp14:anchorId="6A8AB239" wp14:editId="65E424DF">
+            <wp:simplePos x="0" y="0"/>
+            <wp:positionH relativeFrom="margin">
+              <wp:align>left</wp:align>
+            </wp:positionH>
+            <wp:positionV relativeFrom="paragraph">
+              <wp:posOffset>56678</wp:posOffset>
+            </wp:positionV>
+            <wp:extent cx="2774315" cy="3072765"/>
+            <wp:effectExtent l="0" t="0" r="6985" b="0"/>
+            <wp:wrapSquare wrapText="bothSides"/>
+            <wp:docPr id="16" name="Picture 16"/>
+            <wp:cNvGraphicFramePr>
+              <a:graphicFrameLocks xmlns:a="http://schemas.openxmlformats.org/drawingml/2006/main" noChangeAspect="1"/>
+            </wp:cNvGraphicFramePr>
+            <a:graphic xmlns:a="http://schemas.openxmlformats.org/drawingml/2006/main">
+              <a:graphicData uri="http://schemas.openxmlformats.org/drawingml/2006/picture">
+                <pic:pic xmlns:pic="http://schemas.openxmlformats.org/drawingml/2006/picture">
+                  <pic:nvPicPr>
+                    <pic:cNvPr id="1" name=""/>
+                    <pic:cNvPicPr/>
+                  </pic:nvPicPr>
+                  <pic:blipFill>
+                    <a:blip r:embed="rId15">
+                      <a:extLst>
+                        <a:ext uri="{28A0092B-C50C-407E-A947-70E740481C1C}">
+                          <a14:useLocalDpi xmlns:a14="http://schemas.microsoft.com/office/drawing/2010/main" val="0"/>
+                        </a:ext>
+                      </a:extLst>
+                    </a:blip>
+                    <a:stretch>
+                      <a:fillRect/>
+                    </a:stretch>
+                  </pic:blipFill>
+                  <pic:spPr>
+                    <a:xfrm>
+                      <a:off x="0" y="0"/>
+                      <a:ext cx="2788618" cy="3088652"/>
+                    </a:xfrm>
+                    <a:prstGeom prst="rect">
+                      <a:avLst/>
+                    </a:prstGeom>
+                  </pic:spPr>
+                </pic:pic>
+              </a:graphicData>
+            </a:graphic>
+            <wp14:sizeRelH relativeFrom="page">
+              <wp14:pctWidth>0</wp14:pctWidth>
+            </wp14:sizeRelH>
+            <wp14:sizeRelV relativeFrom="page">
+              <wp14:pctHeight>0</wp14:pctHeight>
+            </wp14:sizeRelV>
+          </wp:anchor>
+        </w:drawing>
+      </w:r>
+      <w:r>
+        <w:rPr>
+          <w:lang w:val="fr-FR" w:eastAsia="fr-FR"/>
+        </w:rPr>
+        <w:drawing>
+          <wp:inline distT="0" distB="0" distL="0" distR="0" wp14:anchorId="66A143AA" wp14:editId="4E3EDEA7">
+            <wp:extent cx="6461760" cy="3179134"/>
+            <wp:effectExtent l="0" t="0" r="0" b="2540"/>
+            <wp:docPr id="17" name="Picture 17"/>
+            <wp:cNvGraphicFramePr>
+              <a:graphicFrameLocks xmlns:a="http://schemas.openxmlformats.org/drawingml/2006/main" noChangeAspect="1"/>
+            </wp:cNvGraphicFramePr>
+            <a:graphic xmlns:a="http://schemas.openxmlformats.org/drawingml/2006/main">
+              <a:graphicData uri="http://schemas.openxmlformats.org/drawingml/2006/picture">
+                <pic:pic xmlns:pic="http://schemas.openxmlformats.org/drawingml/2006/picture">
+                  <pic:nvPicPr>
+                    <pic:cNvPr id="1" name=""/>
+                    <pic:cNvPicPr/>
+                  </pic:nvPicPr>
+                  <pic:blipFill rotWithShape="1">
+                    <a:blip r:embed="rId16"/>
+                    <a:srcRect b="1250"/>
+                    <a:stretch/>
+                  </pic:blipFill>
+                  <pic:spPr bwMode="auto">
+                    <a:xfrm>
+                      <a:off x="0" y="0"/>
+                      <a:ext cx="6467994" cy="3182201"/>
+                    </a:xfrm>
+                    <a:prstGeom prst="rect">
+                      <a:avLst/>
+                    </a:prstGeom>
+                    <a:ln>
+                      <a:noFill/>
+                    </a:ln>
+                    <a:extLst>
+                      <a:ext uri="{53640926-AAD7-44D8-BBD7-CCE9431645EC}">
+                        <a14:shadowObscured xmlns:a14="http://schemas.microsoft.com/office/drawing/2010/main"/>
+                      </a:ext>
+                    </a:extLst>
+                  </pic:spPr>
+                </pic:pic>
+              </a:graphicData>
+            </a:graphic>
+          </wp:inline>
+        </w:drawing>
+      </w:r>
+    </w:p>
+    <w:p>
+      <w:pPr>
+        <w:spacing w:line="360" w:lineRule="auto"/>
+        <w:jc w:val="both"/>
+        <w:rPr>
+          <w:rFonts w:asciiTheme="majorBidi" w:hAnsiTheme="majorBidi" w:cstheme="majorBidi"/>
+          <w:b/>
+          <w:bCs/>
+          <w:sz w:val="24"/>
+          <w:szCs w:val="24"/>
+          <w:lang w:val="fr-FR"/>
+        </w:rPr>
+      </w:pPr>
+      <w:r>
+        <w:rPr>
+          <w:rFonts w:asciiTheme="majorBidi" w:hAnsiTheme="majorBidi" w:cstheme="majorBidi"/>
+          <w:b/>
+          <w:bCs/>
+          <w:sz w:val="24"/>
+          <w:szCs w:val="24"/>
+          <w:lang w:val="fr-FR"/>
+        </w:rPr>
+        <w:t>Figure 8</w:t>
+      </w:r>
+      <w:r>
+        <w:rPr>
+          <w:rFonts w:asciiTheme="majorBidi" w:hAnsiTheme="majorBidi" w:cstheme="majorBidi"/>
+          <w:b/>
+          <w:bCs/>
+          <w:sz w:val="24"/>
+          <w:szCs w:val="24"/>
+          <w:lang w:val="fr-FR"/>
+        </w:rPr>
+        <w:t xml:space="preserve"> : </w:t>
+      </w:r>
+      <w:r>
+        <w:rPr>
+          <w:rFonts w:asciiTheme="majorBidi" w:hAnsiTheme="majorBidi" w:cstheme="majorBidi"/>
+          <w:b/>
+          <w:bCs/>
+          <w:sz w:val="24"/>
+          <w:szCs w:val="24"/>
+          <w:lang w:val="fr-FR"/>
+        </w:rPr>
+        <w:t>Ajouté la colonne de la filière</w:t>
+      </w:r>
+    </w:p>
+    <w:p>
+      <w:pPr>
+        <w:spacing w:line="360" w:lineRule="auto"/>
+        <w:jc w:val="both"/>
+        <w:rPr>
+          <w:rFonts w:asciiTheme="majorBidi" w:hAnsiTheme="majorBidi" w:cstheme="majorBidi"/>
+          <w:sz w:val="24"/>
+          <w:szCs w:val="24"/>
+          <w:lang w:val="fr-FR"/>
+        </w:rPr>
+      </w:pPr>
+      <w:r>
+        <w:rPr>
+          <w:rFonts w:asciiTheme="majorBidi" w:hAnsiTheme="majorBidi" w:cstheme="majorBidi"/>
+          <w:sz w:val="24"/>
+          <w:szCs w:val="24"/>
+          <w:lang w:val="fr-FR"/>
+        </w:rPr>
+        <w:t>Puis on va faire une union</w:t>
+      </w:r>
+      <w:r>
+        <w:rPr>
+          <w:rFonts w:asciiTheme="majorBidi" w:hAnsiTheme="majorBidi" w:cstheme="majorBidi"/>
+          <w:sz w:val="24"/>
+          <w:szCs w:val="24"/>
+          <w:lang w:val="fr-FR"/>
+        </w:rPr>
+        <w:t xml:space="preserve"> entre les nœuds résultants et le nœud qui contient les notes de la première année</w:t>
+      </w:r>
+      <w:r>
+        <w:rPr>
+          <w:rFonts w:asciiTheme="majorBidi" w:hAnsiTheme="majorBidi" w:cstheme="majorBidi"/>
+          <w:sz w:val="24"/>
+          <w:szCs w:val="24"/>
+          <w:lang w:val="fr-FR"/>
+        </w:rPr>
+        <w:t xml:space="preserve"> avec le nœud « ajouter »</w:t>
+      </w:r>
+      <w:r>
+        <w:rPr>
+          <w:rFonts w:asciiTheme="majorBidi" w:hAnsiTheme="majorBidi" w:cstheme="majorBidi"/>
+          <w:sz w:val="24"/>
+          <w:szCs w:val="24"/>
+          <w:lang w:val="fr-FR"/>
+        </w:rPr>
+        <w:t>.</w:t>
+      </w:r>
+    </w:p>
+    <w:p>
+      <w:pPr>
+        <w:spacing w:line="360" w:lineRule="auto"/>
+        <w:jc w:val="both"/>
+        <w:rPr>
+          <w:rFonts w:asciiTheme="majorBidi" w:hAnsiTheme="majorBidi" w:cstheme="majorBidi"/>
+          <w:sz w:val="24"/>
+          <w:szCs w:val="24"/>
+          <w:lang w:val="fr-FR"/>
+        </w:rPr>
+      </w:pPr>
+    </w:p>
+    <w:p>
+      <w:pPr>
+        <w:spacing w:line="360" w:lineRule="auto"/>
+        <w:jc w:val="both"/>
+        <w:rPr>
+          <w:rFonts w:asciiTheme="majorBidi" w:hAnsiTheme="majorBidi" w:cstheme="majorBidi"/>
+          <w:sz w:val="24"/>
+          <w:szCs w:val="24"/>
+          <w:lang w:val="fr-FR"/>
+        </w:rPr>
+      </w:pPr>
+    </w:p>
+    <w:p>
+      <w:pPr>
+        <w:spacing w:line="360" w:lineRule="auto"/>
+        <w:jc w:val="both"/>
+        <w:rPr>
+          <w:rFonts w:asciiTheme="majorBidi" w:hAnsiTheme="majorBidi" w:cstheme="majorBidi"/>
+          <w:sz w:val="24"/>
+          <w:szCs w:val="24"/>
+          <w:lang w:val="fr-FR"/>
+        </w:rPr>
+      </w:pPr>
+      <w:r>
+        <w:rPr>
+          <w:rFonts w:asciiTheme="majorBidi" w:hAnsiTheme="majorBidi" w:cstheme="majorBidi"/>
+          <w:sz w:val="24"/>
+          <w:szCs w:val="24"/>
+          <w:lang w:val="fr-FR" w:eastAsia="fr-FR"/>
+        </w:rPr>
+        <w:lastRenderedPageBreak/>
+        <mc:AlternateContent>
+          <mc:Choice Requires="wpg">
+            <w:drawing>
+              <wp:anchor distT="0" distB="0" distL="114300" distR="114300" simplePos="0" relativeHeight="251663360" behindDoc="0" locked="0" layoutInCell="1" allowOverlap="1">
+                <wp:simplePos x="0" y="0"/>
+                <wp:positionH relativeFrom="column">
+                  <wp:posOffset>-527655</wp:posOffset>
+                </wp:positionH>
+                <wp:positionV relativeFrom="paragraph">
+                  <wp:posOffset>3972</wp:posOffset>
+                </wp:positionV>
+                <wp:extent cx="6761509" cy="7548083"/>
+                <wp:effectExtent l="0" t="0" r="1270" b="0"/>
+                <wp:wrapSquare wrapText="bothSides"/>
+                <wp:docPr id="21" name="Group 21"/>
+                <wp:cNvGraphicFramePr/>
+                <a:graphic xmlns:a="http://schemas.openxmlformats.org/drawingml/2006/main">
+                  <a:graphicData uri="http://schemas.microsoft.com/office/word/2010/wordprocessingGroup">
+                    <wpg:wgp>
+                      <wpg:cNvGrpSpPr/>
+                      <wpg:grpSpPr>
+                        <a:xfrm>
+                          <a:off x="0" y="0"/>
+                          <a:ext cx="6761509" cy="7548083"/>
+                          <a:chOff x="0" y="0"/>
+                          <a:chExt cx="6761509" cy="7548083"/>
+                        </a:xfrm>
+                      </wpg:grpSpPr>
+                      <pic:pic xmlns:pic="http://schemas.openxmlformats.org/drawingml/2006/picture">
+                        <pic:nvPicPr>
+                          <pic:cNvPr id="20" name="Picture 20"/>
+                          <pic:cNvPicPr>
+                            <a:picLocks noChangeAspect="1"/>
+                          </pic:cNvPicPr>
+                        </pic:nvPicPr>
+                        <pic:blipFill rotWithShape="1">
+                          <a:blip r:embed="rId17">
+                            <a:extLst>
+                              <a:ext uri="{28A0092B-C50C-407E-A947-70E740481C1C}">
+                                <a14:useLocalDpi xmlns:a14="http://schemas.microsoft.com/office/drawing/2010/main" val="0"/>
+                              </a:ext>
+                            </a:extLst>
+                          </a:blip>
+                          <a:srcRect l="-1" r="50017" b="18255"/>
+                          <a:stretch/>
+                        </pic:blipFill>
+                        <pic:spPr bwMode="auto">
+                          <a:xfrm>
+                            <a:off x="4029739" y="3678866"/>
+                            <a:ext cx="2731770" cy="3869055"/>
+                          </a:xfrm>
+                          <a:prstGeom prst="rect">
+                            <a:avLst/>
+                          </a:prstGeom>
+                          <a:ln>
+                            <a:noFill/>
+                          </a:ln>
+                          <a:extLst>
+                            <a:ext uri="{53640926-AAD7-44D8-BBD7-CCE9431645EC}">
+                              <a14:shadowObscured xmlns:a14="http://schemas.microsoft.com/office/drawing/2010/main"/>
+                            </a:ext>
+                          </a:extLst>
+                        </pic:spPr>
+                      </pic:pic>
+                      <pic:pic xmlns:pic="http://schemas.openxmlformats.org/drawingml/2006/picture">
+                        <pic:nvPicPr>
+                          <pic:cNvPr id="18" name="Picture 18"/>
+                          <pic:cNvPicPr>
+                            <a:picLocks noChangeAspect="1"/>
+                          </pic:cNvPicPr>
+                        </pic:nvPicPr>
+                        <pic:blipFill>
+                          <a:blip r:embed="rId18">
+                            <a:extLst>
+                              <a:ext uri="{28A0092B-C50C-407E-A947-70E740481C1C}">
+                                <a14:useLocalDpi xmlns:a14="http://schemas.microsoft.com/office/drawing/2010/main" val="0"/>
+                              </a:ext>
+                            </a:extLst>
+                          </a:blip>
+                          <a:stretch>
+                            <a:fillRect/>
+                          </a:stretch>
+                        </pic:blipFill>
+                        <pic:spPr>
+                          <a:xfrm>
+                            <a:off x="531627" y="0"/>
+                            <a:ext cx="5760720" cy="3719195"/>
+                          </a:xfrm>
+                          <a:prstGeom prst="rect">
+                            <a:avLst/>
+                          </a:prstGeom>
+                        </pic:spPr>
+                      </pic:pic>
+                      <pic:pic xmlns:pic="http://schemas.openxmlformats.org/drawingml/2006/picture">
+                        <pic:nvPicPr>
+                          <pic:cNvPr id="19" name="Picture 19"/>
+                          <pic:cNvPicPr>
+                            <a:picLocks noChangeAspect="1"/>
+                          </pic:cNvPicPr>
+                        </pic:nvPicPr>
+                        <pic:blipFill>
+                          <a:blip r:embed="rId19">
+                            <a:extLst>
+                              <a:ext uri="{28A0092B-C50C-407E-A947-70E740481C1C}">
+                                <a14:useLocalDpi xmlns:a14="http://schemas.microsoft.com/office/drawing/2010/main" val="0"/>
+                              </a:ext>
+                            </a:extLst>
+                          </a:blip>
+                          <a:stretch>
+                            <a:fillRect/>
+                          </a:stretch>
+                        </pic:blipFill>
+                        <pic:spPr>
+                          <a:xfrm>
+                            <a:off x="0" y="3668233"/>
+                            <a:ext cx="3997325" cy="3879850"/>
+                          </a:xfrm>
+                          <a:prstGeom prst="rect">
+                            <a:avLst/>
+                          </a:prstGeom>
+                        </pic:spPr>
+                      </pic:pic>
+                    </wpg:wgp>
+                  </a:graphicData>
+                </a:graphic>
+              </wp:anchor>
+            </w:drawing>
+          </mc:Choice>
+          <mc:Fallback>
+            <w:pict>
+              <v:group w14:anchorId="570B6DE0" id="Group 21" o:spid="_x0000_s1026" style="position:absolute;margin-left:-41.55pt;margin-top:.3pt;width:532.4pt;height:594.35pt;z-index:251663360" coordsize="67615,75480" o:gfxdata="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">
+                <v:shapetype id="_x0000_t75" coordsize="21600,21600" o:spt="75" o:preferrelative="t" path="m@4@5l@4@11@9@11@9@5xe" filled="f" stroked="f">
+                  <v:stroke joinstyle="miter"/>
+                  <v:formulas>
+                    <v:f eqn="if lineDrawn pixelLineWidth 0"/>
+                    <v:f eqn="sum @0 1 0"/>
+                    <v:f eqn="sum 0 0 @1"/>
+                    <v:f eqn="prod @2 1 2"/>
+                    <v:f eqn="prod @3 21600 pixelWidth"/>
+                    <v:f eqn="prod @3 21600 pixelHeight"/>
+                    <v:f eqn="sum @0 0 1"/>
+                    <v:f eqn="prod @6 1 2"/>
+                    <v:f eqn="prod @7 21600 pixelWidth"/>
+                    <v:f eqn="sum @8 21600 0"/>
+                    <v:f eqn="prod @7 21600 pixelHeight"/>
+                    <v:f eqn="sum @10 21600 0"/>
+                  </v:formulas>
+                  <v:path o:extrusionok="f" gradientshapeok="t" o:connecttype="rect"/>
+                  <o:lock v:ext="edit" aspectratio="t"/>
+                </v:shapetype>
+                <v:shape id="Picture 20" o:spid="_x0000_s1027" type="#_x0000_t75" style="position:absolute;left:40297;top:36788;width:27318;height:38691;visibility:visible;mso-wrap-style:square" o:gfxdata="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">
+                  <v:imagedata r:id="rId20" o:title="" cropbottom="11964f" cropleft="-1f" cropright="32779f"/>
+                  <v:path arrowok="t"/>
+                </v:shape>
+                <v:shape id="Picture 18" o:spid="_x0000_s1028" type="#_x0000_t75" style="position:absolute;left:5316;width:57607;height:37191;visibility:visible;mso-wrap-style:square" o:gfxdata="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">
+                  <v:imagedata r:id="rId21" o:title=""/>
+                  <v:path arrowok="t"/>
+                </v:shape>
+                <v:shape id="Picture 19" o:spid="_x0000_s1029" type="#_x0000_t75" style="position:absolute;top:36682;width:39973;height:38798;visibility:visible;mso-wrap-style:square" o:gfxdata="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">
+                  <v:imagedata r:id="rId22" o:title=""/>
+                  <v:path arrowok="t"/>
+                </v:shape>
+                <w10:wrap type="square"/>
+              </v:group>
+            </w:pict>
+          </mc:Fallback>
+        </mc:AlternateContent>
+      </w:r>
+    </w:p>
+    <w:p>
+      <w:pPr>
+        <w:spacing w:line="360" w:lineRule="auto"/>
+        <w:jc w:val="both"/>
+        <w:rPr>
+          <w:rFonts w:asciiTheme="majorBidi" w:hAnsiTheme="majorBidi" w:cstheme="majorBidi"/>
+          <w:b/>
+          <w:bCs/>
+          <w:sz w:val="24"/>
+          <w:szCs w:val="24"/>
+          <w:lang w:val="fr-FR"/>
+        </w:rPr>
+      </w:pPr>
+      <w:r>
+        <w:rPr>
+          <w:rFonts w:asciiTheme="majorBidi" w:hAnsiTheme="majorBidi" w:cstheme="majorBidi"/>
+          <w:b/>
+          <w:bCs/>
+          <w:sz w:val="24"/>
+          <w:szCs w:val="24"/>
+          <w:lang w:val="fr-FR"/>
+        </w:rPr>
+        <w:t>Figure 9</w:t>
+      </w:r>
+      <w:r>
+        <w:rPr>
+          <w:rFonts w:asciiTheme="majorBidi" w:hAnsiTheme="majorBidi" w:cstheme="majorBidi"/>
+          <w:b/>
+          <w:bCs/>
+          <w:sz w:val="24"/>
+          <w:szCs w:val="24"/>
+          <w:lang w:val="fr-FR"/>
+        </w:rPr>
+        <w:t xml:space="preserve"> : </w:t>
+      </w:r>
+      <w:r>
+        <w:rPr>
+          <w:rFonts w:asciiTheme="majorBidi" w:hAnsiTheme="majorBidi" w:cstheme="majorBidi"/>
+          <w:b/>
+          <w:bCs/>
+          <w:sz w:val="24"/>
+          <w:szCs w:val="24"/>
+          <w:lang w:val="fr-FR"/>
+        </w:rPr>
+        <w:t xml:space="preserve">Union des nœuds </w:t>
+      </w:r>
+    </w:p>
+    <w:p>
+      <w:pPr>
+        <w:spacing w:line="360" w:lineRule="auto"/>
+        <w:jc w:val="both"/>
+        <w:rPr>
+          <w:rFonts w:asciiTheme="majorBidi" w:hAnsiTheme="majorBidi" w:cstheme="majorBidi"/>
+          <w:b/>
+          <w:bCs/>
+          <w:sz w:val="24"/>
+          <w:szCs w:val="24"/>
+          <w:lang w:val="fr-FR"/>
+        </w:rPr>
+      </w:pPr>
+      <w:r>
+        <w:rPr>
+          <w:lang w:val="fr-FR" w:eastAsia="fr-FR"/>
+        </w:rPr>
+        <w:lastRenderedPageBreak/>
+        <w:drawing>
+          <wp:inline distT="0" distB="0" distL="0" distR="0" wp14:anchorId="1CB312D5" wp14:editId="1CD141C7">
+            <wp:extent cx="5343525" cy="4476750"/>
+            <wp:effectExtent l="0" t="0" r="9525" b="0"/>
+            <wp:docPr id="22" name="Picture 22"/>
+            <wp:cNvGraphicFramePr>
+              <a:graphicFrameLocks xmlns:a="http://schemas.openxmlformats.org/drawingml/2006/main" noChangeAspect="1"/>
+            </wp:cNvGraphicFramePr>
+            <a:graphic xmlns:a="http://schemas.openxmlformats.org/drawingml/2006/main">
+              <a:graphicData uri="http://schemas.openxmlformats.org/drawingml/2006/picture">
+                <pic:pic xmlns:pic="http://schemas.openxmlformats.org/drawingml/2006/picture">
+                  <pic:nvPicPr>
+                    <pic:cNvPr id="1" name=""/>
+                    <pic:cNvPicPr/>
+                  </pic:nvPicPr>
+                  <pic:blipFill>
+                    <a:blip r:embed="rId23"/>
+                    <a:stretch>
+                      <a:fillRect/>
+                    </a:stretch>
+                  </pic:blipFill>
+                  <pic:spPr>
+                    <a:xfrm>
+                      <a:off x="0" y="0"/>
+                      <a:ext cx="5343525" cy="4476750"/>
+                    </a:xfrm>
+                    <a:prstGeom prst="rect">
+                      <a:avLst/>
+                    </a:prstGeom>
+                  </pic:spPr>
+                </pic:pic>
+              </a:graphicData>
+            </a:graphic>
+          </wp:inline>
+        </w:drawing>
+      </w:r>
+    </w:p>
+    <w:p>
+      <w:pPr>
+        <w:spacing w:line="360" w:lineRule="auto"/>
+        <w:jc w:val="both"/>
+        <w:rPr>
+          <w:rFonts w:asciiTheme="majorBidi" w:hAnsiTheme="majorBidi" w:cstheme="majorBidi"/>
+          <w:b/>
+          <w:bCs/>
+          <w:sz w:val="24"/>
+          <w:szCs w:val="24"/>
+          <w:lang w:val="fr-FR"/>
+        </w:rPr>
+      </w:pPr>
+      <w:r>
+        <w:rPr>
+          <w:rFonts w:asciiTheme="majorBidi" w:hAnsiTheme="majorBidi" w:cstheme="majorBidi"/>
+          <w:b/>
+          <w:bCs/>
+          <w:sz w:val="24"/>
+          <w:szCs w:val="24"/>
+          <w:lang w:val="fr-FR"/>
+        </w:rPr>
+        <w:t>Figure 10</w:t>
+      </w:r>
+      <w:r>
+        <w:rPr>
+          <w:rFonts w:asciiTheme="majorBidi" w:hAnsiTheme="majorBidi" w:cstheme="majorBidi"/>
+          <w:b/>
+          <w:bCs/>
+          <w:sz w:val="24"/>
+          <w:szCs w:val="24"/>
+          <w:lang w:val="fr-FR"/>
+        </w:rPr>
+        <w:t xml:space="preserve"> : </w:t>
+      </w:r>
+      <w:r>
+        <w:rPr>
+          <w:rFonts w:asciiTheme="majorBidi" w:hAnsiTheme="majorBidi" w:cstheme="majorBidi"/>
+          <w:b/>
+          <w:bCs/>
+          <w:sz w:val="24"/>
+          <w:szCs w:val="24"/>
+          <w:lang w:val="fr-FR"/>
+        </w:rPr>
+        <w:t>Pourcentage des filières</w:t>
+      </w:r>
+    </w:p>
+    <w:p>
+      <w:pPr>
+        <w:spacing w:line="360" w:lineRule="auto"/>
+        <w:jc w:val="both"/>
+        <w:rPr>
+          <w:rFonts w:asciiTheme="majorBidi" w:hAnsiTheme="majorBidi" w:cstheme="majorBidi"/>
+          <w:sz w:val="24"/>
+          <w:szCs w:val="24"/>
+          <w:lang w:val="fr-FR"/>
+        </w:rPr>
+      </w:pPr>
+      <w:r>
+        <w:rPr>
+          <w:rFonts w:asciiTheme="majorBidi" w:hAnsiTheme="majorBidi" w:cstheme="majorBidi"/>
+          <w:sz w:val="24"/>
+          <w:szCs w:val="24"/>
+          <w:lang w:val="fr-FR"/>
+        </w:rPr>
+        <w:t>Nous avons r</w:t>
+      </w:r>
+      <w:r>
+        <w:rPr>
+          <w:rFonts w:asciiTheme="majorBidi" w:hAnsiTheme="majorBidi" w:cstheme="majorBidi"/>
+          <w:sz w:val="24"/>
+          <w:szCs w:val="24"/>
+          <w:lang w:val="fr-FR"/>
+        </w:rPr>
+        <w:t>emarqué que l’effectif des étudiants en « GL » est le plus grand. Par contre l’effectif en « Isem » est le plus petit. Ainsi on peut constater que les filières « eMBI », « Isem » contient un nombre pair des é</w:t>
+      </w:r>
+      <w:r>
+        <w:rPr>
+          <w:rFonts w:asciiTheme="majorBidi" w:hAnsiTheme="majorBidi" w:cstheme="majorBidi"/>
+          <w:sz w:val="24"/>
+          <w:szCs w:val="24"/>
+          <w:lang w:val="fr-FR"/>
+        </w:rPr>
+        <w:t>lèves donc on aurra que des binô</w:t>
+      </w:r>
+      <w:r>
+        <w:rPr>
+          <w:rFonts w:asciiTheme="majorBidi" w:hAnsiTheme="majorBidi" w:cstheme="majorBidi"/>
+          <w:sz w:val="24"/>
+          <w:szCs w:val="24"/>
+          <w:lang w:val="fr-FR"/>
+        </w:rPr>
+        <w:t>mes. Par contre dans les autres filière</w:t>
+      </w:r>
+      <w:r>
+        <w:rPr>
+          <w:rFonts w:asciiTheme="majorBidi" w:hAnsiTheme="majorBidi" w:cstheme="majorBidi"/>
+          <w:sz w:val="24"/>
+          <w:szCs w:val="24"/>
+          <w:lang w:val="fr-FR"/>
+        </w:rPr>
+        <w:t>s</w:t>
+      </w:r>
+      <w:r>
+        <w:rPr>
+          <w:rFonts w:asciiTheme="majorBidi" w:hAnsiTheme="majorBidi" w:cstheme="majorBidi"/>
+          <w:sz w:val="24"/>
+          <w:szCs w:val="24"/>
+          <w:lang w:val="fr-FR"/>
+        </w:rPr>
+        <w:t>, il y a un nombre impair des é</w:t>
+      </w:r>
+      <w:r>
+        <w:rPr>
+          <w:rFonts w:asciiTheme="majorBidi" w:hAnsiTheme="majorBidi" w:cstheme="majorBidi"/>
+          <w:sz w:val="24"/>
+          <w:szCs w:val="24"/>
+          <w:lang w:val="fr-FR"/>
+        </w:rPr>
+        <w:t>tudiants donc il y aura des monô</w:t>
+      </w:r>
+      <w:r>
+        <w:rPr>
+          <w:rFonts w:asciiTheme="majorBidi" w:hAnsiTheme="majorBidi" w:cstheme="majorBidi"/>
+          <w:sz w:val="24"/>
+          <w:szCs w:val="24"/>
+          <w:lang w:val="fr-FR"/>
+        </w:rPr>
+        <w:t>mes.</w:t>
+      </w:r>
+    </w:p>
+    <w:p>
+      <w:pPr>
         <w:spacing w:line="360" w:lineRule="auto"/>
         <w:jc w:val="both"/>
         <w:rPr>
@@ -3585,6 +5327,54 @@
       </w:pPr>
       <w:bookmarkStart w:id="0" w:name="_GoBack"/>
       <w:bookmarkEnd w:id="0"/>
+    </w:p>
+    <w:p>
+      <w:pPr>
+        <w:spacing w:line="360" w:lineRule="auto"/>
+        <w:jc w:val="both"/>
+        <w:rPr>
+          <w:rFonts w:asciiTheme="majorBidi" w:hAnsiTheme="majorBidi" w:cstheme="majorBidi"/>
+          <w:sz w:val="24"/>
+          <w:szCs w:val="24"/>
+          <w:lang w:val="fr-FR"/>
+        </w:rPr>
+      </w:pPr>
+    </w:p>
+    <w:p>
+      <w:pPr>
+        <w:spacing w:line="360" w:lineRule="auto"/>
+        <w:jc w:val="both"/>
+        <w:rPr>
+          <w:rFonts w:asciiTheme="majorBidi" w:hAnsiTheme="majorBidi" w:cstheme="majorBidi"/>
+          <w:sz w:val="24"/>
+          <w:szCs w:val="24"/>
+          <w:lang w:val="fr-FR"/>
+        </w:rPr>
+      </w:pPr>
+    </w:p>
+    <w:p>
+      <w:pPr>
+        <w:spacing w:line="360" w:lineRule="auto"/>
+        <w:jc w:val="both"/>
+        <w:rPr>
+          <w:rFonts w:asciiTheme="majorBidi" w:hAnsiTheme="majorBidi" w:cstheme="majorBidi"/>
+          <w:sz w:val="24"/>
+          <w:szCs w:val="24"/>
+          <w:lang w:val="fr-FR"/>
+        </w:rPr>
+      </w:pPr>
+    </w:p>
+    <w:p>
+      <w:pPr>
+        <w:spacing w:line="360" w:lineRule="auto"/>
+        <w:jc w:val="both"/>
+        <w:rPr>
+          <w:rFonts w:asciiTheme="majorBidi" w:hAnsiTheme="majorBidi" w:cstheme="majorBidi"/>
+          <w:sz w:val="24"/>
+          <w:szCs w:val="24"/>
+          <w:lang w:val="fr-FR"/>
+        </w:rPr>
+      </w:pPr>
     </w:p>
     <w:p>
       <w:pPr>
@@ -3712,9 +5502,9 @@
   </w:abstractNum>
   <w:abstractNum w:abstractNumId="1">
     <w:nsid w:val="18DA15AF"/>
-    <w:multiLevelType w:val="hybridMultilevel"/>
-    <w:tmpl w:val="EF88F8E4"/>
-    <w:lvl w:ilvl="0" w:tplc="040C000F">
+    <w:multiLevelType w:val="multilevel"/>
+    <w:tmpl w:val="0F0245F0"/>
+    <w:lvl w:ilvl="0">
       <w:start w:val="1"/>
       <w:numFmt w:val="decimal"/>
       <w:lvlText w:val="%1."/>
@@ -3723,80 +5513,230 @@
         <w:ind w:left="720" w:hanging="360"/>
       </w:pPr>
     </w:lvl>
-    <w:lvl w:ilvl="1" w:tplc="040C0019" w:tentative="1">
-      <w:start w:val="1"/>
-      <w:numFmt w:val="lowerLetter"/>
-      <w:lvlText w:val="%2."/>
-      <w:lvlJc w:val="left"/>
-      <w:pPr>
-        <w:ind w:left="1440" w:hanging="360"/>
-      </w:pPr>
-    </w:lvl>
-    <w:lvl w:ilvl="2" w:tplc="040C001B" w:tentative="1">
-      <w:start w:val="1"/>
-      <w:numFmt w:val="lowerRoman"/>
-      <w:lvlText w:val="%3."/>
-      <w:lvlJc w:val="right"/>
-      <w:pPr>
-        <w:ind w:left="2160" w:hanging="180"/>
-      </w:pPr>
-    </w:lvl>
-    <w:lvl w:ilvl="3" w:tplc="040C000F" w:tentative="1">
+    <w:lvl w:ilvl="1">
       <w:start w:val="1"/>
       <w:numFmt w:val="decimal"/>
-      <w:lvlText w:val="%4."/>
+      <w:isLgl/>
+      <w:lvlText w:val="%1.%2."/>
       <w:lvlJc w:val="left"/>
       <w:pPr>
-        <w:ind w:left="2880" w:hanging="360"/>
-      </w:pPr>
+        <w:ind w:left="720" w:hanging="360"/>
+      </w:pPr>
+      <w:rPr>
+        <w:rFonts w:hint="default"/>
+      </w:rPr>
     </w:lvl>
-    <w:lvl w:ilvl="4" w:tplc="040C0019" w:tentative="1">
-      <w:start w:val="1"/>
-      <w:numFmt w:val="lowerLetter"/>
-      <w:lvlText w:val="%5."/>
-      <w:lvlJc w:val="left"/>
-      <w:pPr>
-        <w:ind w:left="3600" w:hanging="360"/>
-      </w:pPr>
-    </w:lvl>
-    <w:lvl w:ilvl="5" w:tplc="040C001B" w:tentative="1">
-      <w:start w:val="1"/>
-      <w:numFmt w:val="lowerRoman"/>
-      <w:lvlText w:val="%6."/>
-      <w:lvlJc w:val="right"/>
-      <w:pPr>
-        <w:ind w:left="4320" w:hanging="180"/>
-      </w:pPr>
-    </w:lvl>
-    <w:lvl w:ilvl="6" w:tplc="040C000F" w:tentative="1">
+    <w:lvl w:ilvl="2">
       <w:start w:val="1"/>
       <w:numFmt w:val="decimal"/>
-      <w:lvlText w:val="%7."/>
+      <w:isLgl/>
+      <w:lvlText w:val="%1.%2.%3."/>
       <w:lvlJc w:val="left"/>
       <w:pPr>
-        <w:ind w:left="5040" w:hanging="360"/>
-      </w:pPr>
+        <w:ind w:left="1080" w:hanging="720"/>
+      </w:pPr>
+      <w:rPr>
+        <w:rFonts w:hint="default"/>
+      </w:rPr>
     </w:lvl>
-    <w:lvl w:ilvl="7" w:tplc="040C0019" w:tentative="1">
+    <w:lvl w:ilvl="3">
       <w:start w:val="1"/>
-      <w:numFmt w:val="lowerLetter"/>
-      <w:lvlText w:val="%8."/>
+      <w:numFmt w:val="decimal"/>
+      <w:isLgl/>
+      <w:lvlText w:val="%1.%2.%3.%4."/>
       <w:lvlJc w:val="left"/>
       <w:pPr>
-        <w:ind w:left="5760" w:hanging="360"/>
-      </w:pPr>
+        <w:ind w:left="1080" w:hanging="720"/>
+      </w:pPr>
+      <w:rPr>
+        <w:rFonts w:hint="default"/>
+      </w:rPr>
     </w:lvl>
-    <w:lvl w:ilvl="8" w:tplc="040C001B" w:tentative="1">
+    <w:lvl w:ilvl="4">
       <w:start w:val="1"/>
-      <w:numFmt w:val="lowerRoman"/>
-      <w:lvlText w:val="%9."/>
-      <w:lvlJc w:val="right"/>
-      <w:pPr>
-        <w:ind w:left="6480" w:hanging="180"/>
-      </w:pPr>
+      <w:numFmt w:val="decimal"/>
+      <w:isLgl/>
+      <w:lvlText w:val="%1.%2.%3.%4.%5."/>
+      <w:lvlJc w:val="left"/>
+      <w:pPr>
+        <w:ind w:left="1440" w:hanging="1080"/>
+      </w:pPr>
+      <w:rPr>
+        <w:rFonts w:hint="default"/>
+      </w:rPr>
+    </w:lvl>
+    <w:lvl w:ilvl="5">
+      <w:start w:val="1"/>
+      <w:numFmt w:val="decimal"/>
+      <w:isLgl/>
+      <w:lvlText w:val="%1.%2.%3.%4.%5.%6."/>
+      <w:lvlJc w:val="left"/>
+      <w:pPr>
+        <w:ind w:left="1440" w:hanging="1080"/>
+      </w:pPr>
+      <w:rPr>
+        <w:rFonts w:hint="default"/>
+      </w:rPr>
+    </w:lvl>
+    <w:lvl w:ilvl="6">
+      <w:start w:val="1"/>
+      <w:numFmt w:val="decimal"/>
+      <w:isLgl/>
+      <w:lvlText w:val="%1.%2.%3.%4.%5.%6.%7."/>
+      <w:lvlJc w:val="left"/>
+      <w:pPr>
+        <w:ind w:left="1800" w:hanging="1440"/>
+      </w:pPr>
+      <w:rPr>
+        <w:rFonts w:hint="default"/>
+      </w:rPr>
+    </w:lvl>
+    <w:lvl w:ilvl="7">
+      <w:start w:val="1"/>
+      <w:numFmt w:val="decimal"/>
+      <w:isLgl/>
+      <w:lvlText w:val="%1.%2.%3.%4.%5.%6.%7.%8."/>
+      <w:lvlJc w:val="left"/>
+      <w:pPr>
+        <w:ind w:left="1800" w:hanging="1440"/>
+      </w:pPr>
+      <w:rPr>
+        <w:rFonts w:hint="default"/>
+      </w:rPr>
+    </w:lvl>
+    <w:lvl w:ilvl="8">
+      <w:start w:val="1"/>
+      <w:numFmt w:val="decimal"/>
+      <w:isLgl/>
+      <w:lvlText w:val="%1.%2.%3.%4.%5.%6.%7.%8.%9."/>
+      <w:lvlJc w:val="left"/>
+      <w:pPr>
+        <w:ind w:left="2160" w:hanging="1800"/>
+      </w:pPr>
+      <w:rPr>
+        <w:rFonts w:hint="default"/>
+      </w:rPr>
     </w:lvl>
   </w:abstractNum>
   <w:abstractNum w:abstractNumId="2">
+    <w:nsid w:val="2F6A2A25"/>
+    <w:multiLevelType w:val="multilevel"/>
+    <w:tmpl w:val="0F0245F0"/>
+    <w:lvl w:ilvl="0">
+      <w:start w:val="1"/>
+      <w:numFmt w:val="decimal"/>
+      <w:lvlText w:val="%1."/>
+      <w:lvlJc w:val="left"/>
+      <w:pPr>
+        <w:ind w:left="720" w:hanging="360"/>
+      </w:pPr>
+    </w:lvl>
+    <w:lvl w:ilvl="1">
+      <w:start w:val="1"/>
+      <w:numFmt w:val="decimal"/>
+      <w:isLgl/>
+      <w:lvlText w:val="%1.%2."/>
+      <w:lvlJc w:val="left"/>
+      <w:pPr>
+        <w:ind w:left="720" w:hanging="360"/>
+      </w:pPr>
+      <w:rPr>
+        <w:rFonts w:hint="default"/>
+      </w:rPr>
+    </w:lvl>
+    <w:lvl w:ilvl="2">
+      <w:start w:val="1"/>
+      <w:numFmt w:val="decimal"/>
+      <w:isLgl/>
+      <w:lvlText w:val="%1.%2.%3."/>
+      <w:lvlJc w:val="left"/>
+      <w:pPr>
+        <w:ind w:left="1080" w:hanging="720"/>
+      </w:pPr>
+      <w:rPr>
+        <w:rFonts w:hint="default"/>
+      </w:rPr>
+    </w:lvl>
+    <w:lvl w:ilvl="3">
+      <w:start w:val="1"/>
+      <w:numFmt w:val="decimal"/>
+      <w:isLgl/>
+      <w:lvlText w:val="%1.%2.%3.%4."/>
+      <w:lvlJc w:val="left"/>
+      <w:pPr>
+        <w:ind w:left="1080" w:hanging="720"/>
+      </w:pPr>
+      <w:rPr>
+        <w:rFonts w:hint="default"/>
+      </w:rPr>
+    </w:lvl>
+    <w:lvl w:ilvl="4">
+      <w:start w:val="1"/>
+      <w:numFmt w:val="decimal"/>
+      <w:isLgl/>
+      <w:lvlText w:val="%1.%2.%3.%4.%5."/>
+      <w:lvlJc w:val="left"/>
+      <w:pPr>
+        <w:ind w:left="1440" w:hanging="1080"/>
+      </w:pPr>
+      <w:rPr>
+        <w:rFonts w:hint="default"/>
+      </w:rPr>
+    </w:lvl>
+    <w:lvl w:ilvl="5">
+      <w:start w:val="1"/>
+      <w:numFmt w:val="decimal"/>
+      <w:isLgl/>
+      <w:lvlText w:val="%1.%2.%3.%4.%5.%6."/>
+      <w:lvlJc w:val="left"/>
+      <w:pPr>
+        <w:ind w:left="1440" w:hanging="1080"/>
+      </w:pPr>
+      <w:rPr>
+        <w:rFonts w:hint="default"/>
+      </w:rPr>
+    </w:lvl>
+    <w:lvl w:ilvl="6">
+      <w:start w:val="1"/>
+      <w:numFmt w:val="decimal"/>
+      <w:isLgl/>
+      <w:lvlText w:val="%1.%2.%3.%4.%5.%6.%7."/>
+      <w:lvlJc w:val="left"/>
+      <w:pPr>
+        <w:ind w:left="1800" w:hanging="1440"/>
+      </w:pPr>
+      <w:rPr>
+        <w:rFonts w:hint="default"/>
+      </w:rPr>
+    </w:lvl>
+    <w:lvl w:ilvl="7">
+      <w:start w:val="1"/>
+      <w:numFmt w:val="decimal"/>
+      <w:isLgl/>
+      <w:lvlText w:val="%1.%2.%3.%4.%5.%6.%7.%8."/>
+      <w:lvlJc w:val="left"/>
+      <w:pPr>
+        <w:ind w:left="1800" w:hanging="1440"/>
+      </w:pPr>
+      <w:rPr>
+        <w:rFonts w:hint="default"/>
+      </w:rPr>
+    </w:lvl>
+    <w:lvl w:ilvl="8">
+      <w:start w:val="1"/>
+      <w:numFmt w:val="decimal"/>
+      <w:isLgl/>
+      <w:lvlText w:val="%1.%2.%3.%4.%5.%6.%7.%8.%9."/>
+      <w:lvlJc w:val="left"/>
+      <w:pPr>
+        <w:ind w:left="2160" w:hanging="1800"/>
+      </w:pPr>
+      <w:rPr>
+        <w:rFonts w:hint="default"/>
+      </w:rPr>
+    </w:lvl>
+  </w:abstractNum>
+  <w:abstractNum w:abstractNumId="3">
     <w:nsid w:val="380B48A1"/>
     <w:multiLevelType w:val="hybridMultilevel"/>
     <w:tmpl w:val="2FB81578"/>
@@ -3909,7 +5849,7 @@
       </w:rPr>
     </w:lvl>
   </w:abstractNum>
-  <w:abstractNum w:abstractNumId="3">
+  <w:abstractNum w:abstractNumId="4">
     <w:nsid w:val="4B280667"/>
     <w:multiLevelType w:val="hybridMultilevel"/>
     <w:tmpl w:val="62389730"/>
@@ -3995,7 +5935,7 @@
       </w:pPr>
     </w:lvl>
   </w:abstractNum>
-  <w:abstractNum w:abstractNumId="4">
+  <w:abstractNum w:abstractNumId="5">
     <w:nsid w:val="7123241D"/>
     <w:multiLevelType w:val="hybridMultilevel"/>
     <w:tmpl w:val="27B814EA"/>
@@ -4109,19 +6049,22 @@
     </w:lvl>
   </w:abstractNum>
   <w:num w:numId="1">
-    <w:abstractNumId w:val="3"/>
+    <w:abstractNumId w:val="4"/>
   </w:num>
   <w:num w:numId="2">
     <w:abstractNumId w:val="1"/>
   </w:num>
   <w:num w:numId="3">
-    <w:abstractNumId w:val="4"/>
+    <w:abstractNumId w:val="5"/>
   </w:num>
   <w:num w:numId="4">
-    <w:abstractNumId w:val="2"/>
+    <w:abstractNumId w:val="3"/>
   </w:num>
   <w:num w:numId="5">
     <w:abstractNumId w:val="0"/>
+  </w:num>
+  <w:num w:numId="6">
+    <w:abstractNumId w:val="2"/>
   </w:num>
 </w:numbering>
 </file>

</xml_diff>

<commit_message>
Ajouté la qualité des données
</commit_message>
<xml_diff>
--- a/rapport.docx
+++ b/rapport.docx
@@ -4556,18 +4556,7 @@
           <w:szCs w:val="24"/>
           <w:lang w:val="fr-FR"/>
         </w:rPr>
-        <w:t xml:space="preserve">Figure 7 : </w:t>
-      </w:r>
-      <w:r>
-        <w:rPr>
-          <w:rFonts w:asciiTheme="majorBidi" w:hAnsiTheme="majorBidi" w:cstheme="majorBidi"/>
-          <w:b/>
-          <w:bCs/>
-          <w:sz w:val="24"/>
-          <w:szCs w:val="24"/>
-          <w:lang w:val="fr-FR"/>
-        </w:rPr>
-        <w:t>Extraire le champ des noms</w:t>
+        <w:t>Figure 7 : Extraire le champ des noms</w:t>
       </w:r>
     </w:p>
     <w:p>
@@ -4807,18 +4796,7 @@
           <w:szCs w:val="24"/>
           <w:lang w:val="fr-FR"/>
         </w:rPr>
-        <w:t xml:space="preserve"> : </w:t>
-      </w:r>
-      <w:r>
-        <w:rPr>
-          <w:rFonts w:asciiTheme="majorBidi" w:hAnsiTheme="majorBidi" w:cstheme="majorBidi"/>
-          <w:b/>
-          <w:bCs/>
-          <w:sz w:val="24"/>
-          <w:szCs w:val="24"/>
-          <w:lang w:val="fr-FR"/>
-        </w:rPr>
-        <w:t>Ajouté la colonne de la filière</w:t>
+        <w:t> : Ajouté la colonne de la filière</w:t>
       </w:r>
     </w:p>
     <w:p>
@@ -5103,29 +5081,7 @@
           <w:szCs w:val="24"/>
           <w:lang w:val="fr-FR"/>
         </w:rPr>
-        <w:t>Figure 9</w:t>
-      </w:r>
-      <w:r>
-        <w:rPr>
-          <w:rFonts w:asciiTheme="majorBidi" w:hAnsiTheme="majorBidi" w:cstheme="majorBidi"/>
-          <w:b/>
-          <w:bCs/>
-          <w:sz w:val="24"/>
-          <w:szCs w:val="24"/>
-          <w:lang w:val="fr-FR"/>
-        </w:rPr>
-        <w:t xml:space="preserve"> : </w:t>
-      </w:r>
-      <w:r>
-        <w:rPr>
-          <w:rFonts w:asciiTheme="majorBidi" w:hAnsiTheme="majorBidi" w:cstheme="majorBidi"/>
-          <w:b/>
-          <w:bCs/>
-          <w:sz w:val="24"/>
-          <w:szCs w:val="24"/>
-          <w:lang w:val="fr-FR"/>
-        </w:rPr>
-        <w:t xml:space="preserve">Union des nœuds </w:t>
+        <w:t xml:space="preserve">Figure 9 : Union des nœuds </w:t>
       </w:r>
     </w:p>
     <w:p>
@@ -5205,7 +5161,313 @@
           <w:szCs w:val="24"/>
           <w:lang w:val="fr-FR"/>
         </w:rPr>
-        <w:t>Figure 10</w:t>
+        <w:t>Figure 10 : Pourcentage des filières</w:t>
+      </w:r>
+    </w:p>
+    <w:p>
+      <w:pPr>
+        <w:spacing w:line="360" w:lineRule="auto"/>
+        <w:jc w:val="both"/>
+        <w:rPr>
+          <w:rFonts w:asciiTheme="majorBidi" w:hAnsiTheme="majorBidi" w:cstheme="majorBidi"/>
+          <w:sz w:val="24"/>
+          <w:szCs w:val="24"/>
+          <w:lang w:val="fr-FR"/>
+        </w:rPr>
+      </w:pPr>
+      <w:r>
+        <w:rPr>
+          <w:rFonts w:asciiTheme="majorBidi" w:hAnsiTheme="majorBidi" w:cstheme="majorBidi"/>
+          <w:sz w:val="24"/>
+          <w:szCs w:val="24"/>
+          <w:lang w:val="fr-FR"/>
+        </w:rPr>
+        <w:t>Nous avons r</w:t>
+      </w:r>
+      <w:r>
+        <w:rPr>
+          <w:rFonts w:asciiTheme="majorBidi" w:hAnsiTheme="majorBidi" w:cstheme="majorBidi"/>
+          <w:sz w:val="24"/>
+          <w:szCs w:val="24"/>
+          <w:lang w:val="fr-FR"/>
+        </w:rPr>
+        <w:t>emarqué que l’effectif des étudiants en « GL » est le plus grand. Par contre l’effectif en « Isem » est le plus petit. Ainsi on peut constater que les filières « eMBI », « Isem » contient un nombre pair des é</w:t>
+      </w:r>
+      <w:r>
+        <w:rPr>
+          <w:rFonts w:asciiTheme="majorBidi" w:hAnsiTheme="majorBidi" w:cstheme="majorBidi"/>
+          <w:sz w:val="24"/>
+          <w:szCs w:val="24"/>
+          <w:lang w:val="fr-FR"/>
+        </w:rPr>
+        <w:t xml:space="preserve">lèves donc on </w:t>
+      </w:r>
+      <w:r>
+        <w:rPr>
+          <w:rFonts w:asciiTheme="majorBidi" w:hAnsiTheme="majorBidi" w:cstheme="majorBidi"/>
+          <w:sz w:val="24"/>
+          <w:szCs w:val="24"/>
+          <w:lang w:val="fr-FR"/>
+        </w:rPr>
+        <w:t>n’</w:t>
+      </w:r>
+      <w:r>
+        <w:rPr>
+          <w:rFonts w:asciiTheme="majorBidi" w:hAnsiTheme="majorBidi" w:cstheme="majorBidi"/>
+          <w:sz w:val="24"/>
+          <w:szCs w:val="24"/>
+          <w:lang w:val="fr-FR"/>
+        </w:rPr>
+        <w:t>aur</w:t>
+      </w:r>
+      <w:r>
+        <w:rPr>
+          <w:rFonts w:asciiTheme="majorBidi" w:hAnsiTheme="majorBidi" w:cstheme="majorBidi"/>
+          <w:sz w:val="24"/>
+          <w:szCs w:val="24"/>
+          <w:lang w:val="fr-FR"/>
+        </w:rPr>
+        <w:t>a que des binô</w:t>
+      </w:r>
+      <w:r>
+        <w:rPr>
+          <w:rFonts w:asciiTheme="majorBidi" w:hAnsiTheme="majorBidi" w:cstheme="majorBidi"/>
+          <w:sz w:val="24"/>
+          <w:szCs w:val="24"/>
+          <w:lang w:val="fr-FR"/>
+        </w:rPr>
+        <w:t>mes. Par contre dans les autres filière</w:t>
+      </w:r>
+      <w:r>
+        <w:rPr>
+          <w:rFonts w:asciiTheme="majorBidi" w:hAnsiTheme="majorBidi" w:cstheme="majorBidi"/>
+          <w:sz w:val="24"/>
+          <w:szCs w:val="24"/>
+          <w:lang w:val="fr-FR"/>
+        </w:rPr>
+        <w:t>s</w:t>
+      </w:r>
+      <w:r>
+        <w:rPr>
+          <w:rFonts w:asciiTheme="majorBidi" w:hAnsiTheme="majorBidi" w:cstheme="majorBidi"/>
+          <w:sz w:val="24"/>
+          <w:szCs w:val="24"/>
+          <w:lang w:val="fr-FR"/>
+        </w:rPr>
+        <w:t>, il y a un nombre impair des é</w:t>
+      </w:r>
+      <w:r>
+        <w:rPr>
+          <w:rFonts w:asciiTheme="majorBidi" w:hAnsiTheme="majorBidi" w:cstheme="majorBidi"/>
+          <w:sz w:val="24"/>
+          <w:szCs w:val="24"/>
+          <w:lang w:val="fr-FR"/>
+        </w:rPr>
+        <w:t>tudiants donc il y aura des monô</w:t>
+      </w:r>
+      <w:r>
+        <w:rPr>
+          <w:rFonts w:asciiTheme="majorBidi" w:hAnsiTheme="majorBidi" w:cstheme="majorBidi"/>
+          <w:sz w:val="24"/>
+          <w:szCs w:val="24"/>
+          <w:lang w:val="fr-FR"/>
+        </w:rPr>
+        <w:t>mes.</w:t>
+      </w:r>
+    </w:p>
+    <w:p>
+      <w:pPr>
+        <w:pStyle w:val="ListParagraph"/>
+        <w:numPr>
+          <w:ilvl w:val="0"/>
+          <w:numId w:val="2"/>
+        </w:numPr>
+        <w:spacing w:line="360" w:lineRule="auto"/>
+        <w:jc w:val="both"/>
+        <w:rPr>
+          <w:rFonts w:asciiTheme="majorBidi" w:hAnsiTheme="majorBidi" w:cstheme="majorBidi"/>
+          <w:b/>
+          <w:bCs/>
+          <w:sz w:val="24"/>
+          <w:szCs w:val="24"/>
+          <w:lang w:val="fr-FR"/>
+        </w:rPr>
+      </w:pPr>
+      <w:r>
+        <w:rPr>
+          <w:rFonts w:asciiTheme="majorBidi" w:hAnsiTheme="majorBidi" w:cstheme="majorBidi"/>
+          <w:b/>
+          <w:bCs/>
+          <w:sz w:val="24"/>
+          <w:szCs w:val="24"/>
+          <w:lang w:val="fr-FR"/>
+        </w:rPr>
+        <w:t>Vérification de la qualité des données</w:t>
+      </w:r>
+    </w:p>
+    <w:p>
+      <w:pPr>
+        <w:spacing w:line="360" w:lineRule="auto"/>
+        <w:jc w:val="both"/>
+        <w:rPr>
+          <w:rFonts w:asciiTheme="majorBidi" w:hAnsiTheme="majorBidi" w:cstheme="majorBidi"/>
+          <w:b/>
+          <w:bCs/>
+          <w:sz w:val="24"/>
+          <w:szCs w:val="24"/>
+          <w:lang w:val="fr-FR"/>
+        </w:rPr>
+      </w:pPr>
+      <w:r>
+        <w:rPr>
+          <w:lang w:val="fr-FR" w:eastAsia="fr-FR"/>
+        </w:rPr>
+        <w:lastRenderedPageBreak/>
+        <w:drawing>
+          <wp:anchor distT="0" distB="0" distL="114300" distR="114300" simplePos="0" relativeHeight="251664384" behindDoc="0" locked="0" layoutInCell="1" allowOverlap="1" wp14:anchorId="40586D8B" wp14:editId="1B6F4F0E">
+            <wp:simplePos x="0" y="0"/>
+            <wp:positionH relativeFrom="column">
+              <wp:posOffset>2991485</wp:posOffset>
+            </wp:positionH>
+            <wp:positionV relativeFrom="paragraph">
+              <wp:posOffset>56515</wp:posOffset>
+            </wp:positionV>
+            <wp:extent cx="3295650" cy="3200400"/>
+            <wp:effectExtent l="0" t="0" r="0" b="0"/>
+            <wp:wrapSquare wrapText="bothSides"/>
+            <wp:docPr id="9" name="Picture 9"/>
+            <wp:cNvGraphicFramePr>
+              <a:graphicFrameLocks xmlns:a="http://schemas.openxmlformats.org/drawingml/2006/main" noChangeAspect="1"/>
+            </wp:cNvGraphicFramePr>
+            <a:graphic xmlns:a="http://schemas.openxmlformats.org/drawingml/2006/main">
+              <a:graphicData uri="http://schemas.openxmlformats.org/drawingml/2006/picture">
+                <pic:pic xmlns:pic="http://schemas.openxmlformats.org/drawingml/2006/picture">
+                  <pic:nvPicPr>
+                    <pic:cNvPr id="1" name=""/>
+                    <pic:cNvPicPr/>
+                  </pic:nvPicPr>
+                  <pic:blipFill rotWithShape="1">
+                    <a:blip r:embed="rId24">
+                      <a:extLst>
+                        <a:ext uri="{28A0092B-C50C-407E-A947-70E740481C1C}">
+                          <a14:useLocalDpi xmlns:a14="http://schemas.microsoft.com/office/drawing/2010/main" val="0"/>
+                        </a:ext>
+                      </a:extLst>
+                    </a:blip>
+                    <a:srcRect r="40192" b="19739"/>
+                    <a:stretch/>
+                  </pic:blipFill>
+                  <pic:spPr bwMode="auto">
+                    <a:xfrm>
+                      <a:off x="0" y="0"/>
+                      <a:ext cx="3295650" cy="3200400"/>
+                    </a:xfrm>
+                    <a:prstGeom prst="rect">
+                      <a:avLst/>
+                    </a:prstGeom>
+                    <a:ln>
+                      <a:noFill/>
+                    </a:ln>
+                    <a:extLst>
+                      <a:ext uri="{53640926-AAD7-44D8-BBD7-CCE9431645EC}">
+                        <a14:shadowObscured xmlns:a14="http://schemas.microsoft.com/office/drawing/2010/main"/>
+                      </a:ext>
+                    </a:extLst>
+                  </pic:spPr>
+                </pic:pic>
+              </a:graphicData>
+            </a:graphic>
+            <wp14:sizeRelH relativeFrom="page">
+              <wp14:pctWidth>0</wp14:pctWidth>
+            </wp14:sizeRelH>
+            <wp14:sizeRelV relativeFrom="page">
+              <wp14:pctHeight>0</wp14:pctHeight>
+            </wp14:sizeRelV>
+          </wp:anchor>
+        </w:drawing>
+      </w:r>
+      <w:r>
+        <w:rPr>
+          <w:lang w:val="fr-FR" w:eastAsia="fr-FR"/>
+        </w:rPr>
+        <w:drawing>
+          <wp:inline distT="0" distB="0" distL="0" distR="0" wp14:anchorId="335DF4CE" wp14:editId="368551F6">
+            <wp:extent cx="2860159" cy="3314700"/>
+            <wp:effectExtent l="0" t="0" r="0" b="0"/>
+            <wp:docPr id="13" name="Picture 13"/>
+            <wp:cNvGraphicFramePr>
+              <a:graphicFrameLocks xmlns:a="http://schemas.openxmlformats.org/drawingml/2006/main" noChangeAspect="1"/>
+            </wp:cNvGraphicFramePr>
+            <a:graphic xmlns:a="http://schemas.openxmlformats.org/drawingml/2006/main">
+              <a:graphicData uri="http://schemas.openxmlformats.org/drawingml/2006/picture">
+                <pic:pic xmlns:pic="http://schemas.openxmlformats.org/drawingml/2006/picture">
+                  <pic:nvPicPr>
+                    <pic:cNvPr id="1" name=""/>
+                    <pic:cNvPicPr/>
+                  </pic:nvPicPr>
+                  <pic:blipFill rotWithShape="1">
+                    <a:blip r:embed="rId25"/>
+                    <a:srcRect r="16820"/>
+                    <a:stretch/>
+                  </pic:blipFill>
+                  <pic:spPr bwMode="auto">
+                    <a:xfrm>
+                      <a:off x="0" y="0"/>
+                      <a:ext cx="2860159" cy="3314700"/>
+                    </a:xfrm>
+                    <a:prstGeom prst="rect">
+                      <a:avLst/>
+                    </a:prstGeom>
+                    <a:ln>
+                      <a:noFill/>
+                    </a:ln>
+                    <a:extLst>
+                      <a:ext uri="{53640926-AAD7-44D8-BBD7-CCE9431645EC}">
+                        <a14:shadowObscured xmlns:a14="http://schemas.microsoft.com/office/drawing/2010/main"/>
+                      </a:ext>
+                    </a:extLst>
+                  </pic:spPr>
+                </pic:pic>
+              </a:graphicData>
+            </a:graphic>
+          </wp:inline>
+        </w:drawing>
+      </w:r>
+    </w:p>
+    <w:p>
+      <w:pPr>
+        <w:spacing w:line="360" w:lineRule="auto"/>
+        <w:jc w:val="both"/>
+        <w:rPr>
+          <w:rFonts w:asciiTheme="majorBidi" w:hAnsiTheme="majorBidi" w:cstheme="majorBidi"/>
+          <w:b/>
+          <w:bCs/>
+          <w:sz w:val="24"/>
+          <w:szCs w:val="24"/>
+          <w:lang w:val="fr-FR"/>
+        </w:rPr>
+      </w:pPr>
+      <w:r>
+        <w:rPr>
+          <w:rFonts w:asciiTheme="majorBidi" w:hAnsiTheme="majorBidi" w:cstheme="majorBidi"/>
+          <w:b/>
+          <w:bCs/>
+          <w:sz w:val="24"/>
+          <w:szCs w:val="24"/>
+          <w:lang w:val="fr-FR"/>
+        </w:rPr>
+        <w:t>Figure 1</w:t>
+      </w:r>
+      <w:r>
+        <w:rPr>
+          <w:rFonts w:asciiTheme="majorBidi" w:hAnsiTheme="majorBidi" w:cstheme="majorBidi"/>
+          <w:b/>
+          <w:bCs/>
+          <w:sz w:val="24"/>
+          <w:szCs w:val="24"/>
+          <w:lang w:val="fr-FR"/>
+        </w:rPr>
+        <w:t>1</w:t>
       </w:r>
       <w:r>
         <w:rPr>
@@ -5227,106 +5489,202 @@
           <w:szCs w:val="24"/>
           <w:lang w:val="fr-FR"/>
         </w:rPr>
-        <w:t>Pourcentage des filières</w:t>
-      </w:r>
-    </w:p>
-    <w:p>
-      <w:pPr>
-        <w:spacing w:line="360" w:lineRule="auto"/>
-        <w:jc w:val="both"/>
-        <w:rPr>
-          <w:rFonts w:asciiTheme="majorBidi" w:hAnsiTheme="majorBidi" w:cstheme="majorBidi"/>
-          <w:sz w:val="24"/>
-          <w:szCs w:val="24"/>
-          <w:lang w:val="fr-FR"/>
-        </w:rPr>
-      </w:pPr>
-      <w:r>
-        <w:rPr>
-          <w:rFonts w:asciiTheme="majorBidi" w:hAnsiTheme="majorBidi" w:cstheme="majorBidi"/>
-          <w:sz w:val="24"/>
-          <w:szCs w:val="24"/>
-          <w:lang w:val="fr-FR"/>
-        </w:rPr>
-        <w:t>Nous avons r</w:t>
-      </w:r>
-      <w:r>
-        <w:rPr>
-          <w:rFonts w:asciiTheme="majorBidi" w:hAnsiTheme="majorBidi" w:cstheme="majorBidi"/>
-          <w:sz w:val="24"/>
-          <w:szCs w:val="24"/>
-          <w:lang w:val="fr-FR"/>
-        </w:rPr>
-        <w:t>emarqué que l’effectif des étudiants en « GL » est le plus grand. Par contre l’effectif en « Isem » est le plus petit. Ainsi on peut constater que les filières « eMBI », « Isem » contient un nombre pair des é</w:t>
-      </w:r>
-      <w:r>
-        <w:rPr>
-          <w:rFonts w:asciiTheme="majorBidi" w:hAnsiTheme="majorBidi" w:cstheme="majorBidi"/>
-          <w:sz w:val="24"/>
-          <w:szCs w:val="24"/>
-          <w:lang w:val="fr-FR"/>
-        </w:rPr>
-        <w:t>lèves donc on aurra que des binô</w:t>
-      </w:r>
-      <w:r>
-        <w:rPr>
-          <w:rFonts w:asciiTheme="majorBidi" w:hAnsiTheme="majorBidi" w:cstheme="majorBidi"/>
-          <w:sz w:val="24"/>
-          <w:szCs w:val="24"/>
-          <w:lang w:val="fr-FR"/>
-        </w:rPr>
-        <w:t>mes. Par contre dans les autres filière</w:t>
-      </w:r>
-      <w:r>
-        <w:rPr>
-          <w:rFonts w:asciiTheme="majorBidi" w:hAnsiTheme="majorBidi" w:cstheme="majorBidi"/>
-          <w:sz w:val="24"/>
-          <w:szCs w:val="24"/>
-          <w:lang w:val="fr-FR"/>
-        </w:rPr>
-        <w:t>s</w:t>
-      </w:r>
-      <w:r>
-        <w:rPr>
-          <w:rFonts w:asciiTheme="majorBidi" w:hAnsiTheme="majorBidi" w:cstheme="majorBidi"/>
-          <w:sz w:val="24"/>
-          <w:szCs w:val="24"/>
-          <w:lang w:val="fr-FR"/>
-        </w:rPr>
-        <w:t>, il y a un nombre impair des é</w:t>
-      </w:r>
-      <w:r>
-        <w:rPr>
-          <w:rFonts w:asciiTheme="majorBidi" w:hAnsiTheme="majorBidi" w:cstheme="majorBidi"/>
-          <w:sz w:val="24"/>
-          <w:szCs w:val="24"/>
-          <w:lang w:val="fr-FR"/>
-        </w:rPr>
-        <w:t>tudiants donc il y aura des monô</w:t>
-      </w:r>
-      <w:r>
-        <w:rPr>
-          <w:rFonts w:asciiTheme="majorBidi" w:hAnsiTheme="majorBidi" w:cstheme="majorBidi"/>
-          <w:sz w:val="24"/>
-          <w:szCs w:val="24"/>
-          <w:lang w:val="fr-FR"/>
-        </w:rPr>
-        <w:t>mes.</w:t>
-      </w:r>
-    </w:p>
-    <w:p>
-      <w:pPr>
-        <w:spacing w:line="360" w:lineRule="auto"/>
-        <w:jc w:val="both"/>
-        <w:rPr>
-          <w:rFonts w:asciiTheme="majorBidi" w:hAnsiTheme="majorBidi" w:cstheme="majorBidi"/>
-          <w:sz w:val="24"/>
-          <w:szCs w:val="24"/>
-          <w:lang w:val="fr-FR"/>
-        </w:rPr>
-      </w:pPr>
+        <w:t>Qualité des données</w:t>
+      </w:r>
+    </w:p>
+    <w:p>
+      <w:pPr>
+        <w:spacing w:line="360" w:lineRule="auto"/>
+        <w:jc w:val="both"/>
+        <w:rPr>
+          <w:rFonts w:asciiTheme="majorBidi" w:hAnsiTheme="majorBidi" w:cstheme="majorBidi"/>
+          <w:sz w:val="24"/>
+          <w:szCs w:val="24"/>
+          <w:lang w:val="fr-FR"/>
+        </w:rPr>
+      </w:pPr>
+      <w:r>
+        <w:rPr>
+          <w:rFonts w:asciiTheme="majorBidi" w:hAnsiTheme="majorBidi" w:cstheme="majorBidi"/>
+          <w:sz w:val="24"/>
+          <w:szCs w:val="24"/>
+          <w:lang w:val="fr-FR"/>
+        </w:rPr>
+        <w:t>Pour la qualité des données tous les fic</w:t>
+      </w:r>
       <w:bookmarkStart w:id="0" w:name="_GoBack"/>
       <w:bookmarkEnd w:id="0"/>
+      <w:r>
+        <w:rPr>
+          <w:rFonts w:asciiTheme="majorBidi" w:hAnsiTheme="majorBidi" w:cstheme="majorBidi"/>
+          <w:sz w:val="24"/>
+          <w:szCs w:val="24"/>
+          <w:lang w:val="fr-FR"/>
+        </w:rPr>
+        <w:t>hiers ont des champs complets sauf le fichiers qui contient les notes de la filière SSI.</w:t>
+      </w:r>
+      <w:r>
+        <w:rPr>
+          <w:lang w:val="fr-FR" w:eastAsia="fr-FR"/>
+        </w:rPr>
+        <w:drawing>
+          <wp:inline distT="0" distB="0" distL="0" distR="0" wp14:anchorId="20EC6063" wp14:editId="7CE321C7">
+            <wp:extent cx="5760720" cy="4002405"/>
+            <wp:effectExtent l="0" t="0" r="0" b="0"/>
+            <wp:docPr id="12" name="Picture 12"/>
+            <wp:cNvGraphicFramePr>
+              <a:graphicFrameLocks xmlns:a="http://schemas.openxmlformats.org/drawingml/2006/main" noChangeAspect="1"/>
+            </wp:cNvGraphicFramePr>
+            <a:graphic xmlns:a="http://schemas.openxmlformats.org/drawingml/2006/main">
+              <a:graphicData uri="http://schemas.openxmlformats.org/drawingml/2006/picture">
+                <pic:pic xmlns:pic="http://schemas.openxmlformats.org/drawingml/2006/picture">
+                  <pic:nvPicPr>
+                    <pic:cNvPr id="1" name=""/>
+                    <pic:cNvPicPr/>
+                  </pic:nvPicPr>
+                  <pic:blipFill>
+                    <a:blip r:embed="rId26"/>
+                    <a:stretch>
+                      <a:fillRect/>
+                    </a:stretch>
+                  </pic:blipFill>
+                  <pic:spPr>
+                    <a:xfrm>
+                      <a:off x="0" y="0"/>
+                      <a:ext cx="5760720" cy="4002405"/>
+                    </a:xfrm>
+                    <a:prstGeom prst="rect">
+                      <a:avLst/>
+                    </a:prstGeom>
+                  </pic:spPr>
+                </pic:pic>
+              </a:graphicData>
+            </a:graphic>
+          </wp:inline>
+        </w:drawing>
+      </w:r>
+    </w:p>
+    <w:p>
+      <w:pPr>
+        <w:spacing w:line="360" w:lineRule="auto"/>
+        <w:jc w:val="both"/>
+        <w:rPr>
+          <w:rFonts w:asciiTheme="majorBidi" w:hAnsiTheme="majorBidi" w:cstheme="majorBidi"/>
+          <w:b/>
+          <w:bCs/>
+          <w:sz w:val="24"/>
+          <w:szCs w:val="24"/>
+          <w:lang w:val="fr-FR"/>
+        </w:rPr>
+      </w:pPr>
+      <w:r>
+        <w:rPr>
+          <w:rFonts w:asciiTheme="majorBidi" w:hAnsiTheme="majorBidi" w:cstheme="majorBidi"/>
+          <w:b/>
+          <w:bCs/>
+          <w:sz w:val="24"/>
+          <w:szCs w:val="24"/>
+          <w:lang w:val="fr-FR"/>
+        </w:rPr>
+        <w:t>Figure 1</w:t>
+      </w:r>
+      <w:r>
+        <w:rPr>
+          <w:rFonts w:asciiTheme="majorBidi" w:hAnsiTheme="majorBidi" w:cstheme="majorBidi"/>
+          <w:b/>
+          <w:bCs/>
+          <w:sz w:val="24"/>
+          <w:szCs w:val="24"/>
+          <w:lang w:val="fr-FR"/>
+        </w:rPr>
+        <w:t>2</w:t>
+      </w:r>
+      <w:r>
+        <w:rPr>
+          <w:rFonts w:asciiTheme="majorBidi" w:hAnsiTheme="majorBidi" w:cstheme="majorBidi"/>
+          <w:b/>
+          <w:bCs/>
+          <w:sz w:val="24"/>
+          <w:szCs w:val="24"/>
+          <w:lang w:val="fr-FR"/>
+        </w:rPr>
+        <w:t> : Qualité des données</w:t>
+      </w:r>
+      <w:r>
+        <w:rPr>
+          <w:rFonts w:asciiTheme="majorBidi" w:hAnsiTheme="majorBidi" w:cstheme="majorBidi"/>
+          <w:b/>
+          <w:bCs/>
+          <w:sz w:val="24"/>
+          <w:szCs w:val="24"/>
+          <w:lang w:val="fr-FR"/>
+        </w:rPr>
+        <w:t xml:space="preserve"> de nœud notes SSI</w:t>
+      </w:r>
+    </w:p>
+    <w:p>
+      <w:pPr>
+        <w:spacing w:line="360" w:lineRule="auto"/>
+        <w:jc w:val="both"/>
+        <w:rPr>
+          <w:rFonts w:asciiTheme="majorBidi" w:hAnsiTheme="majorBidi" w:cstheme="majorBidi"/>
+          <w:sz w:val="24"/>
+          <w:szCs w:val="24"/>
+          <w:lang w:val="fr-FR"/>
+        </w:rPr>
+      </w:pPr>
+      <w:r>
+        <w:rPr>
+          <w:rFonts w:asciiTheme="majorBidi" w:hAnsiTheme="majorBidi" w:cstheme="majorBidi"/>
+          <w:sz w:val="24"/>
+          <w:szCs w:val="24"/>
+          <w:lang w:val="fr-FR"/>
+        </w:rPr>
+        <w:lastRenderedPageBreak/>
+        <w:t>Il y’ a un manque des valeurs dans le champ status (30 valeurs manquantes) ainsi dans le champ PFA il y</w:t>
+      </w:r>
+      <w:r>
+        <w:rPr>
+          <w:rFonts w:asciiTheme="majorBidi" w:hAnsiTheme="majorBidi" w:cstheme="majorBidi"/>
+          <w:sz w:val="24"/>
+          <w:szCs w:val="24"/>
+          <w:lang w:val="fr-FR"/>
+        </w:rPr>
+        <w:t xml:space="preserve"> </w:t>
+      </w:r>
+      <w:r>
+        <w:rPr>
+          <w:rFonts w:asciiTheme="majorBidi" w:hAnsiTheme="majorBidi" w:cstheme="majorBidi"/>
+          <w:sz w:val="24"/>
+          <w:szCs w:val="24"/>
+          <w:lang w:val="fr-FR"/>
+        </w:rPr>
+        <w:t>a une seule valeur manquante.</w:t>
+      </w:r>
+    </w:p>
+    <w:p>
+      <w:pPr>
+        <w:spacing w:line="360" w:lineRule="auto"/>
+        <w:jc w:val="both"/>
+        <w:rPr>
+          <w:rFonts w:asciiTheme="majorBidi" w:hAnsiTheme="majorBidi" w:cstheme="majorBidi"/>
+          <w:sz w:val="24"/>
+          <w:szCs w:val="24"/>
+          <w:lang w:val="fr-FR"/>
+        </w:rPr>
+      </w:pPr>
+    </w:p>
+    <w:p>
+      <w:pPr>
+        <w:spacing w:line="360" w:lineRule="auto"/>
+        <w:jc w:val="both"/>
+        <w:rPr>
+          <w:rFonts w:asciiTheme="majorBidi" w:hAnsiTheme="majorBidi" w:cstheme="majorBidi"/>
+          <w:sz w:val="24"/>
+          <w:szCs w:val="24"/>
+          <w:lang w:val="fr-FR"/>
+        </w:rPr>
+      </w:pPr>
     </w:p>
     <w:p>
       <w:pPr>
@@ -5415,93 +5773,7 @@
 <file path=word/numbering.xml><?xml version="1.0" encoding="utf-8"?>
 <w:numbering xmlns:wpc="http://schemas.microsoft.com/office/word/2010/wordprocessingCanvas" xmlns:mc="http://schemas.openxmlformats.org/markup-compatibility/2006" xmlns:o="urn:schemas-microsoft-com:office:office" xmlns:r="http://schemas.openxmlformats.org/officeDocument/2006/relationships" xmlns:m="http://schemas.openxmlformats.org/officeDocument/2006/math" xmlns:v="urn:schemas-microsoft-com:vml" xmlns:wp14="http://schemas.microsoft.com/office/word/2010/wordprocessingDrawing" xmlns:wp="http://schemas.openxmlformats.org/drawingml/2006/wordprocessingDrawing" xmlns:w10="urn:schemas-microsoft-com:office:word" xmlns:w="http://schemas.openxmlformats.org/wordprocessingml/2006/main" xmlns:w14="http://schemas.microsoft.com/office/word/2010/wordml" xmlns:w15="http://schemas.microsoft.com/office/word/2012/wordml" xmlns:wpg="http://schemas.microsoft.com/office/word/2010/wordprocessingGroup" xmlns:wpi="http://schemas.microsoft.com/office/word/2010/wordprocessingInk" xmlns:wne="http://schemas.microsoft.com/office/word/2006/wordml" xmlns:wps="http://schemas.microsoft.com/office/word/2010/wordprocessingShape" mc:Ignorable="w14 w15 wp14">
   <w:abstractNum w:abstractNumId="0">
-    <w:nsid w:val="067F56D8"/>
-    <w:multiLevelType w:val="hybridMultilevel"/>
-    <w:tmpl w:val="478AE3FC"/>
-    <w:lvl w:ilvl="0" w:tplc="040C000F">
-      <w:start w:val="1"/>
-      <w:numFmt w:val="decimal"/>
-      <w:lvlText w:val="%1."/>
-      <w:lvlJc w:val="left"/>
-      <w:pPr>
-        <w:ind w:left="720" w:hanging="360"/>
-      </w:pPr>
-    </w:lvl>
-    <w:lvl w:ilvl="1" w:tplc="040C0019" w:tentative="1">
-      <w:start w:val="1"/>
-      <w:numFmt w:val="lowerLetter"/>
-      <w:lvlText w:val="%2."/>
-      <w:lvlJc w:val="left"/>
-      <w:pPr>
-        <w:ind w:left="1440" w:hanging="360"/>
-      </w:pPr>
-    </w:lvl>
-    <w:lvl w:ilvl="2" w:tplc="040C001B" w:tentative="1">
-      <w:start w:val="1"/>
-      <w:numFmt w:val="lowerRoman"/>
-      <w:lvlText w:val="%3."/>
-      <w:lvlJc w:val="right"/>
-      <w:pPr>
-        <w:ind w:left="2160" w:hanging="180"/>
-      </w:pPr>
-    </w:lvl>
-    <w:lvl w:ilvl="3" w:tplc="040C000F" w:tentative="1">
-      <w:start w:val="1"/>
-      <w:numFmt w:val="decimal"/>
-      <w:lvlText w:val="%4."/>
-      <w:lvlJc w:val="left"/>
-      <w:pPr>
-        <w:ind w:left="2880" w:hanging="360"/>
-      </w:pPr>
-    </w:lvl>
-    <w:lvl w:ilvl="4" w:tplc="040C0019" w:tentative="1">
-      <w:start w:val="1"/>
-      <w:numFmt w:val="lowerLetter"/>
-      <w:lvlText w:val="%5."/>
-      <w:lvlJc w:val="left"/>
-      <w:pPr>
-        <w:ind w:left="3600" w:hanging="360"/>
-      </w:pPr>
-    </w:lvl>
-    <w:lvl w:ilvl="5" w:tplc="040C001B" w:tentative="1">
-      <w:start w:val="1"/>
-      <w:numFmt w:val="lowerRoman"/>
-      <w:lvlText w:val="%6."/>
-      <w:lvlJc w:val="right"/>
-      <w:pPr>
-        <w:ind w:left="4320" w:hanging="180"/>
-      </w:pPr>
-    </w:lvl>
-    <w:lvl w:ilvl="6" w:tplc="040C000F" w:tentative="1">
-      <w:start w:val="1"/>
-      <w:numFmt w:val="decimal"/>
-      <w:lvlText w:val="%7."/>
-      <w:lvlJc w:val="left"/>
-      <w:pPr>
-        <w:ind w:left="5040" w:hanging="360"/>
-      </w:pPr>
-    </w:lvl>
-    <w:lvl w:ilvl="7" w:tplc="040C0019" w:tentative="1">
-      <w:start w:val="1"/>
-      <w:numFmt w:val="lowerLetter"/>
-      <w:lvlText w:val="%8."/>
-      <w:lvlJc w:val="left"/>
-      <w:pPr>
-        <w:ind w:left="5760" w:hanging="360"/>
-      </w:pPr>
-    </w:lvl>
-    <w:lvl w:ilvl="8" w:tplc="040C001B" w:tentative="1">
-      <w:start w:val="1"/>
-      <w:numFmt w:val="lowerRoman"/>
-      <w:lvlText w:val="%9."/>
-      <w:lvlJc w:val="right"/>
-      <w:pPr>
-        <w:ind w:left="6480" w:hanging="180"/>
-      </w:pPr>
-    </w:lvl>
-  </w:abstractNum>
-  <w:abstractNum w:abstractNumId="1">
-    <w:nsid w:val="18DA15AF"/>
+    <w:nsid w:val="02133E28"/>
     <w:multiLevelType w:val="multilevel"/>
     <w:tmpl w:val="0F0245F0"/>
     <w:lvl w:ilvl="0">
@@ -5618,8 +5890,94 @@
       </w:rPr>
     </w:lvl>
   </w:abstractNum>
+  <w:abstractNum w:abstractNumId="1">
+    <w:nsid w:val="067F56D8"/>
+    <w:multiLevelType w:val="hybridMultilevel"/>
+    <w:tmpl w:val="478AE3FC"/>
+    <w:lvl w:ilvl="0" w:tplc="040C000F">
+      <w:start w:val="1"/>
+      <w:numFmt w:val="decimal"/>
+      <w:lvlText w:val="%1."/>
+      <w:lvlJc w:val="left"/>
+      <w:pPr>
+        <w:ind w:left="720" w:hanging="360"/>
+      </w:pPr>
+    </w:lvl>
+    <w:lvl w:ilvl="1" w:tplc="040C0019" w:tentative="1">
+      <w:start w:val="1"/>
+      <w:numFmt w:val="lowerLetter"/>
+      <w:lvlText w:val="%2."/>
+      <w:lvlJc w:val="left"/>
+      <w:pPr>
+        <w:ind w:left="1440" w:hanging="360"/>
+      </w:pPr>
+    </w:lvl>
+    <w:lvl w:ilvl="2" w:tplc="040C001B" w:tentative="1">
+      <w:start w:val="1"/>
+      <w:numFmt w:val="lowerRoman"/>
+      <w:lvlText w:val="%3."/>
+      <w:lvlJc w:val="right"/>
+      <w:pPr>
+        <w:ind w:left="2160" w:hanging="180"/>
+      </w:pPr>
+    </w:lvl>
+    <w:lvl w:ilvl="3" w:tplc="040C000F" w:tentative="1">
+      <w:start w:val="1"/>
+      <w:numFmt w:val="decimal"/>
+      <w:lvlText w:val="%4."/>
+      <w:lvlJc w:val="left"/>
+      <w:pPr>
+        <w:ind w:left="2880" w:hanging="360"/>
+      </w:pPr>
+    </w:lvl>
+    <w:lvl w:ilvl="4" w:tplc="040C0019" w:tentative="1">
+      <w:start w:val="1"/>
+      <w:numFmt w:val="lowerLetter"/>
+      <w:lvlText w:val="%5."/>
+      <w:lvlJc w:val="left"/>
+      <w:pPr>
+        <w:ind w:left="3600" w:hanging="360"/>
+      </w:pPr>
+    </w:lvl>
+    <w:lvl w:ilvl="5" w:tplc="040C001B" w:tentative="1">
+      <w:start w:val="1"/>
+      <w:numFmt w:val="lowerRoman"/>
+      <w:lvlText w:val="%6."/>
+      <w:lvlJc w:val="right"/>
+      <w:pPr>
+        <w:ind w:left="4320" w:hanging="180"/>
+      </w:pPr>
+    </w:lvl>
+    <w:lvl w:ilvl="6" w:tplc="040C000F" w:tentative="1">
+      <w:start w:val="1"/>
+      <w:numFmt w:val="decimal"/>
+      <w:lvlText w:val="%7."/>
+      <w:lvlJc w:val="left"/>
+      <w:pPr>
+        <w:ind w:left="5040" w:hanging="360"/>
+      </w:pPr>
+    </w:lvl>
+    <w:lvl w:ilvl="7" w:tplc="040C0019" w:tentative="1">
+      <w:start w:val="1"/>
+      <w:numFmt w:val="lowerLetter"/>
+      <w:lvlText w:val="%8."/>
+      <w:lvlJc w:val="left"/>
+      <w:pPr>
+        <w:ind w:left="5760" w:hanging="360"/>
+      </w:pPr>
+    </w:lvl>
+    <w:lvl w:ilvl="8" w:tplc="040C001B" w:tentative="1">
+      <w:start w:val="1"/>
+      <w:numFmt w:val="lowerRoman"/>
+      <w:lvlText w:val="%9."/>
+      <w:lvlJc w:val="right"/>
+      <w:pPr>
+        <w:ind w:left="6480" w:hanging="180"/>
+      </w:pPr>
+    </w:lvl>
+  </w:abstractNum>
   <w:abstractNum w:abstractNumId="2">
-    <w:nsid w:val="2F6A2A25"/>
+    <w:nsid w:val="18DA15AF"/>
     <w:multiLevelType w:val="multilevel"/>
     <w:tmpl w:val="0F0245F0"/>
     <w:lvl w:ilvl="0">
@@ -5737,6 +6095,124 @@
     </w:lvl>
   </w:abstractNum>
   <w:abstractNum w:abstractNumId="3">
+    <w:nsid w:val="2F6A2A25"/>
+    <w:multiLevelType w:val="multilevel"/>
+    <w:tmpl w:val="0F0245F0"/>
+    <w:lvl w:ilvl="0">
+      <w:start w:val="1"/>
+      <w:numFmt w:val="decimal"/>
+      <w:lvlText w:val="%1."/>
+      <w:lvlJc w:val="left"/>
+      <w:pPr>
+        <w:ind w:left="720" w:hanging="360"/>
+      </w:pPr>
+    </w:lvl>
+    <w:lvl w:ilvl="1">
+      <w:start w:val="1"/>
+      <w:numFmt w:val="decimal"/>
+      <w:isLgl/>
+      <w:lvlText w:val="%1.%2."/>
+      <w:lvlJc w:val="left"/>
+      <w:pPr>
+        <w:ind w:left="720" w:hanging="360"/>
+      </w:pPr>
+      <w:rPr>
+        <w:rFonts w:hint="default"/>
+      </w:rPr>
+    </w:lvl>
+    <w:lvl w:ilvl="2">
+      <w:start w:val="1"/>
+      <w:numFmt w:val="decimal"/>
+      <w:isLgl/>
+      <w:lvlText w:val="%1.%2.%3."/>
+      <w:lvlJc w:val="left"/>
+      <w:pPr>
+        <w:ind w:left="1080" w:hanging="720"/>
+      </w:pPr>
+      <w:rPr>
+        <w:rFonts w:hint="default"/>
+      </w:rPr>
+    </w:lvl>
+    <w:lvl w:ilvl="3">
+      <w:start w:val="1"/>
+      <w:numFmt w:val="decimal"/>
+      <w:isLgl/>
+      <w:lvlText w:val="%1.%2.%3.%4."/>
+      <w:lvlJc w:val="left"/>
+      <w:pPr>
+        <w:ind w:left="1080" w:hanging="720"/>
+      </w:pPr>
+      <w:rPr>
+        <w:rFonts w:hint="default"/>
+      </w:rPr>
+    </w:lvl>
+    <w:lvl w:ilvl="4">
+      <w:start w:val="1"/>
+      <w:numFmt w:val="decimal"/>
+      <w:isLgl/>
+      <w:lvlText w:val="%1.%2.%3.%4.%5."/>
+      <w:lvlJc w:val="left"/>
+      <w:pPr>
+        <w:ind w:left="1440" w:hanging="1080"/>
+      </w:pPr>
+      <w:rPr>
+        <w:rFonts w:hint="default"/>
+      </w:rPr>
+    </w:lvl>
+    <w:lvl w:ilvl="5">
+      <w:start w:val="1"/>
+      <w:numFmt w:val="decimal"/>
+      <w:isLgl/>
+      <w:lvlText w:val="%1.%2.%3.%4.%5.%6."/>
+      <w:lvlJc w:val="left"/>
+      <w:pPr>
+        <w:ind w:left="1440" w:hanging="1080"/>
+      </w:pPr>
+      <w:rPr>
+        <w:rFonts w:hint="default"/>
+      </w:rPr>
+    </w:lvl>
+    <w:lvl w:ilvl="6">
+      <w:start w:val="1"/>
+      <w:numFmt w:val="decimal"/>
+      <w:isLgl/>
+      <w:lvlText w:val="%1.%2.%3.%4.%5.%6.%7."/>
+      <w:lvlJc w:val="left"/>
+      <w:pPr>
+        <w:ind w:left="1800" w:hanging="1440"/>
+      </w:pPr>
+      <w:rPr>
+        <w:rFonts w:hint="default"/>
+      </w:rPr>
+    </w:lvl>
+    <w:lvl w:ilvl="7">
+      <w:start w:val="1"/>
+      <w:numFmt w:val="decimal"/>
+      <w:isLgl/>
+      <w:lvlText w:val="%1.%2.%3.%4.%5.%6.%7.%8."/>
+      <w:lvlJc w:val="left"/>
+      <w:pPr>
+        <w:ind w:left="1800" w:hanging="1440"/>
+      </w:pPr>
+      <w:rPr>
+        <w:rFonts w:hint="default"/>
+      </w:rPr>
+    </w:lvl>
+    <w:lvl w:ilvl="8">
+      <w:start w:val="1"/>
+      <w:numFmt w:val="decimal"/>
+      <w:isLgl/>
+      <w:lvlText w:val="%1.%2.%3.%4.%5.%6.%7.%8.%9."/>
+      <w:lvlJc w:val="left"/>
+      <w:pPr>
+        <w:ind w:left="2160" w:hanging="1800"/>
+      </w:pPr>
+      <w:rPr>
+        <w:rFonts w:hint="default"/>
+      </w:rPr>
+    </w:lvl>
+  </w:abstractNum>
+  <w:abstractNum w:abstractNumId="4">
     <w:nsid w:val="380B48A1"/>
     <w:multiLevelType w:val="hybridMultilevel"/>
     <w:tmpl w:val="2FB81578"/>
@@ -5849,7 +6325,7 @@
       </w:rPr>
     </w:lvl>
   </w:abstractNum>
-  <w:abstractNum w:abstractNumId="4">
+  <w:abstractNum w:abstractNumId="5">
     <w:nsid w:val="4B280667"/>
     <w:multiLevelType w:val="hybridMultilevel"/>
     <w:tmpl w:val="62389730"/>
@@ -5935,7 +6411,7 @@
       </w:pPr>
     </w:lvl>
   </w:abstractNum>
-  <w:abstractNum w:abstractNumId="5">
+  <w:abstractNum w:abstractNumId="6">
     <w:nsid w:val="7123241D"/>
     <w:multiLevelType w:val="hybridMultilevel"/>
     <w:tmpl w:val="27B814EA"/>
@@ -6049,22 +6525,25 @@
     </w:lvl>
   </w:abstractNum>
   <w:num w:numId="1">
+    <w:abstractNumId w:val="5"/>
+  </w:num>
+  <w:num w:numId="2">
+    <w:abstractNumId w:val="2"/>
+  </w:num>
+  <w:num w:numId="3">
+    <w:abstractNumId w:val="6"/>
+  </w:num>
+  <w:num w:numId="4">
     <w:abstractNumId w:val="4"/>
   </w:num>
-  <w:num w:numId="2">
+  <w:num w:numId="5">
     <w:abstractNumId w:val="1"/>
   </w:num>
-  <w:num w:numId="3">
-    <w:abstractNumId w:val="5"/>
-  </w:num>
-  <w:num w:numId="4">
+  <w:num w:numId="6">
     <w:abstractNumId w:val="3"/>
   </w:num>
-  <w:num w:numId="5">
+  <w:num w:numId="7">
     <w:abstractNumId w:val="0"/>
-  </w:num>
-  <w:num w:numId="6">
-    <w:abstractNumId w:val="2"/>
   </w:num>
 </w:numbering>
 </file>

</xml_diff>

<commit_message>
Ajouter la préparation des données
</commit_message>
<xml_diff>
--- a/rapport.docx
+++ b/rapport.docx
@@ -5307,6 +5307,21 @@
     </w:p>
     <w:p>
       <w:pPr>
+        <w:pStyle w:val="ListParagraph"/>
+        <w:spacing w:line="360" w:lineRule="auto"/>
+        <w:jc w:val="both"/>
+        <w:rPr>
+          <w:rFonts w:asciiTheme="majorBidi" w:hAnsiTheme="majorBidi" w:cstheme="majorBidi"/>
+          <w:b/>
+          <w:bCs/>
+          <w:sz w:val="24"/>
+          <w:szCs w:val="24"/>
+          <w:lang w:val="fr-FR"/>
+        </w:rPr>
+      </w:pPr>
+    </w:p>
+    <w:p>
+      <w:pPr>
         <w:spacing w:line="360" w:lineRule="auto"/>
         <w:jc w:val="both"/>
         <w:rPr>
@@ -5456,72 +5471,28 @@
           <w:szCs w:val="24"/>
           <w:lang w:val="fr-FR"/>
         </w:rPr>
-        <w:t>Figure 1</w:t>
-      </w:r>
-      <w:r>
-        <w:rPr>
-          <w:rFonts w:asciiTheme="majorBidi" w:hAnsiTheme="majorBidi" w:cstheme="majorBidi"/>
-          <w:b/>
-          <w:bCs/>
-          <w:sz w:val="24"/>
-          <w:szCs w:val="24"/>
-          <w:lang w:val="fr-FR"/>
-        </w:rPr>
-        <w:t>1</w:t>
-      </w:r>
-      <w:r>
-        <w:rPr>
-          <w:rFonts w:asciiTheme="majorBidi" w:hAnsiTheme="majorBidi" w:cstheme="majorBidi"/>
-          <w:b/>
-          <w:bCs/>
-          <w:sz w:val="24"/>
-          <w:szCs w:val="24"/>
-          <w:lang w:val="fr-FR"/>
-        </w:rPr>
-        <w:t xml:space="preserve"> : </w:t>
-      </w:r>
-      <w:r>
-        <w:rPr>
-          <w:rFonts w:asciiTheme="majorBidi" w:hAnsiTheme="majorBidi" w:cstheme="majorBidi"/>
-          <w:b/>
-          <w:bCs/>
-          <w:sz w:val="24"/>
-          <w:szCs w:val="24"/>
-          <w:lang w:val="fr-FR"/>
-        </w:rPr>
-        <w:t>Qualité des données</w:t>
-      </w:r>
-    </w:p>
-    <w:p>
-      <w:pPr>
-        <w:spacing w:line="360" w:lineRule="auto"/>
-        <w:jc w:val="both"/>
-        <w:rPr>
-          <w:rFonts w:asciiTheme="majorBidi" w:hAnsiTheme="majorBidi" w:cstheme="majorBidi"/>
-          <w:sz w:val="24"/>
-          <w:szCs w:val="24"/>
-          <w:lang w:val="fr-FR"/>
-        </w:rPr>
-      </w:pPr>
-      <w:r>
-        <w:rPr>
-          <w:rFonts w:asciiTheme="majorBidi" w:hAnsiTheme="majorBidi" w:cstheme="majorBidi"/>
-          <w:sz w:val="24"/>
-          <w:szCs w:val="24"/>
-          <w:lang w:val="fr-FR"/>
-        </w:rPr>
-        <w:t>Pour la qualité des données tous les fic</w:t>
-      </w:r>
-      <w:bookmarkStart w:id="0" w:name="_GoBack"/>
-      <w:bookmarkEnd w:id="0"/>
-      <w:r>
-        <w:rPr>
-          <w:rFonts w:asciiTheme="majorBidi" w:hAnsiTheme="majorBidi" w:cstheme="majorBidi"/>
-          <w:sz w:val="24"/>
-          <w:szCs w:val="24"/>
-          <w:lang w:val="fr-FR"/>
-        </w:rPr>
-        <w:t>hiers ont des champs complets sauf le fichiers qui contient les notes de la filière SSI.</w:t>
+        <w:t>Figure 11 : Qualité des données</w:t>
+      </w:r>
+    </w:p>
+    <w:p>
+      <w:pPr>
+        <w:spacing w:line="360" w:lineRule="auto"/>
+        <w:jc w:val="both"/>
+        <w:rPr>
+          <w:rFonts w:asciiTheme="majorBidi" w:hAnsiTheme="majorBidi" w:cstheme="majorBidi"/>
+          <w:sz w:val="24"/>
+          <w:szCs w:val="24"/>
+          <w:lang w:val="fr-FR"/>
+        </w:rPr>
+      </w:pPr>
+      <w:r>
+        <w:rPr>
+          <w:rFonts w:asciiTheme="majorBidi" w:hAnsiTheme="majorBidi" w:cstheme="majorBidi"/>
+          <w:sz w:val="24"/>
+          <w:szCs w:val="24"/>
+          <w:lang w:val="fr-FR"/>
+        </w:rPr>
+        <w:t>Pour la qualité des données tous les fichiers ont des champs complets sauf le fichiers qui contient les notes de la filière SSI.</w:t>
       </w:r>
       <w:r>
         <w:rPr>
@@ -5586,40 +5557,7 @@
           <w:szCs w:val="24"/>
           <w:lang w:val="fr-FR"/>
         </w:rPr>
-        <w:t>Figure 1</w:t>
-      </w:r>
-      <w:r>
-        <w:rPr>
-          <w:rFonts w:asciiTheme="majorBidi" w:hAnsiTheme="majorBidi" w:cstheme="majorBidi"/>
-          <w:b/>
-          <w:bCs/>
-          <w:sz w:val="24"/>
-          <w:szCs w:val="24"/>
-          <w:lang w:val="fr-FR"/>
-        </w:rPr>
-        <w:t>2</w:t>
-      </w:r>
-      <w:r>
-        <w:rPr>
-          <w:rFonts w:asciiTheme="majorBidi" w:hAnsiTheme="majorBidi" w:cstheme="majorBidi"/>
-          <w:b/>
-          <w:bCs/>
-          <w:sz w:val="24"/>
-          <w:szCs w:val="24"/>
-          <w:lang w:val="fr-FR"/>
-        </w:rPr>
-        <w:t> : Qualité des données</w:t>
-      </w:r>
-      <w:r>
-        <w:rPr>
-          <w:rFonts w:asciiTheme="majorBidi" w:hAnsiTheme="majorBidi" w:cstheme="majorBidi"/>
-          <w:b/>
-          <w:bCs/>
-          <w:sz w:val="24"/>
-          <w:szCs w:val="24"/>
-          <w:lang w:val="fr-FR"/>
-        </w:rPr>
-        <w:t xml:space="preserve"> de nœud notes SSI</w:t>
+        <w:t>Figure 12 : Qualité des données de nœud notes SSI</w:t>
       </w:r>
     </w:p>
     <w:p>
@@ -5668,6 +5606,1911 @@
         <w:jc w:val="both"/>
         <w:rPr>
           <w:rFonts w:asciiTheme="majorBidi" w:hAnsiTheme="majorBidi" w:cstheme="majorBidi"/>
+          <w:sz w:val="24"/>
+          <w:szCs w:val="24"/>
+          <w:lang w:val="fr-FR"/>
+        </w:rPr>
+      </w:pPr>
+    </w:p>
+    <w:p>
+      <w:pPr>
+        <w:spacing w:line="360" w:lineRule="auto"/>
+        <w:jc w:val="both"/>
+        <w:rPr>
+          <w:rFonts w:asciiTheme="majorBidi" w:hAnsiTheme="majorBidi" w:cstheme="majorBidi"/>
+          <w:sz w:val="24"/>
+          <w:szCs w:val="24"/>
+          <w:lang w:val="fr-FR"/>
+        </w:rPr>
+      </w:pPr>
+    </w:p>
+    <w:p>
+      <w:pPr>
+        <w:spacing w:line="360" w:lineRule="auto"/>
+        <w:jc w:val="both"/>
+        <w:rPr>
+          <w:rFonts w:asciiTheme="majorBidi" w:hAnsiTheme="majorBidi" w:cstheme="majorBidi"/>
+          <w:sz w:val="24"/>
+          <w:szCs w:val="24"/>
+          <w:lang w:val="fr-FR"/>
+        </w:rPr>
+      </w:pPr>
+    </w:p>
+    <w:p>
+      <w:pPr>
+        <w:spacing w:line="360" w:lineRule="auto"/>
+        <w:jc w:val="both"/>
+        <w:rPr>
+          <w:rFonts w:asciiTheme="majorBidi" w:hAnsiTheme="majorBidi" w:cstheme="majorBidi"/>
+          <w:sz w:val="24"/>
+          <w:szCs w:val="24"/>
+          <w:lang w:val="fr-FR"/>
+        </w:rPr>
+      </w:pPr>
+    </w:p>
+    <w:p>
+      <w:pPr>
+        <w:spacing w:line="360" w:lineRule="auto"/>
+        <w:jc w:val="both"/>
+        <w:rPr>
+          <w:rFonts w:asciiTheme="majorBidi" w:hAnsiTheme="majorBidi" w:cstheme="majorBidi"/>
+          <w:sz w:val="24"/>
+          <w:szCs w:val="24"/>
+          <w:lang w:val="fr-FR"/>
+        </w:rPr>
+      </w:pPr>
+    </w:p>
+    <w:p>
+      <w:pPr>
+        <w:spacing w:line="360" w:lineRule="auto"/>
+        <w:jc w:val="both"/>
+        <w:rPr>
+          <w:rFonts w:asciiTheme="majorBidi" w:hAnsiTheme="majorBidi" w:cstheme="majorBidi"/>
+          <w:sz w:val="24"/>
+          <w:szCs w:val="24"/>
+          <w:lang w:val="fr-FR"/>
+        </w:rPr>
+      </w:pPr>
+    </w:p>
+    <w:p>
+      <w:pPr>
+        <w:spacing w:line="360" w:lineRule="auto"/>
+        <w:jc w:val="both"/>
+        <w:rPr>
+          <w:rFonts w:asciiTheme="majorBidi" w:hAnsiTheme="majorBidi" w:cstheme="majorBidi"/>
+          <w:sz w:val="24"/>
+          <w:szCs w:val="24"/>
+          <w:lang w:val="fr-FR"/>
+        </w:rPr>
+      </w:pPr>
+    </w:p>
+    <w:p>
+      <w:pPr>
+        <w:spacing w:line="360" w:lineRule="auto"/>
+        <w:jc w:val="both"/>
+        <w:rPr>
+          <w:rFonts w:asciiTheme="majorBidi" w:hAnsiTheme="majorBidi" w:cstheme="majorBidi"/>
+          <w:sz w:val="24"/>
+          <w:szCs w:val="24"/>
+          <w:lang w:val="fr-FR"/>
+        </w:rPr>
+      </w:pPr>
+    </w:p>
+    <w:p>
+      <w:pPr>
+        <w:spacing w:line="360" w:lineRule="auto"/>
+        <w:jc w:val="both"/>
+        <w:rPr>
+          <w:rFonts w:asciiTheme="majorBidi" w:hAnsiTheme="majorBidi" w:cstheme="majorBidi"/>
+          <w:sz w:val="24"/>
+          <w:szCs w:val="24"/>
+          <w:lang w:val="fr-FR"/>
+        </w:rPr>
+      </w:pPr>
+    </w:p>
+    <w:p>
+      <w:pPr>
+        <w:spacing w:line="360" w:lineRule="auto"/>
+        <w:jc w:val="both"/>
+        <w:rPr>
+          <w:rFonts w:asciiTheme="majorBidi" w:hAnsiTheme="majorBidi" w:cstheme="majorBidi"/>
+          <w:sz w:val="24"/>
+          <w:szCs w:val="24"/>
+          <w:lang w:val="fr-FR"/>
+        </w:rPr>
+      </w:pPr>
+    </w:p>
+    <w:p>
+      <w:pPr>
+        <w:spacing w:line="360" w:lineRule="auto"/>
+        <w:jc w:val="both"/>
+        <w:rPr>
+          <w:rFonts w:asciiTheme="majorBidi" w:hAnsiTheme="majorBidi" w:cstheme="majorBidi"/>
+          <w:sz w:val="24"/>
+          <w:szCs w:val="24"/>
+          <w:lang w:val="fr-FR"/>
+        </w:rPr>
+      </w:pPr>
+    </w:p>
+    <w:p>
+      <w:pPr>
+        <w:spacing w:line="360" w:lineRule="auto"/>
+        <w:jc w:val="both"/>
+        <w:rPr>
+          <w:rFonts w:asciiTheme="majorBidi" w:hAnsiTheme="majorBidi" w:cstheme="majorBidi"/>
+          <w:sz w:val="24"/>
+          <w:szCs w:val="24"/>
+          <w:lang w:val="fr-FR"/>
+        </w:rPr>
+      </w:pPr>
+    </w:p>
+    <w:p>
+      <w:pPr>
+        <w:spacing w:line="360" w:lineRule="auto"/>
+        <w:jc w:val="both"/>
+        <w:rPr>
+          <w:rFonts w:asciiTheme="majorBidi" w:hAnsiTheme="majorBidi" w:cstheme="majorBidi"/>
+          <w:sz w:val="24"/>
+          <w:szCs w:val="24"/>
+          <w:lang w:val="fr-FR"/>
+        </w:rPr>
+      </w:pPr>
+    </w:p>
+    <w:p>
+      <w:pPr>
+        <w:spacing w:line="360" w:lineRule="auto"/>
+        <w:jc w:val="both"/>
+        <w:rPr>
+          <w:rFonts w:asciiTheme="majorBidi" w:hAnsiTheme="majorBidi" w:cstheme="majorBidi"/>
+          <w:sz w:val="24"/>
+          <w:szCs w:val="24"/>
+          <w:lang w:val="fr-FR"/>
+        </w:rPr>
+      </w:pPr>
+    </w:p>
+    <w:p>
+      <w:pPr>
+        <w:spacing w:line="360" w:lineRule="auto"/>
+        <w:jc w:val="both"/>
+        <w:rPr>
+          <w:rFonts w:asciiTheme="majorBidi" w:hAnsiTheme="majorBidi" w:cstheme="majorBidi"/>
+          <w:sz w:val="24"/>
+          <w:szCs w:val="24"/>
+          <w:lang w:val="fr-FR"/>
+        </w:rPr>
+      </w:pPr>
+    </w:p>
+    <w:p>
+      <w:pPr>
+        <w:spacing w:line="360" w:lineRule="auto"/>
+        <w:jc w:val="both"/>
+        <w:rPr>
+          <w:rFonts w:asciiTheme="majorBidi" w:hAnsiTheme="majorBidi" w:cstheme="majorBidi"/>
+          <w:sz w:val="24"/>
+          <w:szCs w:val="24"/>
+          <w:lang w:val="fr-FR"/>
+        </w:rPr>
+      </w:pPr>
+    </w:p>
+    <w:p>
+      <w:pPr>
+        <w:spacing w:line="360" w:lineRule="auto"/>
+        <w:jc w:val="both"/>
+        <w:rPr>
+          <w:rFonts w:asciiTheme="majorBidi" w:hAnsiTheme="majorBidi" w:cstheme="majorBidi"/>
+          <w:sz w:val="24"/>
+          <w:szCs w:val="24"/>
+          <w:lang w:val="fr-FR"/>
+        </w:rPr>
+      </w:pPr>
+    </w:p>
+    <w:p>
+      <w:pPr>
+        <w:spacing w:line="360" w:lineRule="auto"/>
+        <w:jc w:val="both"/>
+        <w:rPr>
+          <w:rFonts w:asciiTheme="majorBidi" w:hAnsiTheme="majorBidi" w:cstheme="majorBidi"/>
+          <w:sz w:val="24"/>
+          <w:szCs w:val="24"/>
+          <w:lang w:val="fr-FR"/>
+        </w:rPr>
+      </w:pPr>
+    </w:p>
+    <w:p>
+      <w:pPr>
+        <w:spacing w:line="360" w:lineRule="auto"/>
+        <w:jc w:val="both"/>
+        <w:rPr>
+          <w:rFonts w:asciiTheme="majorBidi" w:hAnsiTheme="majorBidi" w:cstheme="majorBidi"/>
+          <w:sz w:val="24"/>
+          <w:szCs w:val="24"/>
+          <w:lang w:val="fr-FR"/>
+        </w:rPr>
+      </w:pPr>
+    </w:p>
+    <w:p>
+      <w:pPr>
+        <w:spacing w:line="360" w:lineRule="auto"/>
+        <w:jc w:val="both"/>
+        <w:rPr>
+          <w:rFonts w:asciiTheme="majorBidi" w:hAnsiTheme="majorBidi" w:cstheme="majorBidi"/>
+          <w:sz w:val="24"/>
+          <w:szCs w:val="24"/>
+          <w:lang w:val="fr-FR"/>
+        </w:rPr>
+      </w:pPr>
+    </w:p>
+    <w:p>
+      <w:pPr>
+        <w:spacing w:line="360" w:lineRule="auto"/>
+        <w:jc w:val="both"/>
+        <w:rPr>
+          <w:rFonts w:asciiTheme="majorBidi" w:hAnsiTheme="majorBidi" w:cstheme="majorBidi"/>
+          <w:sz w:val="24"/>
+          <w:szCs w:val="24"/>
+          <w:lang w:val="fr-FR"/>
+        </w:rPr>
+      </w:pPr>
+    </w:p>
+    <w:p>
+      <w:pPr>
+        <w:spacing w:line="360" w:lineRule="auto"/>
+        <w:jc w:val="both"/>
+        <w:rPr>
+          <w:rFonts w:asciiTheme="majorBidi" w:hAnsiTheme="majorBidi" w:cstheme="majorBidi"/>
+          <w:sz w:val="24"/>
+          <w:szCs w:val="24"/>
+          <w:lang w:val="fr-FR"/>
+        </w:rPr>
+      </w:pPr>
+    </w:p>
+    <w:p>
+      <w:pPr>
+        <w:spacing w:line="360" w:lineRule="auto"/>
+        <w:jc w:val="both"/>
+        <w:rPr>
+          <w:rFonts w:asciiTheme="majorBidi" w:hAnsiTheme="majorBidi" w:cstheme="majorBidi"/>
+          <w:sz w:val="24"/>
+          <w:szCs w:val="24"/>
+          <w:lang w:val="fr-FR"/>
+        </w:rPr>
+      </w:pPr>
+    </w:p>
+    <w:p>
+      <w:pPr>
+        <w:spacing w:line="360" w:lineRule="auto"/>
+        <w:rPr>
+          <w:rFonts w:asciiTheme="majorBidi" w:hAnsiTheme="majorBidi" w:cstheme="majorBidi"/>
+          <w:b/>
+          <w:bCs/>
+          <w:sz w:val="24"/>
+          <w:szCs w:val="24"/>
+          <w:lang w:val="fr-FR"/>
+        </w:rPr>
+      </w:pPr>
+      <w:r>
+        <w:rPr>
+          <w:rFonts w:asciiTheme="majorBidi" w:hAnsiTheme="majorBidi" w:cstheme="majorBidi"/>
+          <w:b/>
+          <w:bCs/>
+          <w:sz w:val="24"/>
+          <w:szCs w:val="24"/>
+          <w:lang w:val="fr-FR"/>
+        </w:rPr>
+        <w:lastRenderedPageBreak/>
+        <w:t>Chapitre 3</w:t>
+      </w:r>
+      <w:r>
+        <w:rPr>
+          <w:rFonts w:asciiTheme="majorBidi" w:hAnsiTheme="majorBidi" w:cstheme="majorBidi"/>
+          <w:b/>
+          <w:bCs/>
+          <w:sz w:val="24"/>
+          <w:szCs w:val="24"/>
+          <w:lang w:val="fr-FR"/>
+        </w:rPr>
+        <w:t xml:space="preserve"> : </w:t>
+      </w:r>
+      <w:r>
+        <w:rPr>
+          <w:rFonts w:asciiTheme="majorBidi" w:hAnsiTheme="majorBidi" w:cstheme="majorBidi"/>
+          <w:b/>
+          <w:bCs/>
+          <w:sz w:val="24"/>
+          <w:szCs w:val="24"/>
+          <w:lang w:val="fr-FR"/>
+        </w:rPr>
+        <w:t>Préparation des données</w:t>
+      </w:r>
+    </w:p>
+    <w:p>
+      <w:pPr>
+        <w:spacing w:line="360" w:lineRule="auto"/>
+        <w:rPr>
+          <w:rFonts w:asciiTheme="majorBidi" w:hAnsiTheme="majorBidi" w:cstheme="majorBidi"/>
+          <w:sz w:val="24"/>
+          <w:szCs w:val="24"/>
+          <w:lang w:val="fr-FR"/>
+        </w:rPr>
+      </w:pPr>
+      <w:r>
+        <w:rPr>
+          <w:rFonts w:asciiTheme="majorBidi" w:hAnsiTheme="majorBidi" w:cstheme="majorBidi"/>
+          <w:sz w:val="24"/>
+          <w:szCs w:val="24"/>
+          <w:lang w:val="fr-FR"/>
+        </w:rPr>
+        <w:t>La préparation des données est l’un des aspects les plus importante et les plus coûteux en temps du Data Mining.</w:t>
+      </w:r>
+      <w:r>
+        <w:rPr>
+          <w:rFonts w:asciiTheme="majorBidi" w:hAnsiTheme="majorBidi" w:cstheme="majorBidi"/>
+          <w:sz w:val="24"/>
+          <w:szCs w:val="24"/>
+          <w:lang w:val="fr-FR"/>
+        </w:rPr>
+        <w:t xml:space="preserve"> Dans cette section, on va voir la sélection des d</w:t>
+      </w:r>
+      <w:r>
+        <w:rPr>
+          <w:rFonts w:asciiTheme="majorBidi" w:hAnsiTheme="majorBidi" w:cstheme="majorBidi"/>
+          <w:sz w:val="24"/>
+          <w:szCs w:val="24"/>
+          <w:lang w:val="fr-FR"/>
+        </w:rPr>
+        <w:t>onnées, le nettoyage des donnés et l’</w:t>
+      </w:r>
+      <w:r>
+        <w:rPr>
+          <w:rFonts w:asciiTheme="majorBidi" w:hAnsiTheme="majorBidi" w:cstheme="majorBidi"/>
+          <w:sz w:val="24"/>
+          <w:szCs w:val="24"/>
+          <w:lang w:val="fr-FR"/>
+        </w:rPr>
+        <w:t>inté</w:t>
+      </w:r>
+      <w:r>
+        <w:rPr>
+          <w:rFonts w:asciiTheme="majorBidi" w:hAnsiTheme="majorBidi" w:cstheme="majorBidi"/>
+          <w:sz w:val="24"/>
+          <w:szCs w:val="24"/>
+          <w:lang w:val="fr-FR"/>
+        </w:rPr>
+        <w:t>grat</w:t>
+      </w:r>
+      <w:r>
+        <w:rPr>
+          <w:rFonts w:asciiTheme="majorBidi" w:hAnsiTheme="majorBidi" w:cstheme="majorBidi"/>
+          <w:sz w:val="24"/>
+          <w:szCs w:val="24"/>
+          <w:lang w:val="fr-FR"/>
+        </w:rPr>
+        <w:t>io</w:t>
+      </w:r>
+      <w:r>
+        <w:rPr>
+          <w:rFonts w:asciiTheme="majorBidi" w:hAnsiTheme="majorBidi" w:cstheme="majorBidi"/>
+          <w:sz w:val="24"/>
+          <w:szCs w:val="24"/>
+          <w:lang w:val="fr-FR"/>
+        </w:rPr>
+        <w:t>n des données.</w:t>
+      </w:r>
+    </w:p>
+    <w:p>
+      <w:pPr>
+        <w:pStyle w:val="ListParagraph"/>
+        <w:numPr>
+          <w:ilvl w:val="0"/>
+          <w:numId w:val="8"/>
+        </w:numPr>
+        <w:spacing w:line="360" w:lineRule="auto"/>
+        <w:rPr>
+          <w:rFonts w:asciiTheme="majorBidi" w:hAnsiTheme="majorBidi" w:cstheme="majorBidi"/>
+          <w:b/>
+          <w:bCs/>
+          <w:sz w:val="24"/>
+          <w:szCs w:val="24"/>
+          <w:lang w:val="fr-FR"/>
+        </w:rPr>
+      </w:pPr>
+      <w:r>
+        <w:rPr>
+          <w:rFonts w:asciiTheme="majorBidi" w:hAnsiTheme="majorBidi" w:cstheme="majorBidi"/>
+          <w:b/>
+          <w:bCs/>
+          <w:sz w:val="24"/>
+          <w:szCs w:val="24"/>
+          <w:lang w:val="fr-FR"/>
+        </w:rPr>
+        <w:t>Sé</w:t>
+      </w:r>
+      <w:r>
+        <w:rPr>
+          <w:rFonts w:asciiTheme="majorBidi" w:hAnsiTheme="majorBidi" w:cstheme="majorBidi"/>
+          <w:b/>
+          <w:bCs/>
+          <w:sz w:val="24"/>
+          <w:szCs w:val="24"/>
+          <w:lang w:val="fr-FR"/>
+        </w:rPr>
+        <w:t xml:space="preserve">lection des données </w:t>
+      </w:r>
+    </w:p>
+    <w:p>
+      <w:pPr>
+        <w:spacing w:line="360" w:lineRule="auto"/>
+        <w:rPr>
+          <w:rFonts w:asciiTheme="majorBidi" w:hAnsiTheme="majorBidi" w:cstheme="majorBidi"/>
+          <w:sz w:val="24"/>
+          <w:szCs w:val="24"/>
+          <w:lang w:val="fr-FR"/>
+        </w:rPr>
+      </w:pPr>
+      <w:r>
+        <w:rPr>
+          <w:rFonts w:asciiTheme="majorBidi" w:hAnsiTheme="majorBidi" w:cstheme="majorBidi"/>
+          <w:sz w:val="24"/>
+          <w:szCs w:val="24"/>
+          <w:lang w:val="fr-FR"/>
+        </w:rPr>
+        <w:t>Après avoir e</w:t>
+      </w:r>
+      <w:r>
+        <w:rPr>
+          <w:rFonts w:asciiTheme="majorBidi" w:hAnsiTheme="majorBidi" w:cstheme="majorBidi"/>
+          <w:sz w:val="24"/>
+          <w:szCs w:val="24"/>
+          <w:lang w:val="fr-FR"/>
+        </w:rPr>
+        <w:t>ffectué</w:t>
+      </w:r>
+      <w:r>
+        <w:rPr>
+          <w:rFonts w:asciiTheme="majorBidi" w:hAnsiTheme="majorBidi" w:cstheme="majorBidi"/>
+          <w:sz w:val="24"/>
+          <w:szCs w:val="24"/>
+          <w:lang w:val="fr-FR"/>
+        </w:rPr>
+        <w:t xml:space="preserve"> la collecte initiale de données </w:t>
+      </w:r>
+      <w:r>
+        <w:rPr>
+          <w:rFonts w:asciiTheme="majorBidi" w:hAnsiTheme="majorBidi" w:cstheme="majorBidi"/>
+          <w:sz w:val="24"/>
+          <w:szCs w:val="24"/>
+          <w:lang w:val="fr-FR"/>
+        </w:rPr>
+        <w:t>on doit mainte</w:t>
+      </w:r>
+      <w:r>
+        <w:rPr>
+          <w:rFonts w:asciiTheme="majorBidi" w:hAnsiTheme="majorBidi" w:cstheme="majorBidi"/>
+          <w:sz w:val="24"/>
+          <w:szCs w:val="24"/>
+          <w:lang w:val="fr-FR"/>
+        </w:rPr>
+        <w:t>nant choisir les données pertine</w:t>
+      </w:r>
+      <w:r>
+        <w:rPr>
+          <w:rFonts w:asciiTheme="majorBidi" w:hAnsiTheme="majorBidi" w:cstheme="majorBidi"/>
+          <w:sz w:val="24"/>
+          <w:szCs w:val="24"/>
+          <w:lang w:val="fr-FR"/>
+        </w:rPr>
+        <w:t>ntes pour nos objectifs de Data Mining.</w:t>
+      </w:r>
+    </w:p>
+    <w:p>
+      <w:pPr>
+        <w:spacing w:line="360" w:lineRule="auto"/>
+        <w:rPr>
+          <w:rFonts w:asciiTheme="majorBidi" w:hAnsiTheme="majorBidi" w:cstheme="majorBidi"/>
+          <w:sz w:val="24"/>
+          <w:szCs w:val="24"/>
+          <w:lang w:val="fr-FR"/>
+        </w:rPr>
+      </w:pPr>
+      <w:r>
+        <w:rPr>
+          <w:rFonts w:asciiTheme="majorBidi" w:hAnsiTheme="majorBidi" w:cstheme="majorBidi"/>
+          <w:sz w:val="24"/>
+          <w:szCs w:val="24"/>
+          <w:lang w:val="fr-FR"/>
+        </w:rPr>
+        <w:t>Le</w:t>
+      </w:r>
+      <w:r>
+        <w:rPr>
+          <w:rFonts w:asciiTheme="majorBidi" w:hAnsiTheme="majorBidi" w:cstheme="majorBidi"/>
+          <w:sz w:val="24"/>
+          <w:szCs w:val="24"/>
+          <w:lang w:val="fr-FR"/>
+        </w:rPr>
+        <w:t>s données que nous avons besoin</w:t>
+      </w:r>
+      <w:r>
+        <w:rPr>
+          <w:rFonts w:asciiTheme="majorBidi" w:hAnsiTheme="majorBidi" w:cstheme="majorBidi"/>
+          <w:sz w:val="24"/>
+          <w:szCs w:val="24"/>
+          <w:lang w:val="fr-FR"/>
+        </w:rPr>
+        <w:t xml:space="preserve"> sont : les noms et les prénoms des étudiants et leurs notes.</w:t>
+      </w:r>
+    </w:p>
+    <w:p>
+      <w:pPr>
+        <w:spacing w:line="360" w:lineRule="auto"/>
+        <w:rPr>
+          <w:rFonts w:asciiTheme="majorBidi" w:hAnsiTheme="majorBidi" w:cstheme="majorBidi"/>
+          <w:sz w:val="24"/>
+          <w:szCs w:val="24"/>
+          <w:lang w:val="fr-FR"/>
+        </w:rPr>
+      </w:pPr>
+      <w:r>
+        <w:rPr>
+          <w:lang w:val="fr-FR" w:eastAsia="fr-FR"/>
+        </w:rPr>
+        <w:drawing>
+          <wp:inline distT="0" distB="0" distL="0" distR="0" wp14:anchorId="2188FD09" wp14:editId="426E6F03">
+            <wp:extent cx="5379720" cy="1446028"/>
+            <wp:effectExtent l="0" t="0" r="0" b="1905"/>
+            <wp:docPr id="11" name="Picture 11"/>
+            <wp:cNvGraphicFramePr>
+              <a:graphicFrameLocks xmlns:a="http://schemas.openxmlformats.org/drawingml/2006/main" noChangeAspect="1"/>
+            </wp:cNvGraphicFramePr>
+            <a:graphic xmlns:a="http://schemas.openxmlformats.org/drawingml/2006/main">
+              <a:graphicData uri="http://schemas.openxmlformats.org/drawingml/2006/picture">
+                <pic:pic xmlns:pic="http://schemas.openxmlformats.org/drawingml/2006/picture">
+                  <pic:nvPicPr>
+                    <pic:cNvPr id="1" name=""/>
+                    <pic:cNvPicPr/>
+                  </pic:nvPicPr>
+                  <pic:blipFill>
+                    <a:blip r:embed="rId27"/>
+                    <a:stretch>
+                      <a:fillRect/>
+                    </a:stretch>
+                  </pic:blipFill>
+                  <pic:spPr>
+                    <a:xfrm>
+                      <a:off x="0" y="0"/>
+                      <a:ext cx="5403919" cy="1452533"/>
+                    </a:xfrm>
+                    <a:prstGeom prst="rect">
+                      <a:avLst/>
+                    </a:prstGeom>
+                  </pic:spPr>
+                </pic:pic>
+              </a:graphicData>
+            </a:graphic>
+          </wp:inline>
+        </w:drawing>
+      </w:r>
+    </w:p>
+    <w:p>
+      <w:pPr>
+        <w:spacing w:line="360" w:lineRule="auto"/>
+        <w:jc w:val="both"/>
+        <w:rPr>
+          <w:rFonts w:asciiTheme="majorBidi" w:hAnsiTheme="majorBidi" w:cstheme="majorBidi"/>
+          <w:sz w:val="24"/>
+          <w:szCs w:val="24"/>
+          <w:lang w:val="fr-FR"/>
+        </w:rPr>
+      </w:pPr>
+      <w:r>
+        <w:rPr>
+          <w:lang w:val="fr-FR" w:eastAsia="fr-FR"/>
+        </w:rPr>
+        <w:drawing>
+          <wp:inline distT="0" distB="0" distL="0" distR="0" wp14:anchorId="75BD553B" wp14:editId="430C5BA8">
+            <wp:extent cx="5417925" cy="4338084"/>
+            <wp:effectExtent l="0" t="0" r="0" b="5715"/>
+            <wp:docPr id="14" name="Picture 14"/>
+            <wp:cNvGraphicFramePr>
+              <a:graphicFrameLocks xmlns:a="http://schemas.openxmlformats.org/drawingml/2006/main" noChangeAspect="1"/>
+            </wp:cNvGraphicFramePr>
+            <a:graphic xmlns:a="http://schemas.openxmlformats.org/drawingml/2006/main">
+              <a:graphicData uri="http://schemas.openxmlformats.org/drawingml/2006/picture">
+                <pic:pic xmlns:pic="http://schemas.openxmlformats.org/drawingml/2006/picture">
+                  <pic:nvPicPr>
+                    <pic:cNvPr id="1" name=""/>
+                    <pic:cNvPicPr/>
+                  </pic:nvPicPr>
+                  <pic:blipFill>
+                    <a:blip r:embed="rId28"/>
+                    <a:stretch>
+                      <a:fillRect/>
+                    </a:stretch>
+                  </pic:blipFill>
+                  <pic:spPr>
+                    <a:xfrm>
+                      <a:off x="0" y="0"/>
+                      <a:ext cx="5469535" cy="4379408"/>
+                    </a:xfrm>
+                    <a:prstGeom prst="rect">
+                      <a:avLst/>
+                    </a:prstGeom>
+                  </pic:spPr>
+                </pic:pic>
+              </a:graphicData>
+            </a:graphic>
+          </wp:inline>
+        </w:drawing>
+      </w:r>
+    </w:p>
+    <w:p>
+      <w:pPr>
+        <w:spacing w:line="360" w:lineRule="auto"/>
+        <w:jc w:val="both"/>
+        <w:rPr>
+          <w:rFonts w:asciiTheme="majorBidi" w:hAnsiTheme="majorBidi" w:cstheme="majorBidi"/>
+          <w:b/>
+          <w:bCs/>
+          <w:sz w:val="24"/>
+          <w:szCs w:val="24"/>
+          <w:lang w:val="fr-FR"/>
+        </w:rPr>
+      </w:pPr>
+      <w:r>
+        <w:rPr>
+          <w:rFonts w:asciiTheme="majorBidi" w:hAnsiTheme="majorBidi" w:cstheme="majorBidi"/>
+          <w:b/>
+          <w:bCs/>
+          <w:sz w:val="24"/>
+          <w:szCs w:val="24"/>
+          <w:lang w:val="fr-FR"/>
+        </w:rPr>
+        <w:lastRenderedPageBreak/>
+        <w:t>Figure 13 : Sélection des données</w:t>
+      </w:r>
+    </w:p>
+    <w:p>
+      <w:pPr>
+        <w:spacing w:line="360" w:lineRule="auto"/>
+        <w:jc w:val="both"/>
+        <w:rPr>
+          <w:rFonts w:asciiTheme="majorBidi" w:hAnsiTheme="majorBidi" w:cstheme="majorBidi"/>
+          <w:sz w:val="24"/>
+          <w:szCs w:val="24"/>
+          <w:lang w:val="fr-FR"/>
+        </w:rPr>
+      </w:pPr>
+      <w:r>
+        <w:rPr>
+          <w:rFonts w:asciiTheme="majorBidi" w:hAnsiTheme="majorBidi" w:cstheme="majorBidi"/>
+          <w:sz w:val="24"/>
+          <w:szCs w:val="24"/>
+          <w:lang w:val="fr-FR"/>
+        </w:rPr>
+        <w:t xml:space="preserve">Pour </w:t>
+      </w:r>
+      <w:r>
+        <w:rPr>
+          <w:rFonts w:asciiTheme="majorBidi" w:hAnsiTheme="majorBidi" w:cstheme="majorBidi"/>
+          <w:sz w:val="24"/>
+          <w:szCs w:val="24"/>
+          <w:lang w:val="fr-FR"/>
+        </w:rPr>
+        <w:t>tous les f</w:t>
+      </w:r>
+      <w:r>
+        <w:rPr>
+          <w:rFonts w:asciiTheme="majorBidi" w:hAnsiTheme="majorBidi" w:cstheme="majorBidi"/>
+          <w:sz w:val="24"/>
+          <w:szCs w:val="24"/>
+          <w:lang w:val="fr-FR"/>
+        </w:rPr>
+        <w:t>ichiers, nous avons sélectionné</w:t>
+      </w:r>
+      <w:r>
+        <w:rPr>
+          <w:rFonts w:asciiTheme="majorBidi" w:hAnsiTheme="majorBidi" w:cstheme="majorBidi"/>
+          <w:sz w:val="24"/>
+          <w:szCs w:val="24"/>
+          <w:lang w:val="fr-FR"/>
+        </w:rPr>
+        <w:t xml:space="preserve"> les noms, les prénoms et les notes des étudiants dans les huit modules et nous avons éliminé les autres attributs</w:t>
+      </w:r>
+      <w:r>
+        <w:rPr>
+          <w:rFonts w:asciiTheme="majorBidi" w:hAnsiTheme="majorBidi" w:cstheme="majorBidi"/>
+          <w:sz w:val="24"/>
+          <w:szCs w:val="24"/>
+          <w:lang w:val="fr-FR"/>
+        </w:rPr>
+        <w:t xml:space="preserve"> en utilisant le nœu</w:t>
+      </w:r>
+      <w:r>
+        <w:rPr>
+          <w:rFonts w:asciiTheme="majorBidi" w:hAnsiTheme="majorBidi" w:cstheme="majorBidi"/>
+          <w:sz w:val="24"/>
+          <w:szCs w:val="24"/>
+          <w:lang w:val="fr-FR"/>
+        </w:rPr>
+        <w:t>d</w:t>
+      </w:r>
+      <w:r>
+        <w:rPr>
+          <w:rFonts w:asciiTheme="majorBidi" w:hAnsiTheme="majorBidi" w:cstheme="majorBidi"/>
+          <w:sz w:val="24"/>
+          <w:szCs w:val="24"/>
+          <w:lang w:val="fr-FR"/>
+        </w:rPr>
+        <w:t xml:space="preserve"> « Filter »</w:t>
+      </w:r>
+      <w:r>
+        <w:rPr>
+          <w:rFonts w:asciiTheme="majorBidi" w:hAnsiTheme="majorBidi" w:cstheme="majorBidi"/>
+          <w:sz w:val="24"/>
+          <w:szCs w:val="24"/>
+          <w:lang w:val="fr-FR"/>
+        </w:rPr>
+        <w:t xml:space="preserve">. </w:t>
+      </w:r>
+    </w:p>
+    <w:p>
+      <w:pPr>
+        <w:pStyle w:val="ListParagraph"/>
+        <w:numPr>
+          <w:ilvl w:val="0"/>
+          <w:numId w:val="8"/>
+        </w:numPr>
+        <w:spacing w:line="360" w:lineRule="auto"/>
+        <w:jc w:val="both"/>
+        <w:rPr>
+          <w:rFonts w:asciiTheme="majorBidi" w:hAnsiTheme="majorBidi" w:cstheme="majorBidi"/>
+          <w:b/>
+          <w:bCs/>
+          <w:sz w:val="24"/>
+          <w:szCs w:val="24"/>
+          <w:lang w:val="fr-FR"/>
+        </w:rPr>
+      </w:pPr>
+      <w:r>
+        <w:rPr>
+          <w:rFonts w:asciiTheme="majorBidi" w:hAnsiTheme="majorBidi" w:cstheme="majorBidi"/>
+          <w:b/>
+          <w:bCs/>
+          <w:sz w:val="24"/>
+          <w:szCs w:val="24"/>
+          <w:lang w:val="fr-FR"/>
+        </w:rPr>
+        <w:t>Nettoyage des données</w:t>
+      </w:r>
+    </w:p>
+    <w:p>
+      <w:pPr>
+        <w:pStyle w:val="ListParagraph"/>
+        <w:numPr>
+          <w:ilvl w:val="1"/>
+          <w:numId w:val="8"/>
+        </w:numPr>
+        <w:spacing w:line="360" w:lineRule="auto"/>
+        <w:jc w:val="both"/>
+        <w:rPr>
+          <w:rFonts w:asciiTheme="majorBidi" w:hAnsiTheme="majorBidi" w:cstheme="majorBidi"/>
+          <w:b/>
+          <w:bCs/>
+          <w:sz w:val="24"/>
+          <w:szCs w:val="24"/>
+          <w:lang w:val="fr-FR"/>
+        </w:rPr>
+      </w:pPr>
+      <w:r>
+        <w:rPr>
+          <w:rFonts w:asciiTheme="majorBidi" w:hAnsiTheme="majorBidi" w:cstheme="majorBidi"/>
+          <w:b/>
+          <w:bCs/>
+          <w:sz w:val="24"/>
+          <w:szCs w:val="24"/>
+          <w:lang w:val="fr-FR"/>
+        </w:rPr>
+        <w:t>Données manquantes</w:t>
+      </w:r>
+    </w:p>
+    <w:p>
+      <w:pPr>
+        <w:pStyle w:val="ListParagraph"/>
+        <w:spacing w:line="360" w:lineRule="auto"/>
+        <w:ind w:left="1080"/>
+        <w:jc w:val="both"/>
+        <w:rPr>
+          <w:rFonts w:asciiTheme="majorBidi" w:hAnsiTheme="majorBidi" w:cstheme="majorBidi"/>
+          <w:sz w:val="24"/>
+          <w:szCs w:val="24"/>
+          <w:lang w:val="fr-FR"/>
+        </w:rPr>
+      </w:pPr>
+      <w:r>
+        <w:rPr>
+          <w:rFonts w:asciiTheme="majorBidi" w:hAnsiTheme="majorBidi" w:cstheme="majorBidi"/>
+          <w:sz w:val="24"/>
+          <w:szCs w:val="24"/>
+          <w:lang w:val="fr-FR"/>
+        </w:rPr>
+        <w:t>Comme nous avons déjà montré dans le chapitre précédant il y a une seule valeur manquante. C’est la note du projet de la fin d’année (PFA) d’un étudiant dans la filière SSI. On va donc la remplacer avec la valeur moyenne.</w:t>
+      </w:r>
+    </w:p>
+    <w:p>
+      <w:pPr>
+        <w:pStyle w:val="ListParagraph"/>
+        <w:spacing w:line="360" w:lineRule="auto"/>
+        <w:ind w:left="1080"/>
+        <w:jc w:val="both"/>
+        <w:rPr>
+          <w:rFonts w:asciiTheme="majorBidi" w:hAnsiTheme="majorBidi" w:cstheme="majorBidi"/>
+          <w:sz w:val="24"/>
+          <w:szCs w:val="24"/>
+          <w:lang w:val="fr-FR"/>
+        </w:rPr>
+      </w:pPr>
+      <w:r>
+        <w:rPr>
+          <w:lang w:val="fr-FR" w:eastAsia="fr-FR"/>
+        </w:rPr>
+        <w:drawing>
+          <wp:inline distT="0" distB="0" distL="0" distR="0" wp14:anchorId="6BA64A24" wp14:editId="09D2BAE5">
+            <wp:extent cx="4922875" cy="3000375"/>
+            <wp:effectExtent l="0" t="0" r="0" b="0"/>
+            <wp:docPr id="23" name="Picture 23"/>
+            <wp:cNvGraphicFramePr>
+              <a:graphicFrameLocks xmlns:a="http://schemas.openxmlformats.org/drawingml/2006/main" noChangeAspect="1"/>
+            </wp:cNvGraphicFramePr>
+            <a:graphic xmlns:a="http://schemas.openxmlformats.org/drawingml/2006/main">
+              <a:graphicData uri="http://schemas.openxmlformats.org/drawingml/2006/picture">
+                <pic:pic xmlns:pic="http://schemas.openxmlformats.org/drawingml/2006/picture">
+                  <pic:nvPicPr>
+                    <pic:cNvPr id="1" name=""/>
+                    <pic:cNvPicPr/>
+                  </pic:nvPicPr>
+                  <pic:blipFill>
+                    <a:blip r:embed="rId29"/>
+                    <a:stretch>
+                      <a:fillRect/>
+                    </a:stretch>
+                  </pic:blipFill>
+                  <pic:spPr>
+                    <a:xfrm>
+                      <a:off x="0" y="0"/>
+                      <a:ext cx="4931797" cy="3005813"/>
+                    </a:xfrm>
+                    <a:prstGeom prst="rect">
+                      <a:avLst/>
+                    </a:prstGeom>
+                  </pic:spPr>
+                </pic:pic>
+              </a:graphicData>
+            </a:graphic>
+          </wp:inline>
+        </w:drawing>
+      </w:r>
+    </w:p>
+    <w:p>
+      <w:pPr>
+        <w:pStyle w:val="ListParagraph"/>
+        <w:spacing w:line="360" w:lineRule="auto"/>
+        <w:ind w:left="1080"/>
+        <w:jc w:val="both"/>
+        <w:rPr>
+          <w:rFonts w:asciiTheme="majorBidi" w:hAnsiTheme="majorBidi" w:cstheme="majorBidi"/>
+          <w:sz w:val="24"/>
+          <w:szCs w:val="24"/>
+          <w:lang w:val="fr-FR"/>
+        </w:rPr>
+      </w:pPr>
+      <w:r>
+        <w:rPr>
+          <w:lang w:val="fr-FR" w:eastAsia="fr-FR"/>
+        </w:rPr>
+        <w:drawing>
+          <wp:inline distT="0" distB="0" distL="0" distR="0" wp14:anchorId="107F95F0" wp14:editId="5648F74C">
+            <wp:extent cx="5153025" cy="1343025"/>
+            <wp:effectExtent l="0" t="0" r="9525" b="9525"/>
+            <wp:docPr id="24" name="Picture 24"/>
+            <wp:cNvGraphicFramePr>
+              <a:graphicFrameLocks xmlns:a="http://schemas.openxmlformats.org/drawingml/2006/main" noChangeAspect="1"/>
+            </wp:cNvGraphicFramePr>
+            <a:graphic xmlns:a="http://schemas.openxmlformats.org/drawingml/2006/main">
+              <a:graphicData uri="http://schemas.openxmlformats.org/drawingml/2006/picture">
+                <pic:pic xmlns:pic="http://schemas.openxmlformats.org/drawingml/2006/picture">
+                  <pic:nvPicPr>
+                    <pic:cNvPr id="1" name=""/>
+                    <pic:cNvPicPr/>
+                  </pic:nvPicPr>
+                  <pic:blipFill>
+                    <a:blip r:embed="rId30"/>
+                    <a:stretch>
+                      <a:fillRect/>
+                    </a:stretch>
+                  </pic:blipFill>
+                  <pic:spPr>
+                    <a:xfrm>
+                      <a:off x="0" y="0"/>
+                      <a:ext cx="5153025" cy="1343025"/>
+                    </a:xfrm>
+                    <a:prstGeom prst="rect">
+                      <a:avLst/>
+                    </a:prstGeom>
+                  </pic:spPr>
+                </pic:pic>
+              </a:graphicData>
+            </a:graphic>
+          </wp:inline>
+        </w:drawing>
+      </w:r>
+    </w:p>
+    <w:p>
+      <w:pPr>
+        <w:spacing w:line="360" w:lineRule="auto"/>
+        <w:jc w:val="both"/>
+        <w:rPr>
+          <w:rFonts w:asciiTheme="majorBidi" w:hAnsiTheme="majorBidi" w:cstheme="majorBidi"/>
+          <w:b/>
+          <w:bCs/>
+          <w:sz w:val="24"/>
+          <w:szCs w:val="24"/>
+          <w:lang w:val="fr-FR"/>
+        </w:rPr>
+      </w:pPr>
+      <w:r>
+        <w:rPr>
+          <w:rFonts w:asciiTheme="majorBidi" w:hAnsiTheme="majorBidi" w:cstheme="majorBidi"/>
+          <w:b/>
+          <w:bCs/>
+          <w:sz w:val="24"/>
+          <w:szCs w:val="24"/>
+          <w:lang w:val="fr-FR"/>
+        </w:rPr>
+        <w:t>Figure 14</w:t>
+      </w:r>
+      <w:r>
+        <w:rPr>
+          <w:rFonts w:asciiTheme="majorBidi" w:hAnsiTheme="majorBidi" w:cstheme="majorBidi"/>
+          <w:b/>
+          <w:bCs/>
+          <w:sz w:val="24"/>
+          <w:szCs w:val="24"/>
+          <w:lang w:val="fr-FR"/>
+        </w:rPr>
+        <w:t xml:space="preserve"> : </w:t>
+      </w:r>
+      <w:r>
+        <w:rPr>
+          <w:rFonts w:asciiTheme="majorBidi" w:hAnsiTheme="majorBidi" w:cstheme="majorBidi"/>
+          <w:b/>
+          <w:bCs/>
+          <w:sz w:val="24"/>
+          <w:szCs w:val="24"/>
+          <w:lang w:val="fr-FR"/>
+        </w:rPr>
+        <w:t>Insertion dune valeur manquante</w:t>
+      </w:r>
+    </w:p>
+    <w:p>
+      <w:pPr>
+        <w:pStyle w:val="ListParagraph"/>
+        <w:numPr>
+          <w:ilvl w:val="1"/>
+          <w:numId w:val="8"/>
+        </w:numPr>
+        <w:spacing w:line="360" w:lineRule="auto"/>
+        <w:jc w:val="both"/>
+        <w:rPr>
+          <w:rFonts w:asciiTheme="majorBidi" w:hAnsiTheme="majorBidi" w:cstheme="majorBidi"/>
+          <w:b/>
+          <w:bCs/>
+          <w:sz w:val="24"/>
+          <w:szCs w:val="24"/>
+          <w:lang w:val="fr-FR"/>
+        </w:rPr>
+      </w:pPr>
+      <w:r>
+        <w:rPr>
+          <w:rFonts w:asciiTheme="majorBidi" w:hAnsiTheme="majorBidi" w:cstheme="majorBidi"/>
+          <w:b/>
+          <w:bCs/>
+          <w:sz w:val="24"/>
+          <w:szCs w:val="24"/>
+          <w:lang w:val="fr-FR"/>
+        </w:rPr>
+        <w:t>Erreurs dans les données</w:t>
+      </w:r>
+    </w:p>
+    <w:p>
+      <w:pPr>
+        <w:pStyle w:val="ListParagraph"/>
+        <w:spacing w:line="360" w:lineRule="auto"/>
+        <w:ind w:left="1080"/>
+        <w:jc w:val="both"/>
+        <w:rPr>
+          <w:rFonts w:asciiTheme="majorBidi" w:hAnsiTheme="majorBidi" w:cstheme="majorBidi"/>
+          <w:sz w:val="24"/>
+          <w:szCs w:val="24"/>
+          <w:lang w:val="fr-FR"/>
+        </w:rPr>
+      </w:pPr>
+      <w:r>
+        <w:rPr>
+          <w:rFonts w:asciiTheme="majorBidi" w:hAnsiTheme="majorBidi" w:cstheme="majorBidi"/>
+          <w:sz w:val="24"/>
+          <w:szCs w:val="24"/>
+          <w:lang w:val="fr-FR"/>
+        </w:rPr>
+        <w:t xml:space="preserve">Nous avons vérifier manuellement les valeurs de telles manière que la valeur d’une note soit inclus entre 0 et 20. </w:t>
+      </w:r>
+    </w:p>
+    <w:p>
+      <w:pPr>
+        <w:spacing w:line="360" w:lineRule="auto"/>
+        <w:jc w:val="both"/>
+        <w:rPr>
+          <w:rFonts w:asciiTheme="majorBidi" w:hAnsiTheme="majorBidi" w:cstheme="majorBidi"/>
+          <w:b/>
+          <w:bCs/>
+          <w:sz w:val="24"/>
+          <w:szCs w:val="24"/>
+          <w:lang w:val="fr-FR"/>
+        </w:rPr>
+      </w:pPr>
+      <w:r>
+        <w:rPr>
+          <w:rFonts w:asciiTheme="majorBidi" w:hAnsiTheme="majorBidi" w:cstheme="majorBidi"/>
+          <w:sz w:val="24"/>
+          <w:szCs w:val="24"/>
+          <w:lang w:val="fr-FR" w:eastAsia="fr-FR"/>
+        </w:rPr>
+        <w:lastRenderedPageBreak/>
+        <w:drawing>
+          <wp:anchor distT="0" distB="0" distL="114300" distR="114300" simplePos="0" relativeHeight="251665408" behindDoc="0" locked="0" layoutInCell="1" allowOverlap="1">
+            <wp:simplePos x="1584251" y="903767"/>
+            <wp:positionH relativeFrom="margin">
+              <wp:align>center</wp:align>
+            </wp:positionH>
+            <wp:positionV relativeFrom="margin">
+              <wp:align>top</wp:align>
+            </wp:positionV>
+            <wp:extent cx="5760720" cy="3984625"/>
+            <wp:effectExtent l="0" t="0" r="0" b="0"/>
+            <wp:wrapSquare wrapText="bothSides"/>
+            <wp:docPr id="25" name="Picture 25"/>
+            <wp:cNvGraphicFramePr>
+              <a:graphicFrameLocks xmlns:a="http://schemas.openxmlformats.org/drawingml/2006/main" noChangeAspect="1"/>
+            </wp:cNvGraphicFramePr>
+            <a:graphic xmlns:a="http://schemas.openxmlformats.org/drawingml/2006/main">
+              <a:graphicData uri="http://schemas.openxmlformats.org/drawingml/2006/picture">
+                <pic:pic xmlns:pic="http://schemas.openxmlformats.org/drawingml/2006/picture">
+                  <pic:nvPicPr>
+                    <pic:cNvPr id="25" name="Capture.PNG"/>
+                    <pic:cNvPicPr/>
+                  </pic:nvPicPr>
+                  <pic:blipFill>
+                    <a:blip r:embed="rId31">
+                      <a:extLst>
+                        <a:ext uri="{28A0092B-C50C-407E-A947-70E740481C1C}">
+                          <a14:useLocalDpi xmlns:a14="http://schemas.microsoft.com/office/drawing/2010/main" val="0"/>
+                        </a:ext>
+                      </a:extLst>
+                    </a:blip>
+                    <a:stretch>
+                      <a:fillRect/>
+                    </a:stretch>
+                  </pic:blipFill>
+                  <pic:spPr>
+                    <a:xfrm>
+                      <a:off x="0" y="0"/>
+                      <a:ext cx="5760720" cy="3984625"/>
+                    </a:xfrm>
+                    <a:prstGeom prst="rect">
+                      <a:avLst/>
+                    </a:prstGeom>
+                  </pic:spPr>
+                </pic:pic>
+              </a:graphicData>
+            </a:graphic>
+          </wp:anchor>
+        </w:drawing>
+      </w:r>
+      <w:r>
+        <w:rPr>
+          <w:rFonts w:asciiTheme="majorBidi" w:hAnsiTheme="majorBidi" w:cstheme="majorBidi"/>
+          <w:b/>
+          <w:bCs/>
+          <w:sz w:val="24"/>
+          <w:szCs w:val="24"/>
+          <w:lang w:val="fr-FR"/>
+        </w:rPr>
+        <w:t xml:space="preserve"> </w:t>
+      </w:r>
+      <w:r>
+        <w:rPr>
+          <w:rFonts w:asciiTheme="majorBidi" w:hAnsiTheme="majorBidi" w:cstheme="majorBidi"/>
+          <w:b/>
+          <w:bCs/>
+          <w:sz w:val="24"/>
+          <w:szCs w:val="24"/>
+          <w:lang w:val="fr-FR"/>
+        </w:rPr>
+        <w:t>Figure 15</w:t>
+      </w:r>
+      <w:r>
+        <w:rPr>
+          <w:rFonts w:asciiTheme="majorBidi" w:hAnsiTheme="majorBidi" w:cstheme="majorBidi"/>
+          <w:b/>
+          <w:bCs/>
+          <w:sz w:val="24"/>
+          <w:szCs w:val="24"/>
+          <w:lang w:val="fr-FR"/>
+        </w:rPr>
+        <w:t xml:space="preserve"> : </w:t>
+      </w:r>
+      <w:r>
+        <w:rPr>
+          <w:rFonts w:asciiTheme="majorBidi" w:hAnsiTheme="majorBidi" w:cstheme="majorBidi"/>
+          <w:b/>
+          <w:bCs/>
+          <w:sz w:val="24"/>
+          <w:szCs w:val="24"/>
+          <w:lang w:val="fr-FR"/>
+        </w:rPr>
+        <w:t>vérification des données</w:t>
+      </w:r>
+    </w:p>
+    <w:p>
+      <w:pPr>
+        <w:spacing w:line="360" w:lineRule="auto"/>
+        <w:jc w:val="both"/>
+        <w:rPr>
+          <w:rFonts w:asciiTheme="majorBidi" w:hAnsiTheme="majorBidi" w:cstheme="majorBidi"/>
+          <w:b/>
+          <w:bCs/>
+          <w:sz w:val="24"/>
+          <w:szCs w:val="24"/>
+          <w:lang w:val="fr-FR"/>
+        </w:rPr>
+      </w:pPr>
+      <w:r>
+        <w:rPr>
+          <w:rFonts w:asciiTheme="majorBidi" w:hAnsiTheme="majorBidi" w:cstheme="majorBidi"/>
+          <w:b/>
+          <w:bCs/>
+          <w:sz w:val="24"/>
+          <w:szCs w:val="24"/>
+          <w:lang w:val="fr-FR" w:eastAsia="fr-FR"/>
+        </w:rPr>
+        <w:drawing>
+          <wp:inline distT="0" distB="0" distL="0" distR="0">
+            <wp:extent cx="5760720" cy="3961130"/>
+            <wp:effectExtent l="0" t="0" r="0" b="1270"/>
+            <wp:docPr id="26" name="Picture 26"/>
+            <wp:cNvGraphicFramePr>
+              <a:graphicFrameLocks xmlns:a="http://schemas.openxmlformats.org/drawingml/2006/main" noChangeAspect="1"/>
+            </wp:cNvGraphicFramePr>
+            <a:graphic xmlns:a="http://schemas.openxmlformats.org/drawingml/2006/main">
+              <a:graphicData uri="http://schemas.openxmlformats.org/drawingml/2006/picture">
+                <pic:pic xmlns:pic="http://schemas.openxmlformats.org/drawingml/2006/picture">
+                  <pic:nvPicPr>
+                    <pic:cNvPr id="26" name="12.PNG"/>
+                    <pic:cNvPicPr/>
+                  </pic:nvPicPr>
+                  <pic:blipFill>
+                    <a:blip r:embed="rId32">
+                      <a:extLst>
+                        <a:ext uri="{28A0092B-C50C-407E-A947-70E740481C1C}">
+                          <a14:useLocalDpi xmlns:a14="http://schemas.microsoft.com/office/drawing/2010/main" val="0"/>
+                        </a:ext>
+                      </a:extLst>
+                    </a:blip>
+                    <a:stretch>
+                      <a:fillRect/>
+                    </a:stretch>
+                  </pic:blipFill>
+                  <pic:spPr>
+                    <a:xfrm>
+                      <a:off x="0" y="0"/>
+                      <a:ext cx="5760720" cy="3961130"/>
+                    </a:xfrm>
+                    <a:prstGeom prst="rect">
+                      <a:avLst/>
+                    </a:prstGeom>
+                  </pic:spPr>
+                </pic:pic>
+              </a:graphicData>
+            </a:graphic>
+          </wp:inline>
+        </w:drawing>
+      </w:r>
+    </w:p>
+    <w:p>
+      <w:pPr>
+        <w:spacing w:line="360" w:lineRule="auto"/>
+        <w:jc w:val="both"/>
+        <w:rPr>
+          <w:rFonts w:asciiTheme="majorBidi" w:hAnsiTheme="majorBidi" w:cstheme="majorBidi"/>
+          <w:b/>
+          <w:bCs/>
+          <w:sz w:val="24"/>
+          <w:szCs w:val="24"/>
+          <w:lang w:val="fr-FR"/>
+        </w:rPr>
+      </w:pPr>
+      <w:r>
+        <w:rPr>
+          <w:rFonts w:asciiTheme="majorBidi" w:hAnsiTheme="majorBidi" w:cstheme="majorBidi"/>
+          <w:b/>
+          <w:bCs/>
+          <w:sz w:val="24"/>
+          <w:szCs w:val="24"/>
+          <w:lang w:val="fr-FR"/>
+        </w:rPr>
+        <w:t>Figure 16</w:t>
+      </w:r>
+      <w:r>
+        <w:rPr>
+          <w:rFonts w:asciiTheme="majorBidi" w:hAnsiTheme="majorBidi" w:cstheme="majorBidi"/>
+          <w:b/>
+          <w:bCs/>
+          <w:sz w:val="24"/>
+          <w:szCs w:val="24"/>
+          <w:lang w:val="fr-FR"/>
+        </w:rPr>
+        <w:t xml:space="preserve"> : </w:t>
+      </w:r>
+      <w:r>
+        <w:rPr>
+          <w:rFonts w:asciiTheme="majorBidi" w:hAnsiTheme="majorBidi" w:cstheme="majorBidi"/>
+          <w:b/>
+          <w:bCs/>
+          <w:sz w:val="24"/>
+          <w:szCs w:val="24"/>
+          <w:lang w:val="fr-FR"/>
+        </w:rPr>
+        <w:t xml:space="preserve">Détection d’une valeur </w:t>
+      </w:r>
+      <w:r>
+        <w:rPr>
+          <w:rFonts w:asciiTheme="majorBidi" w:hAnsiTheme="majorBidi" w:cstheme="majorBidi"/>
+          <w:b/>
+          <w:bCs/>
+          <w:sz w:val="24"/>
+          <w:szCs w:val="24"/>
+          <w:lang w:val="fr-FR"/>
+        </w:rPr>
+        <w:t xml:space="preserve">erronée </w:t>
+      </w:r>
+    </w:p>
+    <w:p>
+      <w:pPr>
+        <w:spacing w:line="360" w:lineRule="auto"/>
+        <w:jc w:val="both"/>
+        <w:rPr>
+          <w:rFonts w:asciiTheme="majorBidi" w:hAnsiTheme="majorBidi" w:cstheme="majorBidi"/>
+          <w:sz w:val="24"/>
+          <w:szCs w:val="24"/>
+          <w:lang w:val="fr-FR"/>
+        </w:rPr>
+      </w:pPr>
+      <w:r>
+        <w:rPr>
+          <w:rFonts w:asciiTheme="majorBidi" w:hAnsiTheme="majorBidi" w:cstheme="majorBidi"/>
+          <w:sz w:val="24"/>
+          <w:szCs w:val="24"/>
+          <w:lang w:val="fr-FR"/>
+        </w:rPr>
+        <w:lastRenderedPageBreak/>
+        <w:t>Nous</w:t>
+      </w:r>
+      <w:r>
+        <w:rPr>
+          <w:rFonts w:asciiTheme="majorBidi" w:hAnsiTheme="majorBidi" w:cstheme="majorBidi"/>
+          <w:sz w:val="24"/>
+          <w:szCs w:val="24"/>
+          <w:lang w:val="fr-FR"/>
+        </w:rPr>
+        <w:t xml:space="preserve"> avons</w:t>
+      </w:r>
+      <w:r>
+        <w:rPr>
+          <w:rFonts w:asciiTheme="majorBidi" w:hAnsiTheme="majorBidi" w:cstheme="majorBidi"/>
+          <w:sz w:val="24"/>
+          <w:szCs w:val="24"/>
+          <w:lang w:val="fr-FR"/>
+        </w:rPr>
+        <w:t xml:space="preserve"> trou</w:t>
+      </w:r>
+      <w:r>
+        <w:rPr>
+          <w:rFonts w:asciiTheme="majorBidi" w:hAnsiTheme="majorBidi" w:cstheme="majorBidi"/>
+          <w:sz w:val="24"/>
+          <w:szCs w:val="24"/>
+          <w:lang w:val="fr-FR"/>
+        </w:rPr>
+        <w:t>vé</w:t>
+      </w:r>
+      <w:r>
+        <w:rPr>
+          <w:rFonts w:asciiTheme="majorBidi" w:hAnsiTheme="majorBidi" w:cstheme="majorBidi"/>
+          <w:sz w:val="24"/>
+          <w:szCs w:val="24"/>
+          <w:lang w:val="fr-FR"/>
+        </w:rPr>
+        <w:t xml:space="preserve"> une valeur anormale au niveau du module 1.7 dans les not</w:t>
+      </w:r>
+      <w:r>
+        <w:rPr>
+          <w:rFonts w:asciiTheme="majorBidi" w:hAnsiTheme="majorBidi" w:cstheme="majorBidi"/>
+          <w:sz w:val="24"/>
+          <w:szCs w:val="24"/>
+          <w:lang w:val="fr-FR"/>
+        </w:rPr>
+        <w:t>es de la première</w:t>
+      </w:r>
+      <w:r>
+        <w:rPr>
+          <w:rFonts w:asciiTheme="majorBidi" w:hAnsiTheme="majorBidi" w:cstheme="majorBidi"/>
+          <w:sz w:val="24"/>
+          <w:szCs w:val="24"/>
+          <w:lang w:val="fr-FR"/>
+        </w:rPr>
+        <w:t xml:space="preserve"> année, la note est 2</w:t>
+      </w:r>
+      <w:r>
+        <w:rPr>
+          <w:rFonts w:asciiTheme="majorBidi" w:hAnsiTheme="majorBidi" w:cstheme="majorBidi"/>
+          <w:sz w:val="24"/>
+          <w:szCs w:val="24"/>
+          <w:lang w:val="fr-FR"/>
+        </w:rPr>
+        <w:t>0.68 ce qui est impossible.</w:t>
+      </w:r>
+    </w:p>
+    <w:p>
+      <w:pPr>
+        <w:spacing w:line="360" w:lineRule="auto"/>
+        <w:jc w:val="both"/>
+        <w:rPr>
+          <w:rFonts w:asciiTheme="majorBidi" w:hAnsiTheme="majorBidi" w:cstheme="majorBidi"/>
+          <w:sz w:val="24"/>
+          <w:szCs w:val="24"/>
+          <w:lang w:val="fr-FR"/>
+        </w:rPr>
+      </w:pPr>
+      <w:r>
+        <w:rPr>
+          <w:lang w:val="fr-FR" w:eastAsia="fr-FR"/>
+        </w:rPr>
+        <w:drawing>
+          <wp:inline distT="0" distB="0" distL="0" distR="0" wp14:anchorId="6EEDC594" wp14:editId="4FF208CB">
+            <wp:extent cx="5353050" cy="5000625"/>
+            <wp:effectExtent l="0" t="0" r="0" b="9525"/>
+            <wp:docPr id="27" name="Picture 27"/>
+            <wp:cNvGraphicFramePr>
+              <a:graphicFrameLocks xmlns:a="http://schemas.openxmlformats.org/drawingml/2006/main" noChangeAspect="1"/>
+            </wp:cNvGraphicFramePr>
+            <a:graphic xmlns:a="http://schemas.openxmlformats.org/drawingml/2006/main">
+              <a:graphicData uri="http://schemas.openxmlformats.org/drawingml/2006/picture">
+                <pic:pic xmlns:pic="http://schemas.openxmlformats.org/drawingml/2006/picture">
+                  <pic:nvPicPr>
+                    <pic:cNvPr id="1" name=""/>
+                    <pic:cNvPicPr/>
+                  </pic:nvPicPr>
+                  <pic:blipFill>
+                    <a:blip r:embed="rId33"/>
+                    <a:stretch>
+                      <a:fillRect/>
+                    </a:stretch>
+                  </pic:blipFill>
+                  <pic:spPr>
+                    <a:xfrm>
+                      <a:off x="0" y="0"/>
+                      <a:ext cx="5353050" cy="5000625"/>
+                    </a:xfrm>
+                    <a:prstGeom prst="rect">
+                      <a:avLst/>
+                    </a:prstGeom>
+                  </pic:spPr>
+                </pic:pic>
+              </a:graphicData>
+            </a:graphic>
+          </wp:inline>
+        </w:drawing>
+      </w:r>
+    </w:p>
+    <w:p>
+      <w:pPr>
+        <w:spacing w:line="360" w:lineRule="auto"/>
+        <w:jc w:val="both"/>
+        <w:rPr>
+          <w:rFonts w:asciiTheme="majorBidi" w:hAnsiTheme="majorBidi" w:cstheme="majorBidi"/>
+          <w:sz w:val="24"/>
+          <w:szCs w:val="24"/>
+          <w:lang w:val="fr-FR"/>
+        </w:rPr>
+      </w:pPr>
+      <w:r>
+        <w:rPr>
+          <w:lang w:val="fr-FR" w:eastAsia="fr-FR"/>
+        </w:rPr>
+        <w:drawing>
+          <wp:inline distT="0" distB="0" distL="0" distR="0" wp14:anchorId="18DBECC5" wp14:editId="333F3E9E">
+            <wp:extent cx="5353050" cy="2305050"/>
+            <wp:effectExtent l="0" t="0" r="0" b="0"/>
+            <wp:docPr id="28" name="Picture 28"/>
+            <wp:cNvGraphicFramePr>
+              <a:graphicFrameLocks xmlns:a="http://schemas.openxmlformats.org/drawingml/2006/main" noChangeAspect="1"/>
+            </wp:cNvGraphicFramePr>
+            <a:graphic xmlns:a="http://schemas.openxmlformats.org/drawingml/2006/main">
+              <a:graphicData uri="http://schemas.openxmlformats.org/drawingml/2006/picture">
+                <pic:pic xmlns:pic="http://schemas.openxmlformats.org/drawingml/2006/picture">
+                  <pic:nvPicPr>
+                    <pic:cNvPr id="1" name=""/>
+                    <pic:cNvPicPr/>
+                  </pic:nvPicPr>
+                  <pic:blipFill>
+                    <a:blip r:embed="rId34"/>
+                    <a:stretch>
+                      <a:fillRect/>
+                    </a:stretch>
+                  </pic:blipFill>
+                  <pic:spPr>
+                    <a:xfrm>
+                      <a:off x="0" y="0"/>
+                      <a:ext cx="5366907" cy="2311017"/>
+                    </a:xfrm>
+                    <a:prstGeom prst="rect">
+                      <a:avLst/>
+                    </a:prstGeom>
+                  </pic:spPr>
+                </pic:pic>
+              </a:graphicData>
+            </a:graphic>
+          </wp:inline>
+        </w:drawing>
+      </w:r>
+    </w:p>
+    <w:p>
+      <w:pPr>
+        <w:spacing w:line="360" w:lineRule="auto"/>
+        <w:jc w:val="both"/>
+        <w:rPr>
+          <w:rFonts w:asciiTheme="majorBidi" w:hAnsiTheme="majorBidi" w:cstheme="majorBidi"/>
+          <w:b/>
+          <w:bCs/>
+          <w:sz w:val="24"/>
+          <w:szCs w:val="24"/>
+          <w:lang w:val="fr-FR"/>
+        </w:rPr>
+      </w:pPr>
+      <w:r>
+        <w:rPr>
+          <w:rFonts w:asciiTheme="majorBidi" w:hAnsiTheme="majorBidi" w:cstheme="majorBidi"/>
+          <w:b/>
+          <w:bCs/>
+          <w:sz w:val="24"/>
+          <w:szCs w:val="24"/>
+          <w:lang w:val="fr-FR"/>
+        </w:rPr>
+        <w:t>Figure 17</w:t>
+      </w:r>
+      <w:r>
+        <w:rPr>
+          <w:rFonts w:asciiTheme="majorBidi" w:hAnsiTheme="majorBidi" w:cstheme="majorBidi"/>
+          <w:b/>
+          <w:bCs/>
+          <w:sz w:val="24"/>
+          <w:szCs w:val="24"/>
+          <w:lang w:val="fr-FR"/>
+        </w:rPr>
+        <w:t xml:space="preserve"> : </w:t>
+      </w:r>
+      <w:r>
+        <w:rPr>
+          <w:rFonts w:asciiTheme="majorBidi" w:hAnsiTheme="majorBidi" w:cstheme="majorBidi"/>
+          <w:b/>
+          <w:bCs/>
+          <w:sz w:val="24"/>
+          <w:szCs w:val="24"/>
+          <w:lang w:val="fr-FR"/>
+        </w:rPr>
+        <w:t>Remplacer la</w:t>
+      </w:r>
+      <w:r>
+        <w:rPr>
+          <w:rFonts w:asciiTheme="majorBidi" w:hAnsiTheme="majorBidi" w:cstheme="majorBidi"/>
+          <w:b/>
+          <w:bCs/>
+          <w:sz w:val="24"/>
+          <w:szCs w:val="24"/>
+          <w:lang w:val="fr-FR"/>
+        </w:rPr>
+        <w:t xml:space="preserve"> valeur erronée </w:t>
+      </w:r>
+      <w:r>
+        <w:rPr>
+          <w:rFonts w:asciiTheme="majorBidi" w:hAnsiTheme="majorBidi" w:cstheme="majorBidi"/>
+          <w:b/>
+          <w:bCs/>
+          <w:sz w:val="24"/>
+          <w:szCs w:val="24"/>
+          <w:lang w:val="fr-FR"/>
+        </w:rPr>
+        <w:t>par la valeur moyenne</w:t>
+      </w:r>
+    </w:p>
+    <w:p>
+      <w:pPr>
+        <w:spacing w:line="360" w:lineRule="auto"/>
+        <w:jc w:val="both"/>
+        <w:rPr>
+          <w:rFonts w:asciiTheme="majorBidi" w:hAnsiTheme="majorBidi" w:cstheme="majorBidi"/>
+          <w:sz w:val="24"/>
+          <w:szCs w:val="24"/>
+          <w:lang w:val="fr-FR"/>
+        </w:rPr>
+      </w:pPr>
+      <w:r>
+        <w:rPr>
+          <w:rFonts w:asciiTheme="majorBidi" w:hAnsiTheme="majorBidi" w:cstheme="majorBidi"/>
+          <w:sz w:val="24"/>
+          <w:szCs w:val="24"/>
+          <w:lang w:val="fr-FR"/>
+        </w:rPr>
+        <w:t>O</w:t>
+      </w:r>
+      <w:r>
+        <w:rPr>
+          <w:rFonts w:asciiTheme="majorBidi" w:hAnsiTheme="majorBidi" w:cstheme="majorBidi"/>
+          <w:sz w:val="24"/>
+          <w:szCs w:val="24"/>
+          <w:lang w:val="fr-FR"/>
+        </w:rPr>
+        <w:t>n va remplacer cette valeur par la moyenne qui est 13.811.</w:t>
+      </w:r>
+    </w:p>
+    <w:p>
+      <w:pPr>
+        <w:pStyle w:val="ListParagraph"/>
+        <w:numPr>
+          <w:ilvl w:val="0"/>
+          <w:numId w:val="8"/>
+        </w:numPr>
+        <w:spacing w:line="360" w:lineRule="auto"/>
+        <w:jc w:val="both"/>
+        <w:rPr>
+          <w:rFonts w:asciiTheme="majorBidi" w:hAnsiTheme="majorBidi" w:cstheme="majorBidi"/>
+          <w:b/>
+          <w:bCs/>
+          <w:sz w:val="24"/>
+          <w:szCs w:val="24"/>
+          <w:lang w:val="fr-FR"/>
+        </w:rPr>
+      </w:pPr>
+      <w:r>
+        <w:rPr>
+          <w:rFonts w:asciiTheme="majorBidi" w:hAnsiTheme="majorBidi" w:cstheme="majorBidi"/>
+          <w:b/>
+          <w:bCs/>
+          <w:sz w:val="24"/>
+          <w:szCs w:val="24"/>
+          <w:lang w:val="fr-FR"/>
+        </w:rPr>
+        <w:lastRenderedPageBreak/>
+        <w:t>Intégration des données</w:t>
+      </w:r>
+    </w:p>
+    <w:p>
+      <w:pPr>
+        <w:spacing w:line="360" w:lineRule="auto"/>
+        <w:jc w:val="both"/>
+        <w:rPr>
+          <w:rFonts w:asciiTheme="majorBidi" w:hAnsiTheme="majorBidi" w:cstheme="majorBidi"/>
+          <w:sz w:val="24"/>
+          <w:szCs w:val="24"/>
+          <w:lang w:val="fr-FR"/>
+        </w:rPr>
+      </w:pPr>
+      <w:r>
+        <w:rPr>
+          <w:rFonts w:asciiTheme="majorBidi" w:hAnsiTheme="majorBidi" w:cstheme="majorBidi"/>
+          <w:sz w:val="24"/>
+          <w:szCs w:val="24"/>
+          <w:lang w:val="fr-FR"/>
+        </w:rPr>
+        <w:t xml:space="preserve">Il existe deux méthodes principales pour l’intégration des données : la fusion et l’ajout. Dans notre cas on va faire la </w:t>
+      </w:r>
+      <w:r>
+        <w:rPr>
+          <w:rFonts w:asciiTheme="majorBidi" w:hAnsiTheme="majorBidi" w:cstheme="majorBidi"/>
+          <w:sz w:val="24"/>
+          <w:szCs w:val="24"/>
+          <w:lang w:val="fr-FR"/>
+        </w:rPr>
+        <w:t>fusion d</w:t>
+      </w:r>
+      <w:r>
+        <w:rPr>
+          <w:rFonts w:asciiTheme="majorBidi" w:hAnsiTheme="majorBidi" w:cstheme="majorBidi"/>
+          <w:sz w:val="24"/>
+          <w:szCs w:val="24"/>
+          <w:lang w:val="fr-FR"/>
+        </w:rPr>
+        <w:t>es données. Nous avons fusionné</w:t>
+      </w:r>
+      <w:r>
+        <w:rPr>
+          <w:rFonts w:asciiTheme="majorBidi" w:hAnsiTheme="majorBidi" w:cstheme="majorBidi"/>
+          <w:sz w:val="24"/>
+          <w:szCs w:val="24"/>
+          <w:lang w:val="fr-FR"/>
+        </w:rPr>
+        <w:t xml:space="preserve"> le</w:t>
+      </w:r>
+      <w:r>
+        <w:rPr>
+          <w:rFonts w:asciiTheme="majorBidi" w:hAnsiTheme="majorBidi" w:cstheme="majorBidi"/>
+          <w:sz w:val="24"/>
+          <w:szCs w:val="24"/>
+          <w:lang w:val="fr-FR"/>
+        </w:rPr>
+        <w:t>s ensembles de données de la pre</w:t>
+      </w:r>
+      <w:r>
+        <w:rPr>
+          <w:rFonts w:asciiTheme="majorBidi" w:hAnsiTheme="majorBidi" w:cstheme="majorBidi"/>
+          <w:sz w:val="24"/>
+          <w:szCs w:val="24"/>
+          <w:lang w:val="fr-FR"/>
+        </w:rPr>
+        <w:t>mière année avec les données de la deuxième année de chaque filière.</w:t>
+      </w:r>
+    </w:p>
+    <w:p>
+      <w:pPr>
+        <w:spacing w:line="360" w:lineRule="auto"/>
+        <w:jc w:val="both"/>
+        <w:rPr>
+          <w:rFonts w:asciiTheme="majorBidi" w:hAnsiTheme="majorBidi" w:cstheme="majorBidi"/>
+          <w:sz w:val="24"/>
+          <w:szCs w:val="24"/>
+          <w:lang w:val="fr-FR"/>
+        </w:rPr>
+      </w:pPr>
+      <w:r>
+        <w:rPr>
+          <w:lang w:val="fr-FR" w:eastAsia="fr-FR"/>
+        </w:rPr>
+        <w:drawing>
+          <wp:inline distT="0" distB="0" distL="0" distR="0" wp14:anchorId="0EC69E92" wp14:editId="3D6DB2AA">
+            <wp:extent cx="5760720" cy="2753537"/>
+            <wp:effectExtent l="0" t="0" r="0" b="8890"/>
+            <wp:docPr id="29" name="Picture 29"/>
+            <wp:cNvGraphicFramePr>
+              <a:graphicFrameLocks xmlns:a="http://schemas.openxmlformats.org/drawingml/2006/main" noChangeAspect="1"/>
+            </wp:cNvGraphicFramePr>
+            <a:graphic xmlns:a="http://schemas.openxmlformats.org/drawingml/2006/main">
+              <a:graphicData uri="http://schemas.openxmlformats.org/drawingml/2006/picture">
+                <pic:pic xmlns:pic="http://schemas.openxmlformats.org/drawingml/2006/picture">
+                  <pic:nvPicPr>
+                    <pic:cNvPr id="1" name=""/>
+                    <pic:cNvPicPr/>
+                  </pic:nvPicPr>
+                  <pic:blipFill rotWithShape="1">
+                    <a:blip r:embed="rId35"/>
+                    <a:srcRect t="1894"/>
+                    <a:stretch/>
+                  </pic:blipFill>
+                  <pic:spPr bwMode="auto">
+                    <a:xfrm>
+                      <a:off x="0" y="0"/>
+                      <a:ext cx="5760720" cy="2753537"/>
+                    </a:xfrm>
+                    <a:prstGeom prst="rect">
+                      <a:avLst/>
+                    </a:prstGeom>
+                    <a:ln>
+                      <a:noFill/>
+                    </a:ln>
+                    <a:extLst>
+                      <a:ext uri="{53640926-AAD7-44D8-BBD7-CCE9431645EC}">
+                        <a14:shadowObscured xmlns:a14="http://schemas.microsoft.com/office/drawing/2010/main"/>
+                      </a:ext>
+                    </a:extLst>
+                  </pic:spPr>
+                </pic:pic>
+              </a:graphicData>
+            </a:graphic>
+          </wp:inline>
+        </w:drawing>
+      </w:r>
+    </w:p>
+    <w:p>
+      <w:pPr>
+        <w:spacing w:line="360" w:lineRule="auto"/>
+        <w:jc w:val="both"/>
+        <w:rPr>
+          <w:rFonts w:asciiTheme="majorBidi" w:hAnsiTheme="majorBidi" w:cstheme="majorBidi"/>
+          <w:sz w:val="24"/>
+          <w:szCs w:val="24"/>
+          <w:lang w:val="fr-FR"/>
+        </w:rPr>
+      </w:pPr>
+      <w:r>
+        <w:rPr>
+          <w:lang w:val="fr-FR" w:eastAsia="fr-FR"/>
+        </w:rPr>
+        <w:drawing>
+          <wp:inline distT="0" distB="0" distL="0" distR="0" wp14:anchorId="51C16DE0" wp14:editId="5E742292">
+            <wp:extent cx="5760720" cy="3763010"/>
+            <wp:effectExtent l="0" t="0" r="0" b="8890"/>
+            <wp:docPr id="30" name="Picture 30"/>
+            <wp:cNvGraphicFramePr>
+              <a:graphicFrameLocks xmlns:a="http://schemas.openxmlformats.org/drawingml/2006/main" noChangeAspect="1"/>
+            </wp:cNvGraphicFramePr>
+            <a:graphic xmlns:a="http://schemas.openxmlformats.org/drawingml/2006/main">
+              <a:graphicData uri="http://schemas.openxmlformats.org/drawingml/2006/picture">
+                <pic:pic xmlns:pic="http://schemas.openxmlformats.org/drawingml/2006/picture">
+                  <pic:nvPicPr>
+                    <pic:cNvPr id="1" name=""/>
+                    <pic:cNvPicPr/>
+                  </pic:nvPicPr>
+                  <pic:blipFill>
+                    <a:blip r:embed="rId36"/>
+                    <a:stretch>
+                      <a:fillRect/>
+                    </a:stretch>
+                  </pic:blipFill>
+                  <pic:spPr>
+                    <a:xfrm>
+                      <a:off x="0" y="0"/>
+                      <a:ext cx="5760720" cy="3763010"/>
+                    </a:xfrm>
+                    <a:prstGeom prst="rect">
+                      <a:avLst/>
+                    </a:prstGeom>
+                  </pic:spPr>
+                </pic:pic>
+              </a:graphicData>
+            </a:graphic>
+          </wp:inline>
+        </w:drawing>
+      </w:r>
+    </w:p>
+    <w:p>
+      <w:pPr>
+        <w:spacing w:line="360" w:lineRule="auto"/>
+        <w:jc w:val="both"/>
+        <w:rPr>
+          <w:rFonts w:asciiTheme="majorBidi" w:hAnsiTheme="majorBidi" w:cstheme="majorBidi"/>
+          <w:b/>
+          <w:bCs/>
+          <w:sz w:val="24"/>
+          <w:szCs w:val="24"/>
+          <w:lang w:val="fr-FR"/>
+        </w:rPr>
+      </w:pPr>
+      <w:r>
+        <w:rPr>
+          <w:rFonts w:asciiTheme="majorBidi" w:hAnsiTheme="majorBidi" w:cstheme="majorBidi"/>
+          <w:b/>
+          <w:bCs/>
+          <w:sz w:val="24"/>
+          <w:szCs w:val="24"/>
+          <w:lang w:val="fr-FR"/>
+        </w:rPr>
+        <w:t>Figure 18</w:t>
+      </w:r>
+      <w:r>
+        <w:rPr>
+          <w:rFonts w:asciiTheme="majorBidi" w:hAnsiTheme="majorBidi" w:cstheme="majorBidi"/>
+          <w:b/>
+          <w:bCs/>
+          <w:sz w:val="24"/>
+          <w:szCs w:val="24"/>
+          <w:lang w:val="fr-FR"/>
+        </w:rPr>
+        <w:t xml:space="preserve"> : </w:t>
+      </w:r>
+      <w:r>
+        <w:rPr>
+          <w:rFonts w:asciiTheme="majorBidi" w:hAnsiTheme="majorBidi" w:cstheme="majorBidi"/>
+          <w:b/>
+          <w:bCs/>
+          <w:sz w:val="24"/>
+          <w:szCs w:val="24"/>
+          <w:lang w:val="fr-FR"/>
+        </w:rPr>
+        <w:t>Fusionner les données de la première année et de la deuxième année de la filière Iel</w:t>
+      </w:r>
+    </w:p>
+    <w:p>
+      <w:pPr>
+        <w:spacing w:line="360" w:lineRule="auto"/>
+        <w:jc w:val="both"/>
+        <w:rPr>
+          <w:rFonts w:asciiTheme="majorBidi" w:hAnsiTheme="majorBidi" w:cstheme="majorBidi"/>
+          <w:sz w:val="24"/>
+          <w:szCs w:val="24"/>
+          <w:lang w:val="fr-FR"/>
+        </w:rPr>
+      </w:pPr>
+      <w:r>
+        <w:rPr>
+          <w:rFonts w:asciiTheme="majorBidi" w:hAnsiTheme="majorBidi" w:cstheme="majorBidi"/>
+          <w:sz w:val="24"/>
+          <w:szCs w:val="24"/>
+          <w:lang w:val="fr-FR"/>
+        </w:rPr>
+        <w:lastRenderedPageBreak/>
+        <w:t>Par exemple dans la figure 18 on</w:t>
+      </w:r>
+      <w:r>
+        <w:rPr>
+          <w:rFonts w:asciiTheme="majorBidi" w:hAnsiTheme="majorBidi" w:cstheme="majorBidi"/>
+          <w:sz w:val="24"/>
+          <w:szCs w:val="24"/>
+          <w:lang w:val="fr-FR"/>
+        </w:rPr>
+        <w:t xml:space="preserve"> a</w:t>
+      </w:r>
+      <w:r>
+        <w:rPr>
+          <w:rFonts w:asciiTheme="majorBidi" w:hAnsiTheme="majorBidi" w:cstheme="majorBidi"/>
+          <w:sz w:val="24"/>
+          <w:szCs w:val="24"/>
+          <w:lang w:val="fr-FR"/>
+        </w:rPr>
+        <w:t xml:space="preserve"> la fusion des deux ensembles des données : les données de la première année et les données de la deuxième année d</w:t>
+      </w:r>
+      <w:bookmarkStart w:id="0" w:name="_GoBack"/>
+      <w:bookmarkEnd w:id="0"/>
+      <w:r>
+        <w:rPr>
+          <w:rFonts w:asciiTheme="majorBidi" w:hAnsiTheme="majorBidi" w:cstheme="majorBidi"/>
+          <w:sz w:val="24"/>
+          <w:szCs w:val="24"/>
+          <w:lang w:val="fr-FR"/>
+        </w:rPr>
+        <w:t>es étudiants de la filière Iel.</w:t>
+      </w:r>
+    </w:p>
+    <w:p>
+      <w:pPr>
+        <w:spacing w:line="360" w:lineRule="auto"/>
+        <w:jc w:val="both"/>
+        <w:rPr>
+          <w:rFonts w:asciiTheme="majorBidi" w:hAnsiTheme="majorBidi" w:cstheme="majorBidi"/>
+          <w:sz w:val="24"/>
+          <w:szCs w:val="24"/>
+          <w:lang w:val="fr-FR"/>
+        </w:rPr>
+      </w:pPr>
+    </w:p>
+    <w:p>
+      <w:pPr>
+        <w:pStyle w:val="ListParagraph"/>
+        <w:spacing w:line="360" w:lineRule="auto"/>
+        <w:ind w:left="1080"/>
+        <w:rPr>
+          <w:rFonts w:asciiTheme="majorBidi" w:hAnsiTheme="majorBidi" w:cstheme="majorBidi"/>
+          <w:sz w:val="24"/>
+          <w:szCs w:val="24"/>
+          <w:lang w:val="fr-FR"/>
+        </w:rPr>
+      </w:pPr>
+    </w:p>
+    <w:p>
+      <w:pPr>
+        <w:spacing w:line="360" w:lineRule="auto"/>
+        <w:ind w:left="720"/>
+        <w:jc w:val="both"/>
+        <w:rPr>
+          <w:rFonts w:asciiTheme="majorBidi" w:hAnsiTheme="majorBidi" w:cstheme="majorBidi"/>
+          <w:b/>
+          <w:bCs/>
           <w:sz w:val="24"/>
           <w:szCs w:val="24"/>
           <w:lang w:val="fr-FR"/>
@@ -5977,9 +7820,9 @@
     </w:lvl>
   </w:abstractNum>
   <w:abstractNum w:abstractNumId="2">
-    <w:nsid w:val="18DA15AF"/>
+    <w:nsid w:val="16160392"/>
     <w:multiLevelType w:val="multilevel"/>
-    <w:tmpl w:val="0F0245F0"/>
+    <w:tmpl w:val="A79CBD48"/>
     <w:lvl w:ilvl="0">
       <w:start w:val="1"/>
       <w:numFmt w:val="decimal"/>
@@ -5996,7 +7839,7 @@
       <w:lvlText w:val="%1.%2."/>
       <w:lvlJc w:val="left"/>
       <w:pPr>
-        <w:ind w:left="720" w:hanging="360"/>
+        <w:ind w:left="1080" w:hanging="360"/>
       </w:pPr>
       <w:rPr>
         <w:rFonts w:hint="default"/>
@@ -6009,7 +7852,7 @@
       <w:lvlText w:val="%1.%2.%3."/>
       <w:lvlJc w:val="left"/>
       <w:pPr>
-        <w:ind w:left="1080" w:hanging="720"/>
+        <w:ind w:left="1800" w:hanging="720"/>
       </w:pPr>
       <w:rPr>
         <w:rFonts w:hint="default"/>
@@ -6022,7 +7865,7 @@
       <w:lvlText w:val="%1.%2.%3.%4."/>
       <w:lvlJc w:val="left"/>
       <w:pPr>
-        <w:ind w:left="1080" w:hanging="720"/>
+        <w:ind w:left="2160" w:hanging="720"/>
       </w:pPr>
       <w:rPr>
         <w:rFonts w:hint="default"/>
@@ -6035,7 +7878,7 @@
       <w:lvlText w:val="%1.%2.%3.%4.%5."/>
       <w:lvlJc w:val="left"/>
       <w:pPr>
-        <w:ind w:left="1440" w:hanging="1080"/>
+        <w:ind w:left="2880" w:hanging="1080"/>
       </w:pPr>
       <w:rPr>
         <w:rFonts w:hint="default"/>
@@ -6048,7 +7891,7 @@
       <w:lvlText w:val="%1.%2.%3.%4.%5.%6."/>
       <w:lvlJc w:val="left"/>
       <w:pPr>
-        <w:ind w:left="1440" w:hanging="1080"/>
+        <w:ind w:left="3240" w:hanging="1080"/>
       </w:pPr>
       <w:rPr>
         <w:rFonts w:hint="default"/>
@@ -6061,7 +7904,7 @@
       <w:lvlText w:val="%1.%2.%3.%4.%5.%6.%7."/>
       <w:lvlJc w:val="left"/>
       <w:pPr>
-        <w:ind w:left="1800" w:hanging="1440"/>
+        <w:ind w:left="3960" w:hanging="1440"/>
       </w:pPr>
       <w:rPr>
         <w:rFonts w:hint="default"/>
@@ -6074,7 +7917,7 @@
       <w:lvlText w:val="%1.%2.%3.%4.%5.%6.%7.%8."/>
       <w:lvlJc w:val="left"/>
       <w:pPr>
-        <w:ind w:left="1800" w:hanging="1440"/>
+        <w:ind w:left="4320" w:hanging="1440"/>
       </w:pPr>
       <w:rPr>
         <w:rFonts w:hint="default"/>
@@ -6087,7 +7930,7 @@
       <w:lvlText w:val="%1.%2.%3.%4.%5.%6.%7.%8.%9."/>
       <w:lvlJc w:val="left"/>
       <w:pPr>
-        <w:ind w:left="2160" w:hanging="1800"/>
+        <w:ind w:left="5040" w:hanging="1800"/>
       </w:pPr>
       <w:rPr>
         <w:rFonts w:hint="default"/>
@@ -6095,7 +7938,7 @@
     </w:lvl>
   </w:abstractNum>
   <w:abstractNum w:abstractNumId="3">
-    <w:nsid w:val="2F6A2A25"/>
+    <w:nsid w:val="18DA15AF"/>
     <w:multiLevelType w:val="multilevel"/>
     <w:tmpl w:val="0F0245F0"/>
     <w:lvl w:ilvl="0">
@@ -6213,6 +8056,124 @@
     </w:lvl>
   </w:abstractNum>
   <w:abstractNum w:abstractNumId="4">
+    <w:nsid w:val="2F6A2A25"/>
+    <w:multiLevelType w:val="multilevel"/>
+    <w:tmpl w:val="0F0245F0"/>
+    <w:lvl w:ilvl="0">
+      <w:start w:val="1"/>
+      <w:numFmt w:val="decimal"/>
+      <w:lvlText w:val="%1."/>
+      <w:lvlJc w:val="left"/>
+      <w:pPr>
+        <w:ind w:left="720" w:hanging="360"/>
+      </w:pPr>
+    </w:lvl>
+    <w:lvl w:ilvl="1">
+      <w:start w:val="1"/>
+      <w:numFmt w:val="decimal"/>
+      <w:isLgl/>
+      <w:lvlText w:val="%1.%2."/>
+      <w:lvlJc w:val="left"/>
+      <w:pPr>
+        <w:ind w:left="720" w:hanging="360"/>
+      </w:pPr>
+      <w:rPr>
+        <w:rFonts w:hint="default"/>
+      </w:rPr>
+    </w:lvl>
+    <w:lvl w:ilvl="2">
+      <w:start w:val="1"/>
+      <w:numFmt w:val="decimal"/>
+      <w:isLgl/>
+      <w:lvlText w:val="%1.%2.%3."/>
+      <w:lvlJc w:val="left"/>
+      <w:pPr>
+        <w:ind w:left="1080" w:hanging="720"/>
+      </w:pPr>
+      <w:rPr>
+        <w:rFonts w:hint="default"/>
+      </w:rPr>
+    </w:lvl>
+    <w:lvl w:ilvl="3">
+      <w:start w:val="1"/>
+      <w:numFmt w:val="decimal"/>
+      <w:isLgl/>
+      <w:lvlText w:val="%1.%2.%3.%4."/>
+      <w:lvlJc w:val="left"/>
+      <w:pPr>
+        <w:ind w:left="1080" w:hanging="720"/>
+      </w:pPr>
+      <w:rPr>
+        <w:rFonts w:hint="default"/>
+      </w:rPr>
+    </w:lvl>
+    <w:lvl w:ilvl="4">
+      <w:start w:val="1"/>
+      <w:numFmt w:val="decimal"/>
+      <w:isLgl/>
+      <w:lvlText w:val="%1.%2.%3.%4.%5."/>
+      <w:lvlJc w:val="left"/>
+      <w:pPr>
+        <w:ind w:left="1440" w:hanging="1080"/>
+      </w:pPr>
+      <w:rPr>
+        <w:rFonts w:hint="default"/>
+      </w:rPr>
+    </w:lvl>
+    <w:lvl w:ilvl="5">
+      <w:start w:val="1"/>
+      <w:numFmt w:val="decimal"/>
+      <w:isLgl/>
+      <w:lvlText w:val="%1.%2.%3.%4.%5.%6."/>
+      <w:lvlJc w:val="left"/>
+      <w:pPr>
+        <w:ind w:left="1440" w:hanging="1080"/>
+      </w:pPr>
+      <w:rPr>
+        <w:rFonts w:hint="default"/>
+      </w:rPr>
+    </w:lvl>
+    <w:lvl w:ilvl="6">
+      <w:start w:val="1"/>
+      <w:numFmt w:val="decimal"/>
+      <w:isLgl/>
+      <w:lvlText w:val="%1.%2.%3.%4.%5.%6.%7."/>
+      <w:lvlJc w:val="left"/>
+      <w:pPr>
+        <w:ind w:left="1800" w:hanging="1440"/>
+      </w:pPr>
+      <w:rPr>
+        <w:rFonts w:hint="default"/>
+      </w:rPr>
+    </w:lvl>
+    <w:lvl w:ilvl="7">
+      <w:start w:val="1"/>
+      <w:numFmt w:val="decimal"/>
+      <w:isLgl/>
+      <w:lvlText w:val="%1.%2.%3.%4.%5.%6.%7.%8."/>
+      <w:lvlJc w:val="left"/>
+      <w:pPr>
+        <w:ind w:left="1800" w:hanging="1440"/>
+      </w:pPr>
+      <w:rPr>
+        <w:rFonts w:hint="default"/>
+      </w:rPr>
+    </w:lvl>
+    <w:lvl w:ilvl="8">
+      <w:start w:val="1"/>
+      <w:numFmt w:val="decimal"/>
+      <w:isLgl/>
+      <w:lvlText w:val="%1.%2.%3.%4.%5.%6.%7.%8.%9."/>
+      <w:lvlJc w:val="left"/>
+      <w:pPr>
+        <w:ind w:left="2160" w:hanging="1800"/>
+      </w:pPr>
+      <w:rPr>
+        <w:rFonts w:hint="default"/>
+      </w:rPr>
+    </w:lvl>
+  </w:abstractNum>
+  <w:abstractNum w:abstractNumId="5">
     <w:nsid w:val="380B48A1"/>
     <w:multiLevelType w:val="hybridMultilevel"/>
     <w:tmpl w:val="2FB81578"/>
@@ -6325,7 +8286,125 @@
       </w:rPr>
     </w:lvl>
   </w:abstractNum>
-  <w:abstractNum w:abstractNumId="5">
+  <w:abstractNum w:abstractNumId="6">
+    <w:nsid w:val="46271421"/>
+    <w:multiLevelType w:val="multilevel"/>
+    <w:tmpl w:val="A79CBD48"/>
+    <w:lvl w:ilvl="0">
+      <w:start w:val="1"/>
+      <w:numFmt w:val="decimal"/>
+      <w:lvlText w:val="%1."/>
+      <w:lvlJc w:val="left"/>
+      <w:pPr>
+        <w:ind w:left="720" w:hanging="360"/>
+      </w:pPr>
+    </w:lvl>
+    <w:lvl w:ilvl="1">
+      <w:start w:val="1"/>
+      <w:numFmt w:val="decimal"/>
+      <w:isLgl/>
+      <w:lvlText w:val="%1.%2."/>
+      <w:lvlJc w:val="left"/>
+      <w:pPr>
+        <w:ind w:left="1080" w:hanging="360"/>
+      </w:pPr>
+      <w:rPr>
+        <w:rFonts w:hint="default"/>
+      </w:rPr>
+    </w:lvl>
+    <w:lvl w:ilvl="2">
+      <w:start w:val="1"/>
+      <w:numFmt w:val="decimal"/>
+      <w:isLgl/>
+      <w:lvlText w:val="%1.%2.%3."/>
+      <w:lvlJc w:val="left"/>
+      <w:pPr>
+        <w:ind w:left="1800" w:hanging="720"/>
+      </w:pPr>
+      <w:rPr>
+        <w:rFonts w:hint="default"/>
+      </w:rPr>
+    </w:lvl>
+    <w:lvl w:ilvl="3">
+      <w:start w:val="1"/>
+      <w:numFmt w:val="decimal"/>
+      <w:isLgl/>
+      <w:lvlText w:val="%1.%2.%3.%4."/>
+      <w:lvlJc w:val="left"/>
+      <w:pPr>
+        <w:ind w:left="2160" w:hanging="720"/>
+      </w:pPr>
+      <w:rPr>
+        <w:rFonts w:hint="default"/>
+      </w:rPr>
+    </w:lvl>
+    <w:lvl w:ilvl="4">
+      <w:start w:val="1"/>
+      <w:numFmt w:val="decimal"/>
+      <w:isLgl/>
+      <w:lvlText w:val="%1.%2.%3.%4.%5."/>
+      <w:lvlJc w:val="left"/>
+      <w:pPr>
+        <w:ind w:left="2880" w:hanging="1080"/>
+      </w:pPr>
+      <w:rPr>
+        <w:rFonts w:hint="default"/>
+      </w:rPr>
+    </w:lvl>
+    <w:lvl w:ilvl="5">
+      <w:start w:val="1"/>
+      <w:numFmt w:val="decimal"/>
+      <w:isLgl/>
+      <w:lvlText w:val="%1.%2.%3.%4.%5.%6."/>
+      <w:lvlJc w:val="left"/>
+      <w:pPr>
+        <w:ind w:left="3240" w:hanging="1080"/>
+      </w:pPr>
+      <w:rPr>
+        <w:rFonts w:hint="default"/>
+      </w:rPr>
+    </w:lvl>
+    <w:lvl w:ilvl="6">
+      <w:start w:val="1"/>
+      <w:numFmt w:val="decimal"/>
+      <w:isLgl/>
+      <w:lvlText w:val="%1.%2.%3.%4.%5.%6.%7."/>
+      <w:lvlJc w:val="left"/>
+      <w:pPr>
+        <w:ind w:left="3960" w:hanging="1440"/>
+      </w:pPr>
+      <w:rPr>
+        <w:rFonts w:hint="default"/>
+      </w:rPr>
+    </w:lvl>
+    <w:lvl w:ilvl="7">
+      <w:start w:val="1"/>
+      <w:numFmt w:val="decimal"/>
+      <w:isLgl/>
+      <w:lvlText w:val="%1.%2.%3.%4.%5.%6.%7.%8."/>
+      <w:lvlJc w:val="left"/>
+      <w:pPr>
+        <w:ind w:left="4320" w:hanging="1440"/>
+      </w:pPr>
+      <w:rPr>
+        <w:rFonts w:hint="default"/>
+      </w:rPr>
+    </w:lvl>
+    <w:lvl w:ilvl="8">
+      <w:start w:val="1"/>
+      <w:numFmt w:val="decimal"/>
+      <w:isLgl/>
+      <w:lvlText w:val="%1.%2.%3.%4.%5.%6.%7.%8.%9."/>
+      <w:lvlJc w:val="left"/>
+      <w:pPr>
+        <w:ind w:left="5040" w:hanging="1800"/>
+      </w:pPr>
+      <w:rPr>
+        <w:rFonts w:hint="default"/>
+      </w:rPr>
+    </w:lvl>
+  </w:abstractNum>
+  <w:abstractNum w:abstractNumId="7">
     <w:nsid w:val="4B280667"/>
     <w:multiLevelType w:val="hybridMultilevel"/>
     <w:tmpl w:val="62389730"/>
@@ -6411,7 +8490,7 @@
       </w:pPr>
     </w:lvl>
   </w:abstractNum>
-  <w:abstractNum w:abstractNumId="6">
+  <w:abstractNum w:abstractNumId="8">
     <w:nsid w:val="7123241D"/>
     <w:multiLevelType w:val="hybridMultilevel"/>
     <w:tmpl w:val="27B814EA"/>
@@ -6525,25 +8604,31 @@
     </w:lvl>
   </w:abstractNum>
   <w:num w:numId="1">
-    <w:abstractNumId w:val="5"/>
+    <w:abstractNumId w:val="7"/>
   </w:num>
   <w:num w:numId="2">
-    <w:abstractNumId w:val="2"/>
+    <w:abstractNumId w:val="3"/>
   </w:num>
   <w:num w:numId="3">
-    <w:abstractNumId w:val="6"/>
+    <w:abstractNumId w:val="8"/>
   </w:num>
   <w:num w:numId="4">
-    <w:abstractNumId w:val="4"/>
+    <w:abstractNumId w:val="5"/>
   </w:num>
   <w:num w:numId="5">
     <w:abstractNumId w:val="1"/>
   </w:num>
   <w:num w:numId="6">
-    <w:abstractNumId w:val="3"/>
+    <w:abstractNumId w:val="4"/>
   </w:num>
   <w:num w:numId="7">
     <w:abstractNumId w:val="0"/>
+  </w:num>
+  <w:num w:numId="8">
+    <w:abstractNumId w:val="6"/>
+  </w:num>
+  <w:num w:numId="9">
+    <w:abstractNumId w:val="2"/>
   </w:num>
 </w:numbering>
 </file>

</xml_diff>